<commit_message>
PF-2292 Idaho: Extend report center model to support Reported PMs and Engr & Tech Asst data * Updating example report with performance measure models
</commit_message>
<xml_diff>
--- a/Source/ProjectFirma.Web/Content/Training/ProjectFirma-Reports-Example-Report.docx
+++ b/Source/ProjectFirma.Web/Content/Training/ProjectFirma-Reports-Example-Report.docx
@@ -1,6 +1,6 @@
 
 <file path=word/document.xml><?xml version="1.0" encoding="utf-8"?>
-<w:document xmlns:wpc="http://schemas.microsoft.com/office/word/2010/wordprocessingCanvas" xmlns:cx="http://schemas.microsoft.com/office/drawing/2014/chartex" xmlns:cx1="http://schemas.microsoft.com/office/drawing/2015/9/8/chartex" xmlns:cx2="http://schemas.microsoft.com/office/drawing/2015/10/21/chartex" xmlns:cx3="http://schemas.microsoft.com/office/drawing/2016/5/9/chartex" xmlns:cx4="http://schemas.microsoft.com/office/drawing/2016/5/10/chartex" xmlns:cx5="http://schemas.microsoft.com/office/drawing/2016/5/11/chartex" xmlns:cx6="http://schemas.microsoft.com/office/drawing/2016/5/12/chartex" xmlns:cx7="http://schemas.microsoft.com/office/drawing/2016/5/13/chartex" xmlns:cx8="http://schemas.microsoft.com/office/drawing/2016/5/14/chartex" xmlns:mc="http://schemas.openxmlformats.org/markup-compatibility/2006" xmlns:aink="http://schemas.microsoft.com/office/drawing/2016/ink" xmlns:am3d="http://schemas.microsoft.com/office/drawing/2017/model3d" xmlns:o="urn:schemas-microsoft-com:office:office" xmlns:r="http://schemas.openxmlformats.org/officeDocument/2006/relationships" xmlns:m="http://schemas.openxmlformats.org/officeDocument/2006/math" xmlns:v="urn:schemas-microsoft-com:vml" xmlns:wp14="http://schemas.microsoft.com/office/word/2010/wordprocessingDrawing" xmlns:wp="http://schemas.openxmlformats.org/drawingml/2006/wordprocessingDrawing" xmlns:w10="urn:schemas-microsoft-com:office:word" xmlns:w="http://schemas.openxmlformats.org/wordprocessingml/2006/main" xmlns:w14="http://schemas.microsoft.com/office/word/2010/wordml" xmlns:w15="http://schemas.microsoft.com/office/word/2012/wordml" xmlns:w16cid="http://schemas.microsoft.com/office/word/2016/wordml/cid" xmlns:w16se="http://schemas.microsoft.com/office/word/2015/wordml/symex" xmlns:wpg="http://schemas.microsoft.com/office/word/2010/wordprocessingGroup" xmlns:wpi="http://schemas.microsoft.com/office/word/2010/wordprocessingInk" xmlns:wne="http://schemas.microsoft.com/office/word/2006/wordml" xmlns:wps="http://schemas.microsoft.com/office/word/2010/wordprocessingShape" mc:Ignorable="w14 w15 w16se w16cid wp14">
+<w:document xmlns:wpc="http://schemas.microsoft.com/office/word/2010/wordprocessingCanvas" xmlns:cx="http://schemas.microsoft.com/office/drawing/2014/chartex" xmlns:cx1="http://schemas.microsoft.com/office/drawing/2015/9/8/chartex" xmlns:cx2="http://schemas.microsoft.com/office/drawing/2015/10/21/chartex" xmlns:cx3="http://schemas.microsoft.com/office/drawing/2016/5/9/chartex" xmlns:cx4="http://schemas.microsoft.com/office/drawing/2016/5/10/chartex" xmlns:cx5="http://schemas.microsoft.com/office/drawing/2016/5/11/chartex" xmlns:cx6="http://schemas.microsoft.com/office/drawing/2016/5/12/chartex" xmlns:cx7="http://schemas.microsoft.com/office/drawing/2016/5/13/chartex" xmlns:cx8="http://schemas.microsoft.com/office/drawing/2016/5/14/chartex" xmlns:mc="http://schemas.openxmlformats.org/markup-compatibility/2006" xmlns:aink="http://schemas.microsoft.com/office/drawing/2016/ink" xmlns:am3d="http://schemas.microsoft.com/office/drawing/2017/model3d" xmlns:o="urn:schemas-microsoft-com:office:office" xmlns:r="http://schemas.openxmlformats.org/officeDocument/2006/relationships" xmlns:m="http://schemas.openxmlformats.org/officeDocument/2006/math" xmlns:v="urn:schemas-microsoft-com:vml" xmlns:wp14="http://schemas.microsoft.com/office/word/2010/wordprocessingDrawing" xmlns:wp="http://schemas.openxmlformats.org/drawingml/2006/wordprocessingDrawing" xmlns:w10="urn:schemas-microsoft-com:office:word" xmlns:w="http://schemas.openxmlformats.org/wordprocessingml/2006/main" xmlns:w14="http://schemas.microsoft.com/office/word/2010/wordml" xmlns:w15="http://schemas.microsoft.com/office/word/2012/wordml" xmlns:w16cex="http://schemas.microsoft.com/office/word/2018/wordml/cex" xmlns:w16cid="http://schemas.microsoft.com/office/word/2016/wordml/cid" xmlns:w16="http://schemas.microsoft.com/office/word/2018/wordml" xmlns:w16se="http://schemas.microsoft.com/office/word/2015/wordml/symex" xmlns:wpg="http://schemas.microsoft.com/office/word/2010/wordprocessingGroup" xmlns:wpi="http://schemas.microsoft.com/office/word/2010/wordprocessingInk" xmlns:wne="http://schemas.microsoft.com/office/word/2006/wordml" xmlns:wps="http://schemas.microsoft.com/office/word/2010/wordprocessingShape" mc:Ignorable="w14 w15 w16se w16cid w16 w16cex wp14">
   <w:body>
     <w:p>
       <w:r>
@@ -18,7 +18,10 @@
         <w:pStyle w:val="Heading1"/>
       </w:pPr>
       <w:r>
-        <w:t>Example Report: &lt;%= Model.ReportTitle %&gt;</w:t>
+        <w:t>District Report</w:t>
+      </w:r>
+      <w:r>
+        <w:t>: &lt;%= Model.ReportTitle %&gt;</w:t>
       </w:r>
     </w:p>
     <w:p>
@@ -64,7 +67,12 @@
     </w:p>
     <w:p>
       <w:pPr>
-        <w:pStyle w:val="Heading3"/>
+        <w:pStyle w:val="Heading2"/>
+      </w:pPr>
+    </w:p>
+    <w:p>
+      <w:pPr>
+        <w:pStyle w:val="Heading2"/>
       </w:pPr>
       <w:r>
         <w:t>Description</w:t>
@@ -82,265 +90,42 @@
     </w:p>
     <w:p>
       <w:pPr>
-        <w:pStyle w:val="Heading3"/>
+        <w:pStyle w:val="Heading2"/>
       </w:pPr>
-      <w:r>
-        <w:t>Contacts</w:t>
-      </w:r>
     </w:p>
     <w:p>
-      <w:r>
-        <w:t>&lt;% var contacts = project.GetProjectContacts()</w:t>
-      </w:r>
-      <w:r>
-        <w:t>;</w:t>
-      </w:r>
-      <w:r>
-        <w:t xml:space="preserve"> %&gt;</w:t>
+      <w:pPr>
+        <w:pStyle w:val="Heading2"/>
+      </w:pPr>
+      <w:r>
+        <w:t>Organizations</w:t>
       </w:r>
     </w:p>
     <w:p>
       <w:r>
-        <w:t>&lt;% foreach(var contact in contacts) {! %&gt;</w:t>
+        <w:t>&lt;% var organizations = project.GetProjectOrganizations()</w:t>
+      </w:r>
+      <w:r>
+        <w:t>;</w:t>
+      </w:r>
+      <w:r>
+        <w:t xml:space="preserve"> %&gt;</w:t>
       </w:r>
     </w:p>
     <w:p>
       <w:r>
-        <w:t>Below are the contacts for this project</w:t>
+        <w:t>&lt;% foreach(var organization in organizations) {! %&gt;</w:t>
+      </w:r>
+    </w:p>
+    <w:p>
+      <w:r>
+        <w:t>Below are the organizations for this project</w:t>
       </w:r>
     </w:p>
     <w:tbl>
       <w:tblPr>
-        <w:tblStyle w:val="ListTable3"/>
+        <w:tblStyle w:val="ListTable4-Accent1"/>
         <w:tblW w:w="0" w:type="auto"/>
-        <w:tblBorders>
-          <w:top w:val="single" w:sz="4" w:space="0" w:color="auto"/>
-          <w:left w:val="single" w:sz="4" w:space="0" w:color="auto"/>
-          <w:bottom w:val="single" w:sz="4" w:space="0" w:color="auto"/>
-          <w:right w:val="single" w:sz="4" w:space="0" w:color="auto"/>
-          <w:insideH w:val="single" w:sz="4" w:space="0" w:color="auto"/>
-          <w:insideV w:val="single" w:sz="4" w:space="0" w:color="auto"/>
-        </w:tblBorders>
-        <w:tblLook w:val="04A0" w:firstRow="1" w:lastRow="0" w:firstColumn="1" w:lastColumn="0" w:noHBand="0" w:noVBand="1"/>
-      </w:tblPr>
-      <w:tblGrid>
-        <w:gridCol w:w="1815"/>
-        <w:gridCol w:w="1611"/>
-        <w:gridCol w:w="1811"/>
-        <w:gridCol w:w="1552"/>
-        <w:gridCol w:w="1246"/>
-        <w:gridCol w:w="1315"/>
-      </w:tblGrid>
-      <w:tr>
-        <w:trPr>
-          <w:cnfStyle w:val="100000000000" w:firstRow="1" w:lastRow="0" w:firstColumn="0" w:lastColumn="0" w:oddVBand="0" w:evenVBand="0" w:oddHBand="0" w:evenHBand="0" w:firstRowFirstColumn="0" w:firstRowLastColumn="0" w:lastRowFirstColumn="0" w:lastRowLastColumn="0"/>
-        </w:trPr>
-        <w:tc>
-          <w:tcPr>
-            <w:cnfStyle w:val="001000000100" w:firstRow="0" w:lastRow="0" w:firstColumn="1" w:lastColumn="0" w:oddVBand="0" w:evenVBand="0" w:oddHBand="0" w:evenHBand="0" w:firstRowFirstColumn="1" w:firstRowLastColumn="0" w:lastRowFirstColumn="0" w:lastRowLastColumn="0"/>
-            <w:tcW w:w="1815" w:type="dxa"/>
-          </w:tcPr>
-          <w:p>
-            <w:r>
-              <w:t>Contact Type</w:t>
-            </w:r>
-          </w:p>
-        </w:tc>
-        <w:tc>
-          <w:tcPr>
-            <w:tcW w:w="1611" w:type="dxa"/>
-          </w:tcPr>
-          <w:p>
-            <w:pPr>
-              <w:cnfStyle w:val="100000000000" w:firstRow="1" w:lastRow="0" w:firstColumn="0" w:lastColumn="0" w:oddVBand="0" w:evenVBand="0" w:oddHBand="0" w:evenHBand="0" w:firstRowFirstColumn="0" w:firstRowLastColumn="0" w:lastRowFirstColumn="0" w:lastRowLastColumn="0"/>
-            </w:pPr>
-            <w:r>
-              <w:t>First Name</w:t>
-            </w:r>
-          </w:p>
-        </w:tc>
-        <w:tc>
-          <w:tcPr>
-            <w:tcW w:w="1811" w:type="dxa"/>
-          </w:tcPr>
-          <w:p>
-            <w:pPr>
-              <w:cnfStyle w:val="100000000000" w:firstRow="1" w:lastRow="0" w:firstColumn="0" w:lastColumn="0" w:oddVBand="0" w:evenVBand="0" w:oddHBand="0" w:evenHBand="0" w:firstRowFirstColumn="0" w:firstRowLastColumn="0" w:lastRowFirstColumn="0" w:lastRowLastColumn="0"/>
-            </w:pPr>
-            <w:r>
-              <w:t>Last Name</w:t>
-            </w:r>
-          </w:p>
-        </w:tc>
-        <w:tc>
-          <w:tcPr>
-            <w:tcW w:w="1552" w:type="dxa"/>
-          </w:tcPr>
-          <w:p>
-            <w:pPr>
-              <w:cnfStyle w:val="100000000000" w:firstRow="1" w:lastRow="0" w:firstColumn="0" w:lastColumn="0" w:oddVBand="0" w:evenVBand="0" w:oddHBand="0" w:evenHBand="0" w:firstRowFirstColumn="0" w:firstRowLastColumn="0" w:lastRowFirstColumn="0" w:lastRowLastColumn="0"/>
-            </w:pPr>
-            <w:r>
-              <w:t>Full Name</w:t>
-            </w:r>
-          </w:p>
-        </w:tc>
-        <w:tc>
-          <w:tcPr>
-            <w:tcW w:w="1246" w:type="dxa"/>
-          </w:tcPr>
-          <w:p>
-            <w:pPr>
-              <w:cnfStyle w:val="100000000000" w:firstRow="1" w:lastRow="0" w:firstColumn="0" w:lastColumn="0" w:oddVBand="0" w:evenVBand="0" w:oddHBand="0" w:evenHBand="0" w:firstRowFirstColumn="0" w:firstRowLastColumn="0" w:lastRowFirstColumn="0" w:lastRowLastColumn="0"/>
-            </w:pPr>
-            <w:r>
-              <w:t>Email</w:t>
-            </w:r>
-          </w:p>
-        </w:tc>
-        <w:tc>
-          <w:tcPr>
-            <w:tcW w:w="1315" w:type="dxa"/>
-          </w:tcPr>
-          <w:p>
-            <w:pPr>
-              <w:cnfStyle w:val="100000000000" w:firstRow="1" w:lastRow="0" w:firstColumn="0" w:lastColumn="0" w:oddVBand="0" w:evenVBand="0" w:oddHBand="0" w:evenHBand="0" w:firstRowFirstColumn="0" w:firstRowLastColumn="0" w:lastRowFirstColumn="0" w:lastRowLastColumn="0"/>
-            </w:pPr>
-            <w:r>
-              <w:t>Phone</w:t>
-            </w:r>
-          </w:p>
-        </w:tc>
-      </w:tr>
-      <w:tr>
-        <w:trPr>
-          <w:cnfStyle w:val="000000100000" w:firstRow="0" w:lastRow="0" w:firstColumn="0" w:lastColumn="0" w:oddVBand="0" w:evenVBand="0" w:oddHBand="1" w:evenHBand="0" w:firstRowFirstColumn="0" w:firstRowLastColumn="0" w:lastRowFirstColumn="0" w:lastRowLastColumn="0"/>
-        </w:trPr>
-        <w:tc>
-          <w:tcPr>
-            <w:cnfStyle w:val="001000000000" w:firstRow="0" w:lastRow="0" w:firstColumn="1" w:lastColumn="0" w:oddVBand="0" w:evenVBand="0" w:oddHBand="0" w:evenHBand="0" w:firstRowFirstColumn="0" w:firstRowLastColumn="0" w:lastRowFirstColumn="0" w:lastRowLastColumn="0"/>
-            <w:tcW w:w="1815" w:type="dxa"/>
-          </w:tcPr>
-          <w:p>
-            <w:r>
-              <w:t>&lt;%= contact.ContactType %&gt;</w:t>
-            </w:r>
-          </w:p>
-        </w:tc>
-        <w:tc>
-          <w:tcPr>
-            <w:tcW w:w="1611" w:type="dxa"/>
-          </w:tcPr>
-          <w:p>
-            <w:pPr>
-              <w:cnfStyle w:val="000000100000" w:firstRow="0" w:lastRow="0" w:firstColumn="0" w:lastColumn="0" w:oddVBand="0" w:evenVBand="0" w:oddHBand="1" w:evenHBand="0" w:firstRowFirstColumn="0" w:firstRowLastColumn="0" w:lastRowFirstColumn="0" w:lastRowLastColumn="0"/>
-            </w:pPr>
-            <w:r>
-              <w:t>&lt;%= contact.FirstName %&gt;</w:t>
-            </w:r>
-          </w:p>
-        </w:tc>
-        <w:tc>
-          <w:tcPr>
-            <w:tcW w:w="1811" w:type="dxa"/>
-          </w:tcPr>
-          <w:p>
-            <w:pPr>
-              <w:cnfStyle w:val="000000100000" w:firstRow="0" w:lastRow="0" w:firstColumn="0" w:lastColumn="0" w:oddVBand="0" w:evenVBand="0" w:oddHBand="1" w:evenHBand="0" w:firstRowFirstColumn="0" w:firstRowLastColumn="0" w:lastRowFirstColumn="0" w:lastRowLastColumn="0"/>
-            </w:pPr>
-            <w:r>
-              <w:t>&lt;%= contact.LastName%&gt;</w:t>
-            </w:r>
-          </w:p>
-        </w:tc>
-        <w:tc>
-          <w:tcPr>
-            <w:tcW w:w="1552" w:type="dxa"/>
-          </w:tcPr>
-          <w:p>
-            <w:pPr>
-              <w:cnfStyle w:val="000000100000" w:firstRow="0" w:lastRow="0" w:firstColumn="0" w:lastColumn="0" w:oddVBand="0" w:evenVBand="0" w:oddHBand="1" w:evenHBand="0" w:firstRowFirstColumn="0" w:firstRowLastColumn="0" w:lastRowFirstColumn="0" w:lastRowLastColumn="0"/>
-            </w:pPr>
-            <w:r>
-              <w:t>&lt;%= contact.FullName %&gt;</w:t>
-            </w:r>
-          </w:p>
-        </w:tc>
-        <w:tc>
-          <w:tcPr>
-            <w:tcW w:w="1246" w:type="dxa"/>
-          </w:tcPr>
-          <w:p>
-            <w:pPr>
-              <w:cnfStyle w:val="000000100000" w:firstRow="0" w:lastRow="0" w:firstColumn="0" w:lastColumn="0" w:oddVBand="0" w:evenVBand="0" w:oddHBand="1" w:evenHBand="0" w:firstRowFirstColumn="0" w:firstRowLastColumn="0" w:lastRowFirstColumn="0" w:lastRowLastColumn="0"/>
-            </w:pPr>
-            <w:r>
-              <w:t>&lt;%= contact.Email %&gt;</w:t>
-            </w:r>
-          </w:p>
-        </w:tc>
-        <w:tc>
-          <w:tcPr>
-            <w:tcW w:w="1315" w:type="dxa"/>
-          </w:tcPr>
-          <w:p>
-            <w:pPr>
-              <w:cnfStyle w:val="000000100000" w:firstRow="0" w:lastRow="0" w:firstColumn="0" w:lastColumn="0" w:oddVBand="0" w:evenVBand="0" w:oddHBand="1" w:evenHBand="0" w:firstRowFirstColumn="0" w:firstRowLastColumn="0" w:lastRowFirstColumn="0" w:lastRowLastColumn="0"/>
-            </w:pPr>
-            <w:r>
-              <w:t>&lt;%= contact.Phone %&gt; &lt;% AppendRow(); %&gt;</w:t>
-            </w:r>
-          </w:p>
-        </w:tc>
-      </w:tr>
-    </w:tbl>
-    <w:p/>
-    <w:p>
-      <w:r>
-        <w:t>&lt;% } %&gt;</w:t>
-      </w:r>
-    </w:p>
-    <w:p>
-      <w:pPr>
-        <w:pStyle w:val="Heading3"/>
-      </w:pPr>
-      <w:r>
-        <w:t>Organizations</w:t>
-      </w:r>
-    </w:p>
-    <w:p>
-      <w:r>
-        <w:t>&lt;% var organizations = project.GetProjectOrganizations()</w:t>
-      </w:r>
-      <w:r>
-        <w:t>;</w:t>
-      </w:r>
-      <w:r>
-        <w:t xml:space="preserve"> %&gt;</w:t>
-      </w:r>
-    </w:p>
-    <w:p>
-      <w:r>
-        <w:t>&lt;% foreach(var organization in organizations) {! %&gt;</w:t>
-      </w:r>
-    </w:p>
-    <w:p>
-      <w:r>
-        <w:t>Below are the organizations for this project</w:t>
-      </w:r>
-    </w:p>
-    <w:tbl>
-      <w:tblPr>
-        <w:tblStyle w:val="ListTable3"/>
-        <w:tblW w:w="0" w:type="auto"/>
-        <w:tblBorders>
-          <w:top w:val="single" w:sz="4" w:space="0" w:color="auto"/>
-          <w:left w:val="single" w:sz="4" w:space="0" w:color="auto"/>
-          <w:bottom w:val="single" w:sz="4" w:space="0" w:color="auto"/>
-          <w:right w:val="single" w:sz="4" w:space="0" w:color="auto"/>
-          <w:insideH w:val="single" w:sz="4" w:space="0" w:color="auto"/>
-          <w:insideV w:val="single" w:sz="4" w:space="0" w:color="auto"/>
-        </w:tblBorders>
         <w:tblLook w:val="04A0" w:firstRow="1" w:lastRow="0" w:firstColumn="1" w:lastColumn="0" w:noHBand="0" w:noVBand="1"/>
       </w:tblPr>
       <w:tblGrid>
@@ -352,11 +137,12 @@
       <w:tr>
         <w:trPr>
           <w:cnfStyle w:val="100000000000" w:firstRow="1" w:lastRow="0" w:firstColumn="0" w:lastColumn="0" w:oddVBand="0" w:evenVBand="0" w:oddHBand="0" w:evenHBand="0" w:firstRowFirstColumn="0" w:firstRowLastColumn="0" w:lastRowFirstColumn="0" w:lastRowLastColumn="0"/>
+          <w:trHeight w:val="252"/>
         </w:trPr>
         <w:tc>
           <w:tcPr>
-            <w:cnfStyle w:val="001000000100" w:firstRow="0" w:lastRow="0" w:firstColumn="1" w:lastColumn="0" w:oddVBand="0" w:evenVBand="0" w:oddHBand="0" w:evenHBand="0" w:firstRowFirstColumn="1" w:firstRowLastColumn="0" w:lastRowFirstColumn="0" w:lastRowLastColumn="0"/>
-            <w:tcW w:w="3377" w:type="dxa"/>
+            <w:cnfStyle w:val="001000000000" w:firstRow="0" w:lastRow="0" w:firstColumn="1" w:lastColumn="0" w:oddVBand="0" w:evenVBand="0" w:oddHBand="0" w:evenHBand="0" w:firstRowFirstColumn="0" w:firstRowLastColumn="0" w:lastRowFirstColumn="0" w:lastRowLastColumn="0"/>
+            <w:tcW w:w="0" w:type="auto"/>
           </w:tcPr>
           <w:p>
             <w:r>
@@ -366,7 +152,7 @@
         </w:tc>
         <w:tc>
           <w:tcPr>
-            <w:tcW w:w="1530" w:type="dxa"/>
+            <w:tcW w:w="0" w:type="auto"/>
           </w:tcPr>
           <w:p>
             <w:pPr>
@@ -379,7 +165,7 @@
         </w:tc>
         <w:tc>
           <w:tcPr>
-            <w:tcW w:w="1718" w:type="dxa"/>
+            <w:tcW w:w="0" w:type="auto"/>
           </w:tcPr>
           <w:p>
             <w:pPr>
@@ -392,7 +178,7 @@
         </w:tc>
         <w:tc>
           <w:tcPr>
-            <w:tcW w:w="1474" w:type="dxa"/>
+            <w:tcW w:w="0" w:type="auto"/>
           </w:tcPr>
           <w:p>
             <w:pPr>
@@ -407,11 +193,12 @@
       <w:tr>
         <w:trPr>
           <w:cnfStyle w:val="000000100000" w:firstRow="0" w:lastRow="0" w:firstColumn="0" w:lastColumn="0" w:oddVBand="0" w:evenVBand="0" w:oddHBand="1" w:evenHBand="0" w:firstRowFirstColumn="0" w:firstRowLastColumn="0" w:lastRowFirstColumn="0" w:lastRowLastColumn="0"/>
+          <w:trHeight w:val="994"/>
         </w:trPr>
         <w:tc>
           <w:tcPr>
             <w:cnfStyle w:val="001000000000" w:firstRow="0" w:lastRow="0" w:firstColumn="1" w:lastColumn="0" w:oddVBand="0" w:evenVBand="0" w:oddHBand="0" w:evenHBand="0" w:firstRowFirstColumn="0" w:firstRowLastColumn="0" w:lastRowFirstColumn="0" w:lastRowLastColumn="0"/>
-            <w:tcW w:w="3377" w:type="dxa"/>
+            <w:tcW w:w="0" w:type="auto"/>
           </w:tcPr>
           <w:p>
             <w:r>
@@ -421,7 +208,7 @@
         </w:tc>
         <w:tc>
           <w:tcPr>
-            <w:tcW w:w="1530" w:type="dxa"/>
+            <w:tcW w:w="0" w:type="auto"/>
           </w:tcPr>
           <w:p>
             <w:pPr>
@@ -434,7 +221,7 @@
         </w:tc>
         <w:tc>
           <w:tcPr>
-            <w:tcW w:w="1718" w:type="dxa"/>
+            <w:tcW w:w="0" w:type="auto"/>
           </w:tcPr>
           <w:p>
             <w:pPr>
@@ -447,7 +234,7 @@
         </w:tc>
         <w:tc>
           <w:tcPr>
-            <w:tcW w:w="1474" w:type="dxa"/>
+            <w:tcW w:w="0" w:type="auto"/>
           </w:tcPr>
           <w:p>
             <w:pPr>
@@ -469,20 +256,18 @@
         <w:t>&lt;% } %&gt;</w:t>
       </w:r>
     </w:p>
+    <w:p/>
     <w:p>
       <w:pPr>
-        <w:pStyle w:val="Heading3"/>
+        <w:pStyle w:val="Heading2"/>
       </w:pPr>
-      <w:bookmarkStart w:id="0" w:name="_GoBack"/>
-      <w:bookmarkEnd w:id="0"/>
-      <w:r>
-        <w:lastRenderedPageBreak/>
+      <w:r>
         <w:t>Other Project Details</w:t>
       </w:r>
     </w:p>
     <w:tbl>
       <w:tblPr>
-        <w:tblStyle w:val="GridTable1Light-Accent1"/>
+        <w:tblStyle w:val="ListTable4-Accent1"/>
         <w:tblW w:w="0" w:type="auto"/>
         <w:tblLook w:val="04A0" w:firstRow="1" w:lastRow="0" w:firstColumn="1" w:lastColumn="0" w:noHBand="0" w:noVBand="1"/>
       </w:tblPr>
@@ -520,6 +305,9 @@
         </w:tc>
       </w:tr>
       <w:tr>
+        <w:trPr>
+          <w:cnfStyle w:val="000000100000" w:firstRow="0" w:lastRow="0" w:firstColumn="0" w:lastColumn="0" w:oddVBand="0" w:evenVBand="0" w:oddHBand="1" w:evenHBand="0" w:firstRowFirstColumn="0" w:firstRowLastColumn="0" w:lastRowFirstColumn="0" w:lastRowLastColumn="0"/>
+        </w:trPr>
         <w:tc>
           <w:tcPr>
             <w:cnfStyle w:val="001000000000" w:firstRow="0" w:lastRow="0" w:firstColumn="1" w:lastColumn="0" w:oddVBand="0" w:evenVBand="0" w:oddHBand="0" w:evenHBand="0" w:firstRowFirstColumn="0" w:firstRowLastColumn="0" w:lastRowFirstColumn="0" w:lastRowLastColumn="0"/>
@@ -537,7 +325,7 @@
           </w:tcPr>
           <w:p>
             <w:pPr>
-              <w:cnfStyle w:val="000000000000" w:firstRow="0" w:lastRow="0" w:firstColumn="0" w:lastColumn="0" w:oddVBand="0" w:evenVBand="0" w:oddHBand="0" w:evenHBand="0" w:firstRowFirstColumn="0" w:firstRowLastColumn="0" w:lastRowFirstColumn="0" w:lastRowLastColumn="0"/>
+              <w:cnfStyle w:val="000000100000" w:firstRow="0" w:lastRow="0" w:firstColumn="0" w:lastColumn="0" w:oddVBand="0" w:evenVBand="0" w:oddHBand="1" w:evenHBand="0" w:firstRowFirstColumn="0" w:firstRowLastColumn="0" w:lastRowFirstColumn="0" w:lastRowLastColumn="0"/>
             </w:pPr>
             <w:r>
               <w:t>&lt;%= project.ProjectUrl %&gt;</w:t>
@@ -578,6 +366,9 @@
         </w:tc>
       </w:tr>
       <w:tr>
+        <w:trPr>
+          <w:cnfStyle w:val="000000100000" w:firstRow="0" w:lastRow="0" w:firstColumn="0" w:lastColumn="0" w:oddVBand="0" w:evenVBand="0" w:oddHBand="1" w:evenHBand="0" w:firstRowFirstColumn="0" w:firstRowLastColumn="0" w:lastRowFirstColumn="0" w:lastRowLastColumn="0"/>
+        </w:trPr>
         <w:tc>
           <w:tcPr>
             <w:cnfStyle w:val="001000000000" w:firstRow="0" w:lastRow="0" w:firstColumn="1" w:lastColumn="0" w:oddVBand="0" w:evenVBand="0" w:oddHBand="0" w:evenHBand="0" w:firstRowFirstColumn="0" w:firstRowLastColumn="0" w:lastRowFirstColumn="0" w:lastRowLastColumn="0"/>
@@ -595,7 +386,7 @@
           </w:tcPr>
           <w:p>
             <w:pPr>
-              <w:cnfStyle w:val="000000000000" w:firstRow="0" w:lastRow="0" w:firstColumn="0" w:lastColumn="0" w:oddVBand="0" w:evenVBand="0" w:oddHBand="0" w:evenHBand="0" w:firstRowFirstColumn="0" w:firstRowLastColumn="0" w:lastRowFirstColumn="0" w:lastRowLastColumn="0"/>
+              <w:cnfStyle w:val="000000100000" w:firstRow="0" w:lastRow="0" w:firstColumn="0" w:lastColumn="0" w:oddVBand="0" w:evenVBand="0" w:oddHBand="1" w:evenHBand="0" w:firstRowFirstColumn="0" w:firstRowLastColumn="0" w:lastRowFirstColumn="0" w:lastRowLastColumn="0"/>
             </w:pPr>
             <w:r>
               <w:t>&lt;%= project.</w:t>
@@ -636,6 +427,9 @@
         </w:tc>
       </w:tr>
       <w:tr>
+        <w:trPr>
+          <w:cnfStyle w:val="000000100000" w:firstRow="0" w:lastRow="0" w:firstColumn="0" w:lastColumn="0" w:oddVBand="0" w:evenVBand="0" w:oddHBand="1" w:evenHBand="0" w:firstRowFirstColumn="0" w:firstRowLastColumn="0" w:lastRowFirstColumn="0" w:lastRowLastColumn="0"/>
+        </w:trPr>
         <w:tc>
           <w:tcPr>
             <w:cnfStyle w:val="001000000000" w:firstRow="0" w:lastRow="0" w:firstColumn="1" w:lastColumn="0" w:oddVBand="0" w:evenVBand="0" w:oddHBand="0" w:evenHBand="0" w:firstRowFirstColumn="0" w:firstRowLastColumn="0" w:lastRowFirstColumn="0" w:lastRowLastColumn="0"/>
@@ -653,7 +447,7 @@
           </w:tcPr>
           <w:p>
             <w:pPr>
-              <w:cnfStyle w:val="000000000000" w:firstRow="0" w:lastRow="0" w:firstColumn="0" w:lastColumn="0" w:oddVBand="0" w:evenVBand="0" w:oddHBand="0" w:evenHBand="0" w:firstRowFirstColumn="0" w:firstRowLastColumn="0" w:lastRowFirstColumn="0" w:lastRowLastColumn="0"/>
+              <w:cnfStyle w:val="000000100000" w:firstRow="0" w:lastRow="0" w:firstColumn="0" w:lastColumn="0" w:oddVBand="0" w:evenVBand="0" w:oddHBand="1" w:evenHBand="0" w:firstRowFirstColumn="0" w:firstRowLastColumn="0" w:lastRowFirstColumn="0" w:lastRowLastColumn="0"/>
             </w:pPr>
             <w:r>
               <w:t>&lt;%= project.ImplementationStartYear %&gt;</w:t>
@@ -688,6 +482,9 @@
         </w:tc>
       </w:tr>
       <w:tr>
+        <w:trPr>
+          <w:cnfStyle w:val="000000100000" w:firstRow="0" w:lastRow="0" w:firstColumn="0" w:lastColumn="0" w:oddVBand="0" w:evenVBand="0" w:oddHBand="1" w:evenHBand="0" w:firstRowFirstColumn="0" w:firstRowLastColumn="0" w:lastRowFirstColumn="0" w:lastRowLastColumn="0"/>
+        </w:trPr>
         <w:tc>
           <w:tcPr>
             <w:cnfStyle w:val="001000000000" w:firstRow="0" w:lastRow="0" w:firstColumn="1" w:lastColumn="0" w:oddVBand="0" w:evenVBand="0" w:oddHBand="0" w:evenHBand="0" w:firstRowFirstColumn="0" w:firstRowLastColumn="0" w:lastRowFirstColumn="0" w:lastRowLastColumn="0"/>
@@ -705,7 +502,7 @@
           </w:tcPr>
           <w:p>
             <w:pPr>
-              <w:cnfStyle w:val="000000000000" w:firstRow="0" w:lastRow="0" w:firstColumn="0" w:lastColumn="0" w:oddVBand="0" w:evenVBand="0" w:oddHBand="0" w:evenHBand="0" w:firstRowFirstColumn="0" w:firstRowLastColumn="0" w:lastRowFirstColumn="0" w:lastRowLastColumn="0"/>
+              <w:cnfStyle w:val="000000100000" w:firstRow="0" w:lastRow="0" w:firstColumn="0" w:lastColumn="0" w:oddVBand="0" w:evenVBand="0" w:oddHBand="1" w:evenHBand="0" w:firstRowFirstColumn="0" w:firstRowLastColumn="0" w:lastRowFirstColumn="0" w:lastRowLastColumn="0"/>
             </w:pPr>
             <w:r>
               <w:t>&lt;%= project.PrimaryTaxonomyLeaf %&gt;</w:t>
@@ -721,6 +518,7 @@
           </w:tcPr>
           <w:p>
             <w:r>
+              <w:lastRenderedPageBreak/>
               <w:t>NumberOfReportedExpenditures</w:t>
             </w:r>
           </w:p>
@@ -740,6 +538,9 @@
         </w:tc>
       </w:tr>
       <w:tr>
+        <w:trPr>
+          <w:cnfStyle w:val="000000100000" w:firstRow="0" w:lastRow="0" w:firstColumn="0" w:lastColumn="0" w:oddVBand="0" w:evenVBand="0" w:oddHBand="1" w:evenHBand="0" w:firstRowFirstColumn="0" w:firstRowLastColumn="0" w:lastRowFirstColumn="0" w:lastRowLastColumn="0"/>
+        </w:trPr>
         <w:tc>
           <w:tcPr>
             <w:cnfStyle w:val="001000000000" w:firstRow="0" w:lastRow="0" w:firstColumn="1" w:lastColumn="0" w:oddVBand="0" w:evenVBand="0" w:oddHBand="0" w:evenHBand="0" w:firstRowFirstColumn="0" w:firstRowLastColumn="0" w:lastRowFirstColumn="0" w:lastRowLastColumn="0"/>
@@ -757,7 +558,7 @@
           </w:tcPr>
           <w:p>
             <w:pPr>
-              <w:cnfStyle w:val="000000000000" w:firstRow="0" w:lastRow="0" w:firstColumn="0" w:lastColumn="0" w:oddVBand="0" w:evenVBand="0" w:oddHBand="0" w:evenHBand="0" w:firstRowFirstColumn="0" w:firstRowLastColumn="0" w:lastRowFirstColumn="0" w:lastRowLastColumn="0"/>
+              <w:cnfStyle w:val="000000100000" w:firstRow="0" w:lastRow="0" w:firstColumn="0" w:lastColumn="0" w:oddVBand="0" w:evenVBand="0" w:oddHBand="1" w:evenHBand="0" w:firstRowFirstColumn="0" w:firstRowLastColumn="0" w:lastRowFirstColumn="0" w:lastRowLastColumn="0"/>
             </w:pPr>
             <w:r>
               <w:t>&lt;%= project.FundingType %&gt;</w:t>
@@ -792,6 +593,9 @@
         </w:tc>
       </w:tr>
       <w:tr>
+        <w:trPr>
+          <w:cnfStyle w:val="000000100000" w:firstRow="0" w:lastRow="0" w:firstColumn="0" w:lastColumn="0" w:oddVBand="0" w:evenVBand="0" w:oddHBand="1" w:evenHBand="0" w:firstRowFirstColumn="0" w:firstRowLastColumn="0" w:lastRowFirstColumn="0" w:lastRowLastColumn="0"/>
+        </w:trPr>
         <w:tc>
           <w:tcPr>
             <w:cnfStyle w:val="001000000000" w:firstRow="0" w:lastRow="0" w:firstColumn="1" w:lastColumn="0" w:oddVBand="0" w:evenVBand="0" w:oddHBand="0" w:evenHBand="0" w:firstRowFirstColumn="0" w:firstRowLastColumn="0" w:lastRowFirstColumn="0" w:lastRowLastColumn="0"/>
@@ -809,7 +613,7 @@
           </w:tcPr>
           <w:p>
             <w:pPr>
-              <w:cnfStyle w:val="000000000000" w:firstRow="0" w:lastRow="0" w:firstColumn="0" w:lastColumn="0" w:oddVBand="0" w:evenVBand="0" w:oddHBand="0" w:evenHBand="0" w:firstRowFirstColumn="0" w:firstRowLastColumn="0" w:lastRowFirstColumn="0" w:lastRowLastColumn="0"/>
+              <w:cnfStyle w:val="000000100000" w:firstRow="0" w:lastRow="0" w:firstColumn="0" w:lastColumn="0" w:oddVBand="0" w:evenVBand="0" w:oddHBand="1" w:evenHBand="0" w:firstRowFirstColumn="0" w:firstRowLastColumn="0" w:lastRowFirstColumn="0" w:lastRowLastColumn="0"/>
             </w:pPr>
             <w:r>
               <w:t>&lt;%= project.SecuredFunding %&gt;</w:t>
@@ -844,6 +648,9 @@
         </w:tc>
       </w:tr>
       <w:tr>
+        <w:trPr>
+          <w:cnfStyle w:val="000000100000" w:firstRow="0" w:lastRow="0" w:firstColumn="0" w:lastColumn="0" w:oddVBand="0" w:evenVBand="0" w:oddHBand="1" w:evenHBand="0" w:firstRowFirstColumn="0" w:firstRowLastColumn="0" w:lastRowFirstColumn="0" w:lastRowLastColumn="0"/>
+        </w:trPr>
         <w:tc>
           <w:tcPr>
             <w:cnfStyle w:val="001000000000" w:firstRow="0" w:lastRow="0" w:firstColumn="1" w:lastColumn="0" w:oddVBand="0" w:evenVBand="0" w:oddHBand="0" w:evenHBand="0" w:firstRowFirstColumn="0" w:firstRowLastColumn="0" w:lastRowFirstColumn="0" w:lastRowLastColumn="0"/>
@@ -861,7 +668,7 @@
           </w:tcPr>
           <w:p>
             <w:pPr>
-              <w:cnfStyle w:val="000000000000" w:firstRow="0" w:lastRow="0" w:firstColumn="0" w:lastColumn="0" w:oddVBand="0" w:evenVBand="0" w:oddHBand="0" w:evenHBand="0" w:firstRowFirstColumn="0" w:firstRowLastColumn="0" w:lastRowFirstColumn="0" w:lastRowLastColumn="0"/>
+              <w:cnfStyle w:val="000000100000" w:firstRow="0" w:lastRow="0" w:firstColumn="0" w:lastColumn="0" w:oddVBand="0" w:evenVBand="0" w:oddHBand="1" w:evenHBand="0" w:firstRowFirstColumn="0" w:firstRowLastColumn="0" w:lastRowFirstColumn="0" w:lastRowLastColumn="0"/>
             </w:pPr>
             <w:r>
               <w:t>&lt;%= project.NoFundingSourceIdentified %&gt;</w:t>
@@ -896,6 +703,9 @@
         </w:tc>
       </w:tr>
       <w:tr>
+        <w:trPr>
+          <w:cnfStyle w:val="000000100000" w:firstRow="0" w:lastRow="0" w:firstColumn="0" w:lastColumn="0" w:oddVBand="0" w:evenVBand="0" w:oddHBand="1" w:evenHBand="0" w:firstRowFirstColumn="0" w:firstRowLastColumn="0" w:lastRowFirstColumn="0" w:lastRowLastColumn="0"/>
+        </w:trPr>
         <w:tc>
           <w:tcPr>
             <w:cnfStyle w:val="001000000000" w:firstRow="0" w:lastRow="0" w:firstColumn="1" w:lastColumn="0" w:oddVBand="0" w:evenVBand="0" w:oddHBand="0" w:evenHBand="0" w:firstRowFirstColumn="0" w:firstRowLastColumn="0" w:lastRowFirstColumn="0" w:lastRowLastColumn="0"/>
@@ -913,7 +723,7 @@
           </w:tcPr>
           <w:p>
             <w:pPr>
-              <w:cnfStyle w:val="000000000000" w:firstRow="0" w:lastRow="0" w:firstColumn="0" w:lastColumn="0" w:oddVBand="0" w:evenVBand="0" w:oddHBand="0" w:evenHBand="0" w:firstRowFirstColumn="0" w:firstRowLastColumn="0" w:lastRowFirstColumn="0" w:lastRowLastColumn="0"/>
+              <w:cnfStyle w:val="000000100000" w:firstRow="0" w:lastRow="0" w:firstColumn="0" w:lastColumn="0" w:oddVBand="0" w:evenVBand="0" w:oddHBand="1" w:evenHBand="0" w:firstRowFirstColumn="0" w:firstRowLastColumn="0" w:lastRowFirstColumn="0" w:lastRowLastColumn="0"/>
             </w:pPr>
             <w:r>
               <w:t>&lt;%= project.ProjectLastUpdated %&gt;</w:t>
@@ -957,6 +767,9 @@
         </w:tc>
       </w:tr>
       <w:tr>
+        <w:trPr>
+          <w:cnfStyle w:val="000000100000" w:firstRow="0" w:lastRow="0" w:firstColumn="0" w:lastColumn="0" w:oddVBand="0" w:evenVBand="0" w:oddHBand="1" w:evenHBand="0" w:firstRowFirstColumn="0" w:firstRowLastColumn="0" w:lastRowFirstColumn="0" w:lastRowLastColumn="0"/>
+        </w:trPr>
         <w:tc>
           <w:tcPr>
             <w:cnfStyle w:val="001000000000" w:firstRow="0" w:lastRow="0" w:firstColumn="1" w:lastColumn="0" w:oddVBand="0" w:evenVBand="0" w:oddHBand="0" w:evenHBand="0" w:firstRowFirstColumn="0" w:firstRowLastColumn="0" w:lastRowFirstColumn="0" w:lastRowLastColumn="0"/>
@@ -977,7 +790,7 @@
           </w:tcPr>
           <w:p>
             <w:pPr>
-              <w:cnfStyle w:val="000000000000" w:firstRow="0" w:lastRow="0" w:firstColumn="0" w:lastColumn="0" w:oddVBand="0" w:evenVBand="0" w:oddHBand="0" w:evenHBand="0" w:firstRowFirstColumn="0" w:firstRowLastColumn="0" w:lastRowFirstColumn="0" w:lastRowLastColumn="0"/>
+              <w:cnfStyle w:val="000000100000" w:firstRow="0" w:lastRow="0" w:firstColumn="0" w:lastColumn="0" w:oddVBand="0" w:evenVBand="0" w:oddHBand="1" w:evenHBand="0" w:firstRowFirstColumn="0" w:firstRowLastColumn="0" w:lastRowFirstColumn="0" w:lastRowLastColumn="0"/>
             </w:pPr>
             <w:r>
               <w:t>&lt;%= project.</w:t>
@@ -1023,6 +836,28 @@
             <w:r>
               <w:t>&lt;%= project.FinalStatusUpdateStatus %&gt;</w:t>
             </w:r>
+          </w:p>
+        </w:tc>
+      </w:tr>
+      <w:tr>
+        <w:trPr>
+          <w:cnfStyle w:val="000000100000" w:firstRow="0" w:lastRow="0" w:firstColumn="0" w:lastColumn="0" w:oddVBand="0" w:evenVBand="0" w:oddHBand="1" w:evenHBand="0" w:firstRowFirstColumn="0" w:firstRowLastColumn="0" w:lastRowFirstColumn="0" w:lastRowLastColumn="0"/>
+        </w:trPr>
+        <w:tc>
+          <w:tcPr>
+            <w:cnfStyle w:val="001000000000" w:firstRow="0" w:lastRow="0" w:firstColumn="1" w:lastColumn="0" w:oddVBand="0" w:evenVBand="0" w:oddHBand="0" w:evenHBand="0" w:firstRowFirstColumn="0" w:firstRowLastColumn="0" w:lastRowFirstColumn="0" w:lastRowLastColumn="0"/>
+            <w:tcW w:w="4621" w:type="dxa"/>
+          </w:tcPr>
+          <w:p/>
+        </w:tc>
+        <w:tc>
+          <w:tcPr>
+            <w:tcW w:w="4729" w:type="dxa"/>
+          </w:tcPr>
+          <w:p>
+            <w:pPr>
+              <w:cnfStyle w:val="000000100000" w:firstRow="0" w:lastRow="0" w:firstColumn="0" w:lastColumn="0" w:oddVBand="0" w:evenVBand="0" w:oddHBand="1" w:evenHBand="0" w:firstRowFirstColumn="0" w:firstRowLastColumn="0" w:lastRowFirstColumn="0" w:lastRowLastColumn="0"/>
+            </w:pPr>
           </w:p>
         </w:tc>
       </w:tr>
@@ -1030,11 +865,605 @@
     <w:p/>
     <w:p>
       <w:r>
+        <w:t xml:space="preserve">&lt;% var </w:t>
+      </w:r>
+      <w:r>
+        <w:t>reportedPerformanceMeasures</w:t>
+      </w:r>
+      <w:r>
+        <w:t xml:space="preserve"> = project.</w:t>
+      </w:r>
+      <w:r>
+        <w:t>GetProject</w:t>
+      </w:r>
+      <w:r>
+        <w:t>ReportedPerformanceMeasures</w:t>
+      </w:r>
+      <w:r>
+        <w:t>()</w:t>
+      </w:r>
+      <w:r>
+        <w:t>; %&gt;</w:t>
+      </w:r>
+    </w:p>
+    <w:p>
+      <w:r>
+        <w:t>&lt;% if(</w:t>
+      </w:r>
+      <w:r>
+        <w:t>reportedPerformanceMeasures</w:t>
+      </w:r>
+      <w:r>
+        <w:t>.Any()) { %&gt;</w:t>
+      </w:r>
+    </w:p>
+    <w:p>
+      <w:pPr>
+        <w:pStyle w:val="Heading2"/>
+      </w:pPr>
+      <w:r>
+        <w:t>Reported Performance Measure Values</w:t>
+      </w:r>
+    </w:p>
+    <w:p>
+      <w:r>
+        <w:t xml:space="preserve">&lt;% foreach(var </w:t>
+      </w:r>
+      <w:r>
+        <w:t>rpm</w:t>
+      </w:r>
+      <w:r>
+        <w:t xml:space="preserve"> in </w:t>
+      </w:r>
+      <w:r>
+        <w:t>reportedPerformanceMeasures</w:t>
+      </w:r>
+      <w:r>
+        <w:t>)  {</w:t>
+      </w:r>
+      <w:r>
+        <w:t>!</w:t>
+      </w:r>
+      <w:r>
+        <w:t xml:space="preserve"> %&gt;</w:t>
+      </w:r>
+    </w:p>
+    <w:tbl>
+      <w:tblPr>
+        <w:tblStyle w:val="ListTable4-Accent1"/>
+        <w:tblW w:w="5000" w:type="pct"/>
+        <w:tblLook w:val="04A0" w:firstRow="1" w:lastRow="0" w:firstColumn="1" w:lastColumn="0" w:noHBand="0" w:noVBand="1"/>
+      </w:tblPr>
+      <w:tblGrid>
+        <w:gridCol w:w="1884"/>
+        <w:gridCol w:w="2583"/>
+        <w:gridCol w:w="2989"/>
+        <w:gridCol w:w="758"/>
+        <w:gridCol w:w="139"/>
+        <w:gridCol w:w="997"/>
+      </w:tblGrid>
+      <w:tr>
+        <w:trPr>
+          <w:cnfStyle w:val="100000000000" w:firstRow="1" w:lastRow="0" w:firstColumn="0" w:lastColumn="0" w:oddVBand="0" w:evenVBand="0" w:oddHBand="0" w:evenHBand="0" w:firstRowFirstColumn="0" w:firstRowLastColumn="0" w:lastRowFirstColumn="0" w:lastRowLastColumn="0"/>
+          <w:trHeight w:val="578"/>
+        </w:trPr>
+        <w:tc>
+          <w:tcPr>
+            <w:cnfStyle w:val="001000000000" w:firstRow="0" w:lastRow="0" w:firstColumn="1" w:lastColumn="0" w:oddVBand="0" w:evenVBand="0" w:oddHBand="0" w:evenHBand="0" w:firstRowFirstColumn="0" w:firstRowLastColumn="0" w:lastRowFirstColumn="0" w:lastRowLastColumn="0"/>
+            <w:tcW w:w="1005" w:type="pct"/>
+          </w:tcPr>
+          <w:p>
+            <w:r>
+              <w:t>Performance Measure</w:t>
+            </w:r>
+          </w:p>
+        </w:tc>
+        <w:tc>
+          <w:tcPr>
+            <w:tcW w:w="1378" w:type="pct"/>
+          </w:tcPr>
+          <w:p>
+            <w:pPr>
+              <w:cnfStyle w:val="100000000000" w:firstRow="1" w:lastRow="0" w:firstColumn="0" w:lastColumn="0" w:oddVBand="0" w:evenVBand="0" w:oddHBand="0" w:evenHBand="0" w:firstRowFirstColumn="0" w:firstRowLastColumn="0" w:lastRowFirstColumn="0" w:lastRowLastColumn="0"/>
+            </w:pPr>
+            <w:r>
+              <w:t>Subcategory</w:t>
+            </w:r>
+          </w:p>
+        </w:tc>
+        <w:tc>
+          <w:tcPr>
+            <w:tcW w:w="1595" w:type="pct"/>
+          </w:tcPr>
+          <w:p>
+            <w:pPr>
+              <w:cnfStyle w:val="100000000000" w:firstRow="1" w:lastRow="0" w:firstColumn="0" w:lastColumn="0" w:oddVBand="0" w:evenVBand="0" w:oddHBand="0" w:evenHBand="0" w:firstRowFirstColumn="0" w:firstRowLastColumn="0" w:lastRowFirstColumn="0" w:lastRowLastColumn="0"/>
+            </w:pPr>
+            <w:r>
+              <w:t>Subcategory Option</w:t>
+            </w:r>
+          </w:p>
+        </w:tc>
+        <w:tc>
+          <w:tcPr>
+            <w:tcW w:w="454" w:type="pct"/>
+            <w:gridSpan w:val="2"/>
+          </w:tcPr>
+          <w:p>
+            <w:pPr>
+              <w:cnfStyle w:val="100000000000" w:firstRow="1" w:lastRow="0" w:firstColumn="0" w:lastColumn="0" w:oddVBand="0" w:evenVBand="0" w:oddHBand="0" w:evenHBand="0" w:firstRowFirstColumn="0" w:firstRowLastColumn="0" w:lastRowFirstColumn="0" w:lastRowLastColumn="0"/>
+            </w:pPr>
+            <w:r>
+              <w:t>Year</w:t>
+            </w:r>
+          </w:p>
+        </w:tc>
+        <w:tc>
+          <w:tcPr>
+            <w:tcW w:w="567" w:type="pct"/>
+          </w:tcPr>
+          <w:p>
+            <w:pPr>
+              <w:cnfStyle w:val="100000000000" w:firstRow="1" w:lastRow="0" w:firstColumn="0" w:lastColumn="0" w:oddVBand="0" w:evenVBand="0" w:oddHBand="0" w:evenHBand="0" w:firstRowFirstColumn="0" w:firstRowLastColumn="0" w:lastRowFirstColumn="0" w:lastRowLastColumn="0"/>
+            </w:pPr>
+            <w:r>
+              <w:t>Value</w:t>
+            </w:r>
+          </w:p>
+        </w:tc>
+      </w:tr>
+      <w:tr>
+        <w:trPr>
+          <w:cnfStyle w:val="000000100000" w:firstRow="0" w:lastRow="0" w:firstColumn="0" w:lastColumn="0" w:oddVBand="0" w:evenVBand="0" w:oddHBand="1" w:evenHBand="0" w:firstRowFirstColumn="0" w:firstRowLastColumn="0" w:lastRowFirstColumn="0" w:lastRowLastColumn="0"/>
+          <w:trHeight w:val="278"/>
+        </w:trPr>
+        <w:tc>
+          <w:tcPr>
+            <w:cnfStyle w:val="001000000000" w:firstRow="0" w:lastRow="0" w:firstColumn="1" w:lastColumn="0" w:oddVBand="0" w:evenVBand="0" w:oddHBand="0" w:evenHBand="0" w:firstRowFirstColumn="0" w:firstRowLastColumn="0" w:lastRowFirstColumn="0" w:lastRowLastColumn="0"/>
+            <w:tcW w:w="1005" w:type="pct"/>
+          </w:tcPr>
+          <w:p>
+            <w:r>
+              <w:t xml:space="preserve">&lt;%= </w:t>
+            </w:r>
+            <w:r>
+              <w:t>rpm</w:t>
+            </w:r>
+            <w:r>
+              <w:t xml:space="preserve">. </w:t>
+            </w:r>
+            <w:r>
+              <w:t>PerformanceMeasureName</w:t>
+            </w:r>
+            <w:r>
+              <w:t xml:space="preserve"> %&gt; </w:t>
+            </w:r>
+          </w:p>
+        </w:tc>
+        <w:tc>
+          <w:tcPr>
+            <w:tcW w:w="1378" w:type="pct"/>
+          </w:tcPr>
+          <w:p>
+            <w:pPr>
+              <w:cnfStyle w:val="000000100000" w:firstRow="0" w:lastRow="0" w:firstColumn="0" w:lastColumn="0" w:oddVBand="0" w:evenVBand="0" w:oddHBand="1" w:evenHBand="0" w:firstRowFirstColumn="0" w:firstRowLastColumn="0" w:lastRowFirstColumn="0" w:lastRowLastColumn="0"/>
+            </w:pPr>
+            <w:r>
+              <w:t xml:space="preserve">&lt;%= </w:t>
+            </w:r>
+            <w:r>
+              <w:t>rpm</w:t>
+            </w:r>
+            <w:r>
+              <w:t xml:space="preserve">. </w:t>
+            </w:r>
+            <w:r>
+              <w:t>PerformanceMeasureSubcategoryName</w:t>
+            </w:r>
+            <w:r>
+              <w:t xml:space="preserve"> %&gt;</w:t>
+            </w:r>
+          </w:p>
+        </w:tc>
+        <w:tc>
+          <w:tcPr>
+            <w:tcW w:w="1595" w:type="pct"/>
+          </w:tcPr>
+          <w:p>
+            <w:pPr>
+              <w:cnfStyle w:val="000000100000" w:firstRow="0" w:lastRow="0" w:firstColumn="0" w:lastColumn="0" w:oddVBand="0" w:evenVBand="0" w:oddHBand="1" w:evenHBand="0" w:firstRowFirstColumn="0" w:firstRowLastColumn="0" w:lastRowFirstColumn="0" w:lastRowLastColumn="0"/>
+            </w:pPr>
+            <w:r>
+              <w:t xml:space="preserve">&lt;%= </w:t>
+            </w:r>
+            <w:r>
+              <w:t>rpm</w:t>
+            </w:r>
+            <w:r>
+              <w:t xml:space="preserve">. </w:t>
+            </w:r>
+            <w:r>
+              <w:t>PerformanceMeasureSubcategoryOptionName</w:t>
+            </w:r>
+            <w:r>
+              <w:t xml:space="preserve"> %&gt;</w:t>
+            </w:r>
+          </w:p>
+          <w:p>
+            <w:pPr>
+              <w:cnfStyle w:val="000000100000" w:firstRow="0" w:lastRow="0" w:firstColumn="0" w:lastColumn="0" w:oddVBand="0" w:evenVBand="0" w:oddHBand="1" w:evenHBand="0" w:firstRowFirstColumn="0" w:firstRowLastColumn="0" w:lastRowFirstColumn="0" w:lastRowLastColumn="0"/>
+            </w:pPr>
+          </w:p>
+        </w:tc>
+        <w:tc>
+          <w:tcPr>
+            <w:tcW w:w="414" w:type="pct"/>
+          </w:tcPr>
+          <w:p>
+            <w:pPr>
+              <w:cnfStyle w:val="000000100000" w:firstRow="0" w:lastRow="0" w:firstColumn="0" w:lastColumn="0" w:oddVBand="0" w:evenVBand="0" w:oddHBand="1" w:evenHBand="0" w:firstRowFirstColumn="0" w:firstRowLastColumn="0" w:lastRowFirstColumn="0" w:lastRowLastColumn="0"/>
+            </w:pPr>
+            <w:r>
+              <w:t xml:space="preserve">&lt;%= </w:t>
+            </w:r>
+            <w:r>
+              <w:t>rpm</w:t>
+            </w:r>
+            <w:r>
+              <w:t>.Year %&gt;</w:t>
+            </w:r>
+          </w:p>
+        </w:tc>
+        <w:tc>
+          <w:tcPr>
+            <w:tcW w:w="607" w:type="pct"/>
+            <w:gridSpan w:val="2"/>
+          </w:tcPr>
+          <w:p>
+            <w:pPr>
+              <w:cnfStyle w:val="000000100000" w:firstRow="0" w:lastRow="0" w:firstColumn="0" w:lastColumn="0" w:oddVBand="0" w:evenVBand="0" w:oddHBand="1" w:evenHBand="0" w:firstRowFirstColumn="0" w:firstRowLastColumn="0" w:lastRowFirstColumn="0" w:lastRowLastColumn="0"/>
+            </w:pPr>
+            <w:r>
+              <w:t xml:space="preserve">&lt;%= </w:t>
+            </w:r>
+            <w:r>
+              <w:t>rpm</w:t>
+            </w:r>
+            <w:r>
+              <w:t>.Value %&gt;</w:t>
+            </w:r>
+            <w:r>
+              <w:t xml:space="preserve"> </w:t>
+            </w:r>
+            <w:r>
+              <w:rPr>
+                <w:sz w:val="16"/>
+                <w:szCs w:val="16"/>
+              </w:rPr>
+              <w:t xml:space="preserve">(&lt;%= </w:t>
+            </w:r>
+            <w:r>
+              <w:rPr>
+                <w:sz w:val="16"/>
+                <w:szCs w:val="16"/>
+              </w:rPr>
+              <w:t>rpm</w:t>
+            </w:r>
+            <w:r>
+              <w:rPr>
+                <w:sz w:val="16"/>
+                <w:szCs w:val="16"/>
+              </w:rPr>
+              <w:t>.UnitType %&gt;)</w:t>
+            </w:r>
+            <w:r>
+              <w:rPr>
+                <w:sz w:val="16"/>
+                <w:szCs w:val="16"/>
+              </w:rPr>
+              <w:t xml:space="preserve"> </w:t>
+            </w:r>
+            <w:r>
+              <w:t>&lt;% AppendRow(); %&gt;</w:t>
+            </w:r>
+          </w:p>
+        </w:tc>
+      </w:tr>
+    </w:tbl>
+    <w:p/>
+    <w:p>
+      <w:r>
+        <w:t>&lt;% } %&gt;</w:t>
+      </w:r>
+    </w:p>
+    <w:p>
+      <w:r>
         <w:t>&lt;% } %&gt;</w:t>
       </w:r>
     </w:p>
     <w:p/>
     <w:p/>
+    <w:p/>
+    <w:p/>
+    <w:p/>
+    <w:p/>
+    <w:p/>
+    <w:p>
+      <w:r>
+        <w:lastRenderedPageBreak/>
+        <w:t xml:space="preserve">&lt;% var </w:t>
+      </w:r>
+      <w:r>
+        <w:t>expectedPerformanceMeasures</w:t>
+      </w:r>
+      <w:r>
+        <w:t xml:space="preserve"> = project.</w:t>
+      </w:r>
+      <w:r>
+        <w:t>GetProjectExpectedPerformanceMeasures()</w:t>
+      </w:r>
+      <w:r>
+        <w:t>; %&gt;</w:t>
+      </w:r>
+    </w:p>
+    <w:p>
+      <w:r>
+        <w:t>&lt;% if(</w:t>
+      </w:r>
+      <w:r>
+        <w:t>expectedPerformanceMeasures</w:t>
+      </w:r>
+      <w:r>
+        <w:t>.Any()) { %&gt;</w:t>
+      </w:r>
+    </w:p>
+    <w:p>
+      <w:pPr>
+        <w:pStyle w:val="Heading2"/>
+      </w:pPr>
+      <w:r>
+        <w:t>Expected</w:t>
+      </w:r>
+      <w:r>
+        <w:t xml:space="preserve"> Performance Measure Values</w:t>
+      </w:r>
+    </w:p>
+    <w:p>
+      <w:r>
+        <w:t xml:space="preserve">&lt;% foreach(var </w:t>
+      </w:r>
+      <w:r>
+        <w:t>epm</w:t>
+      </w:r>
+      <w:r>
+        <w:t xml:space="preserve"> in </w:t>
+      </w:r>
+      <w:r>
+        <w:t>expectedPerformanceMeasures</w:t>
+      </w:r>
+      <w:r>
+        <w:t>)  {! %&gt;</w:t>
+      </w:r>
+    </w:p>
+    <w:tbl>
+      <w:tblPr>
+        <w:tblStyle w:val="ListTable4-Accent1"/>
+        <w:tblW w:w="7880" w:type="dxa"/>
+        <w:tblLook w:val="04A0" w:firstRow="1" w:lastRow="0" w:firstColumn="1" w:lastColumn="0" w:noHBand="0" w:noVBand="1"/>
+      </w:tblPr>
+      <w:tblGrid>
+        <w:gridCol w:w="2064"/>
+        <w:gridCol w:w="2840"/>
+        <w:gridCol w:w="3291"/>
+        <w:gridCol w:w="1155"/>
+      </w:tblGrid>
+      <w:tr>
+        <w:trPr>
+          <w:cnfStyle w:val="100000000000" w:firstRow="1" w:lastRow="0" w:firstColumn="0" w:lastColumn="0" w:oddVBand="0" w:evenVBand="0" w:oddHBand="0" w:evenHBand="0" w:firstRowFirstColumn="0" w:firstRowLastColumn="0" w:lastRowFirstColumn="0" w:lastRowLastColumn="0"/>
+          <w:trHeight w:val="649"/>
+        </w:trPr>
+        <w:tc>
+          <w:tcPr>
+            <w:cnfStyle w:val="001000000000" w:firstRow="0" w:lastRow="0" w:firstColumn="1" w:lastColumn="0" w:oddVBand="0" w:evenVBand="0" w:oddHBand="0" w:evenHBand="0" w:firstRowFirstColumn="0" w:firstRowLastColumn="0" w:lastRowFirstColumn="0" w:lastRowLastColumn="0"/>
+            <w:tcW w:w="0" w:type="auto"/>
+          </w:tcPr>
+          <w:p>
+            <w:r>
+              <w:t>Performance Measure</w:t>
+            </w:r>
+          </w:p>
+        </w:tc>
+        <w:tc>
+          <w:tcPr>
+            <w:tcW w:w="0" w:type="auto"/>
+          </w:tcPr>
+          <w:p>
+            <w:pPr>
+              <w:cnfStyle w:val="100000000000" w:firstRow="1" w:lastRow="0" w:firstColumn="0" w:lastColumn="0" w:oddVBand="0" w:evenVBand="0" w:oddHBand="0" w:evenHBand="0" w:firstRowFirstColumn="0" w:firstRowLastColumn="0" w:lastRowFirstColumn="0" w:lastRowLastColumn="0"/>
+            </w:pPr>
+            <w:r>
+              <w:t>Subcategory</w:t>
+            </w:r>
+          </w:p>
+        </w:tc>
+        <w:tc>
+          <w:tcPr>
+            <w:tcW w:w="0" w:type="auto"/>
+          </w:tcPr>
+          <w:p>
+            <w:pPr>
+              <w:cnfStyle w:val="100000000000" w:firstRow="1" w:lastRow="0" w:firstColumn="0" w:lastColumn="0" w:oddVBand="0" w:evenVBand="0" w:oddHBand="0" w:evenHBand="0" w:firstRowFirstColumn="0" w:firstRowLastColumn="0" w:lastRowFirstColumn="0" w:lastRowLastColumn="0"/>
+            </w:pPr>
+            <w:r>
+              <w:t>Subcategory Option</w:t>
+            </w:r>
+          </w:p>
+        </w:tc>
+        <w:tc>
+          <w:tcPr>
+            <w:tcW w:w="973" w:type="dxa"/>
+          </w:tcPr>
+          <w:p>
+            <w:pPr>
+              <w:cnfStyle w:val="100000000000" w:firstRow="1" w:lastRow="0" w:firstColumn="0" w:lastColumn="0" w:oddVBand="0" w:evenVBand="0" w:oddHBand="0" w:evenHBand="0" w:firstRowFirstColumn="0" w:firstRowLastColumn="0" w:lastRowFirstColumn="0" w:lastRowLastColumn="0"/>
+            </w:pPr>
+            <w:r>
+              <w:t>Expected Value</w:t>
+            </w:r>
+          </w:p>
+        </w:tc>
+      </w:tr>
+      <w:tr>
+        <w:trPr>
+          <w:cnfStyle w:val="000000100000" w:firstRow="0" w:lastRow="0" w:firstColumn="0" w:lastColumn="0" w:oddVBand="0" w:evenVBand="0" w:oddHBand="1" w:evenHBand="0" w:firstRowFirstColumn="0" w:firstRowLastColumn="0" w:lastRowFirstColumn="0" w:lastRowLastColumn="0"/>
+          <w:trHeight w:val="310"/>
+        </w:trPr>
+        <w:tc>
+          <w:tcPr>
+            <w:cnfStyle w:val="001000000000" w:firstRow="0" w:lastRow="0" w:firstColumn="1" w:lastColumn="0" w:oddVBand="0" w:evenVBand="0" w:oddHBand="0" w:evenHBand="0" w:firstRowFirstColumn="0" w:firstRowLastColumn="0" w:lastRowFirstColumn="0" w:lastRowLastColumn="0"/>
+            <w:tcW w:w="0" w:type="auto"/>
+          </w:tcPr>
+          <w:p>
+            <w:r>
+              <w:t xml:space="preserve">&lt;%= </w:t>
+            </w:r>
+            <w:r>
+              <w:t>epm</w:t>
+            </w:r>
+            <w:r>
+              <w:t xml:space="preserve">. </w:t>
+            </w:r>
+            <w:r>
+              <w:t>PerformanceMeasureName</w:t>
+            </w:r>
+            <w:r>
+              <w:t xml:space="preserve"> %&gt; </w:t>
+            </w:r>
+          </w:p>
+        </w:tc>
+        <w:tc>
+          <w:tcPr>
+            <w:tcW w:w="0" w:type="auto"/>
+          </w:tcPr>
+          <w:p>
+            <w:pPr>
+              <w:cnfStyle w:val="000000100000" w:firstRow="0" w:lastRow="0" w:firstColumn="0" w:lastColumn="0" w:oddVBand="0" w:evenVBand="0" w:oddHBand="1" w:evenHBand="0" w:firstRowFirstColumn="0" w:firstRowLastColumn="0" w:lastRowFirstColumn="0" w:lastRowLastColumn="0"/>
+            </w:pPr>
+            <w:r>
+              <w:t xml:space="preserve">&lt;%= </w:t>
+            </w:r>
+            <w:r>
+              <w:t>epm</w:t>
+            </w:r>
+            <w:r>
+              <w:t xml:space="preserve">. </w:t>
+            </w:r>
+            <w:r>
+              <w:t>PerformanceMeasureSubcategoryName</w:t>
+            </w:r>
+            <w:r>
+              <w:t xml:space="preserve"> %&gt;</w:t>
+            </w:r>
+          </w:p>
+        </w:tc>
+        <w:tc>
+          <w:tcPr>
+            <w:tcW w:w="0" w:type="auto"/>
+          </w:tcPr>
+          <w:p>
+            <w:pPr>
+              <w:cnfStyle w:val="000000100000" w:firstRow="0" w:lastRow="0" w:firstColumn="0" w:lastColumn="0" w:oddVBand="0" w:evenVBand="0" w:oddHBand="1" w:evenHBand="0" w:firstRowFirstColumn="0" w:firstRowLastColumn="0" w:lastRowFirstColumn="0" w:lastRowLastColumn="0"/>
+            </w:pPr>
+            <w:r>
+              <w:t xml:space="preserve">&lt;%= </w:t>
+            </w:r>
+            <w:r>
+              <w:t>epm</w:t>
+            </w:r>
+            <w:r>
+              <w:t xml:space="preserve">. </w:t>
+            </w:r>
+            <w:r>
+              <w:t>PerformanceMeasureSubcategoryOptionName</w:t>
+            </w:r>
+            <w:r>
+              <w:t xml:space="preserve"> %&gt;</w:t>
+            </w:r>
+          </w:p>
+          <w:p>
+            <w:pPr>
+              <w:cnfStyle w:val="000000100000" w:firstRow="0" w:lastRow="0" w:firstColumn="0" w:lastColumn="0" w:oddVBand="0" w:evenVBand="0" w:oddHBand="1" w:evenHBand="0" w:firstRowFirstColumn="0" w:firstRowLastColumn="0" w:lastRowFirstColumn="0" w:lastRowLastColumn="0"/>
+            </w:pPr>
+          </w:p>
+        </w:tc>
+        <w:tc>
+          <w:tcPr>
+            <w:tcW w:w="973" w:type="dxa"/>
+          </w:tcPr>
+          <w:p>
+            <w:pPr>
+              <w:cnfStyle w:val="000000100000" w:firstRow="0" w:lastRow="0" w:firstColumn="0" w:lastColumn="0" w:oddVBand="0" w:evenVBand="0" w:oddHBand="1" w:evenHBand="0" w:firstRowFirstColumn="0" w:firstRowLastColumn="0" w:lastRowFirstColumn="0" w:lastRowLastColumn="0"/>
+            </w:pPr>
+            <w:r>
+              <w:t xml:space="preserve">&lt;%= </w:t>
+            </w:r>
+            <w:r>
+              <w:t>epm</w:t>
+            </w:r>
+            <w:r>
+              <w:t xml:space="preserve">.Value %&gt; </w:t>
+            </w:r>
+            <w:r>
+              <w:rPr>
+                <w:sz w:val="16"/>
+                <w:szCs w:val="16"/>
+              </w:rPr>
+              <w:t xml:space="preserve">(&lt;%= </w:t>
+            </w:r>
+            <w:r>
+              <w:rPr>
+                <w:sz w:val="16"/>
+                <w:szCs w:val="16"/>
+              </w:rPr>
+              <w:t>epm</w:t>
+            </w:r>
+            <w:r>
+              <w:rPr>
+                <w:sz w:val="16"/>
+                <w:szCs w:val="16"/>
+              </w:rPr>
+              <w:t>.UnitType %&gt;)</w:t>
+            </w:r>
+            <w:r>
+              <w:rPr>
+                <w:sz w:val="16"/>
+                <w:szCs w:val="16"/>
+              </w:rPr>
+              <w:t xml:space="preserve"> </w:t>
+            </w:r>
+            <w:r>
+              <w:t>&lt;% AppendRow(); %&gt;</w:t>
+            </w:r>
+          </w:p>
+        </w:tc>
+      </w:tr>
+    </w:tbl>
+    <w:p/>
+    <w:p>
+      <w:r>
+        <w:t>&lt;% } %&gt;</w:t>
+      </w:r>
+    </w:p>
+    <w:p>
+      <w:r>
+        <w:t>&lt;% } %&gt;</w:t>
+      </w:r>
+    </w:p>
+    <w:p>
+      <w:r>
+        <w:t>&lt;% } %&gt;</w:t>
+      </w:r>
+    </w:p>
     <w:sectPr>
       <w:headerReference w:type="default" r:id="rId7"/>
       <w:footerReference w:type="default" r:id="rId8"/>
@@ -1048,7 +1477,7 @@
 </file>
 
 <file path=word/endnotes.xml><?xml version="1.0" encoding="utf-8"?>
-<w:endnotes xmlns:wpc="http://schemas.microsoft.com/office/word/2010/wordprocessingCanvas" xmlns:cx="http://schemas.microsoft.com/office/drawing/2014/chartex" xmlns:cx1="http://schemas.microsoft.com/office/drawing/2015/9/8/chartex" xmlns:cx2="http://schemas.microsoft.com/office/drawing/2015/10/21/chartex" xmlns:cx3="http://schemas.microsoft.com/office/drawing/2016/5/9/chartex" xmlns:cx4="http://schemas.microsoft.com/office/drawing/2016/5/10/chartex" xmlns:cx5="http://schemas.microsoft.com/office/drawing/2016/5/11/chartex" xmlns:cx6="http://schemas.microsoft.com/office/drawing/2016/5/12/chartex" xmlns:cx7="http://schemas.microsoft.com/office/drawing/2016/5/13/chartex" xmlns:cx8="http://schemas.microsoft.com/office/drawing/2016/5/14/chartex" xmlns:mc="http://schemas.openxmlformats.org/markup-compatibility/2006" xmlns:aink="http://schemas.microsoft.com/office/drawing/2016/ink" xmlns:am3d="http://schemas.microsoft.com/office/drawing/2017/model3d" xmlns:o="urn:schemas-microsoft-com:office:office" xmlns:r="http://schemas.openxmlformats.org/officeDocument/2006/relationships" xmlns:m="http://schemas.openxmlformats.org/officeDocument/2006/math" xmlns:v="urn:schemas-microsoft-com:vml" xmlns:wp14="http://schemas.microsoft.com/office/word/2010/wordprocessingDrawing" xmlns:wp="http://schemas.openxmlformats.org/drawingml/2006/wordprocessingDrawing" xmlns:w10="urn:schemas-microsoft-com:office:word" xmlns:w="http://schemas.openxmlformats.org/wordprocessingml/2006/main" xmlns:w14="http://schemas.microsoft.com/office/word/2010/wordml" xmlns:w15="http://schemas.microsoft.com/office/word/2012/wordml" xmlns:w16cid="http://schemas.microsoft.com/office/word/2016/wordml/cid" xmlns:w16se="http://schemas.microsoft.com/office/word/2015/wordml/symex" xmlns:wpg="http://schemas.microsoft.com/office/word/2010/wordprocessingGroup" xmlns:wpi="http://schemas.microsoft.com/office/word/2010/wordprocessingInk" xmlns:wne="http://schemas.microsoft.com/office/word/2006/wordml" xmlns:wps="http://schemas.microsoft.com/office/word/2010/wordprocessingShape" mc:Ignorable="w14 w15 w16se w16cid wp14">
+<w:endnotes xmlns:wpc="http://schemas.microsoft.com/office/word/2010/wordprocessingCanvas" xmlns:cx="http://schemas.microsoft.com/office/drawing/2014/chartex" xmlns:cx1="http://schemas.microsoft.com/office/drawing/2015/9/8/chartex" xmlns:cx2="http://schemas.microsoft.com/office/drawing/2015/10/21/chartex" xmlns:cx3="http://schemas.microsoft.com/office/drawing/2016/5/9/chartex" xmlns:cx4="http://schemas.microsoft.com/office/drawing/2016/5/10/chartex" xmlns:cx5="http://schemas.microsoft.com/office/drawing/2016/5/11/chartex" xmlns:cx6="http://schemas.microsoft.com/office/drawing/2016/5/12/chartex" xmlns:cx7="http://schemas.microsoft.com/office/drawing/2016/5/13/chartex" xmlns:cx8="http://schemas.microsoft.com/office/drawing/2016/5/14/chartex" xmlns:mc="http://schemas.openxmlformats.org/markup-compatibility/2006" xmlns:aink="http://schemas.microsoft.com/office/drawing/2016/ink" xmlns:am3d="http://schemas.microsoft.com/office/drawing/2017/model3d" xmlns:o="urn:schemas-microsoft-com:office:office" xmlns:r="http://schemas.openxmlformats.org/officeDocument/2006/relationships" xmlns:m="http://schemas.openxmlformats.org/officeDocument/2006/math" xmlns:v="urn:schemas-microsoft-com:vml" xmlns:wp14="http://schemas.microsoft.com/office/word/2010/wordprocessingDrawing" xmlns:wp="http://schemas.openxmlformats.org/drawingml/2006/wordprocessingDrawing" xmlns:w10="urn:schemas-microsoft-com:office:word" xmlns:w="http://schemas.openxmlformats.org/wordprocessingml/2006/main" xmlns:w14="http://schemas.microsoft.com/office/word/2010/wordml" xmlns:w15="http://schemas.microsoft.com/office/word/2012/wordml" xmlns:w16cex="http://schemas.microsoft.com/office/word/2018/wordml/cex" xmlns:w16cid="http://schemas.microsoft.com/office/word/2016/wordml/cid" xmlns:w16="http://schemas.microsoft.com/office/word/2018/wordml" xmlns:w16se="http://schemas.microsoft.com/office/word/2015/wordml/symex" xmlns:wpg="http://schemas.microsoft.com/office/word/2010/wordprocessingGroup" xmlns:wpi="http://schemas.microsoft.com/office/word/2010/wordprocessingInk" xmlns:wne="http://schemas.microsoft.com/office/word/2006/wordml" xmlns:wps="http://schemas.microsoft.com/office/word/2010/wordprocessingShape" mc:Ignorable="w14 w15 w16se w16cid w16 w16cex wp14">
   <w:endnote w:type="separator" w:id="-1">
     <w:p>
       <w:pPr>
@@ -1073,7 +1502,7 @@
 </file>
 
 <file path=word/footer1.xml><?xml version="1.0" encoding="utf-8"?>
-<w:ftr xmlns:wpc="http://schemas.microsoft.com/office/word/2010/wordprocessingCanvas" xmlns:cx="http://schemas.microsoft.com/office/drawing/2014/chartex" xmlns:cx1="http://schemas.microsoft.com/office/drawing/2015/9/8/chartex" xmlns:cx2="http://schemas.microsoft.com/office/drawing/2015/10/21/chartex" xmlns:cx3="http://schemas.microsoft.com/office/drawing/2016/5/9/chartex" xmlns:cx4="http://schemas.microsoft.com/office/drawing/2016/5/10/chartex" xmlns:cx5="http://schemas.microsoft.com/office/drawing/2016/5/11/chartex" xmlns:cx6="http://schemas.microsoft.com/office/drawing/2016/5/12/chartex" xmlns:cx7="http://schemas.microsoft.com/office/drawing/2016/5/13/chartex" xmlns:cx8="http://schemas.microsoft.com/office/drawing/2016/5/14/chartex" xmlns:mc="http://schemas.openxmlformats.org/markup-compatibility/2006" xmlns:aink="http://schemas.microsoft.com/office/drawing/2016/ink" xmlns:am3d="http://schemas.microsoft.com/office/drawing/2017/model3d" xmlns:o="urn:schemas-microsoft-com:office:office" xmlns:r="http://schemas.openxmlformats.org/officeDocument/2006/relationships" xmlns:m="http://schemas.openxmlformats.org/officeDocument/2006/math" xmlns:v="urn:schemas-microsoft-com:vml" xmlns:wp14="http://schemas.microsoft.com/office/word/2010/wordprocessingDrawing" xmlns:wp="http://schemas.openxmlformats.org/drawingml/2006/wordprocessingDrawing" xmlns:w10="urn:schemas-microsoft-com:office:word" xmlns:w="http://schemas.openxmlformats.org/wordprocessingml/2006/main" xmlns:w14="http://schemas.microsoft.com/office/word/2010/wordml" xmlns:w15="http://schemas.microsoft.com/office/word/2012/wordml" xmlns:w16cid="http://schemas.microsoft.com/office/word/2016/wordml/cid" xmlns:w16se="http://schemas.microsoft.com/office/word/2015/wordml/symex" xmlns:wpg="http://schemas.microsoft.com/office/word/2010/wordprocessingGroup" xmlns:wpi="http://schemas.microsoft.com/office/word/2010/wordprocessingInk" xmlns:wne="http://schemas.microsoft.com/office/word/2006/wordml" xmlns:wps="http://schemas.microsoft.com/office/word/2010/wordprocessingShape" mc:Ignorable="w14 w15 w16se w16cid wp14">
+<w:ftr xmlns:wpc="http://schemas.microsoft.com/office/word/2010/wordprocessingCanvas" xmlns:cx="http://schemas.microsoft.com/office/drawing/2014/chartex" xmlns:cx1="http://schemas.microsoft.com/office/drawing/2015/9/8/chartex" xmlns:cx2="http://schemas.microsoft.com/office/drawing/2015/10/21/chartex" xmlns:cx3="http://schemas.microsoft.com/office/drawing/2016/5/9/chartex" xmlns:cx4="http://schemas.microsoft.com/office/drawing/2016/5/10/chartex" xmlns:cx5="http://schemas.microsoft.com/office/drawing/2016/5/11/chartex" xmlns:cx6="http://schemas.microsoft.com/office/drawing/2016/5/12/chartex" xmlns:cx7="http://schemas.microsoft.com/office/drawing/2016/5/13/chartex" xmlns:cx8="http://schemas.microsoft.com/office/drawing/2016/5/14/chartex" xmlns:mc="http://schemas.openxmlformats.org/markup-compatibility/2006" xmlns:aink="http://schemas.microsoft.com/office/drawing/2016/ink" xmlns:am3d="http://schemas.microsoft.com/office/drawing/2017/model3d" xmlns:o="urn:schemas-microsoft-com:office:office" xmlns:r="http://schemas.openxmlformats.org/officeDocument/2006/relationships" xmlns:m="http://schemas.openxmlformats.org/officeDocument/2006/math" xmlns:v="urn:schemas-microsoft-com:vml" xmlns:wp14="http://schemas.microsoft.com/office/word/2010/wordprocessingDrawing" xmlns:wp="http://schemas.openxmlformats.org/drawingml/2006/wordprocessingDrawing" xmlns:w10="urn:schemas-microsoft-com:office:word" xmlns:w="http://schemas.openxmlformats.org/wordprocessingml/2006/main" xmlns:w14="http://schemas.microsoft.com/office/word/2010/wordml" xmlns:w15="http://schemas.microsoft.com/office/word/2012/wordml" xmlns:w16cex="http://schemas.microsoft.com/office/word/2018/wordml/cex" xmlns:w16cid="http://schemas.microsoft.com/office/word/2016/wordml/cid" xmlns:w16="http://schemas.microsoft.com/office/word/2018/wordml" xmlns:w16se="http://schemas.microsoft.com/office/word/2015/wordml/symex" xmlns:wpg="http://schemas.microsoft.com/office/word/2010/wordprocessingGroup" xmlns:wpi="http://schemas.microsoft.com/office/word/2010/wordprocessingInk" xmlns:wne="http://schemas.microsoft.com/office/word/2006/wordml" xmlns:wps="http://schemas.microsoft.com/office/word/2010/wordprocessingShape" mc:Ignorable="w14 w15 w16se w16cid w16 w16cex wp14">
   <w:p>
     <w:pPr>
       <w:pStyle w:val="Footer"/>
@@ -1086,7 +1515,7 @@
 </file>
 
 <file path=word/footnotes.xml><?xml version="1.0" encoding="utf-8"?>
-<w:footnotes xmlns:wpc="http://schemas.microsoft.com/office/word/2010/wordprocessingCanvas" xmlns:cx="http://schemas.microsoft.com/office/drawing/2014/chartex" xmlns:cx1="http://schemas.microsoft.com/office/drawing/2015/9/8/chartex" xmlns:cx2="http://schemas.microsoft.com/office/drawing/2015/10/21/chartex" xmlns:cx3="http://schemas.microsoft.com/office/drawing/2016/5/9/chartex" xmlns:cx4="http://schemas.microsoft.com/office/drawing/2016/5/10/chartex" xmlns:cx5="http://schemas.microsoft.com/office/drawing/2016/5/11/chartex" xmlns:cx6="http://schemas.microsoft.com/office/drawing/2016/5/12/chartex" xmlns:cx7="http://schemas.microsoft.com/office/drawing/2016/5/13/chartex" xmlns:cx8="http://schemas.microsoft.com/office/drawing/2016/5/14/chartex" xmlns:mc="http://schemas.openxmlformats.org/markup-compatibility/2006" xmlns:aink="http://schemas.microsoft.com/office/drawing/2016/ink" xmlns:am3d="http://schemas.microsoft.com/office/drawing/2017/model3d" xmlns:o="urn:schemas-microsoft-com:office:office" xmlns:r="http://schemas.openxmlformats.org/officeDocument/2006/relationships" xmlns:m="http://schemas.openxmlformats.org/officeDocument/2006/math" xmlns:v="urn:schemas-microsoft-com:vml" xmlns:wp14="http://schemas.microsoft.com/office/word/2010/wordprocessingDrawing" xmlns:wp="http://schemas.openxmlformats.org/drawingml/2006/wordprocessingDrawing" xmlns:w10="urn:schemas-microsoft-com:office:word" xmlns:w="http://schemas.openxmlformats.org/wordprocessingml/2006/main" xmlns:w14="http://schemas.microsoft.com/office/word/2010/wordml" xmlns:w15="http://schemas.microsoft.com/office/word/2012/wordml" xmlns:w16cid="http://schemas.microsoft.com/office/word/2016/wordml/cid" xmlns:w16se="http://schemas.microsoft.com/office/word/2015/wordml/symex" xmlns:wpg="http://schemas.microsoft.com/office/word/2010/wordprocessingGroup" xmlns:wpi="http://schemas.microsoft.com/office/word/2010/wordprocessingInk" xmlns:wne="http://schemas.microsoft.com/office/word/2006/wordml" xmlns:wps="http://schemas.microsoft.com/office/word/2010/wordprocessingShape" mc:Ignorable="w14 w15 w16se w16cid wp14">
+<w:footnotes xmlns:wpc="http://schemas.microsoft.com/office/word/2010/wordprocessingCanvas" xmlns:cx="http://schemas.microsoft.com/office/drawing/2014/chartex" xmlns:cx1="http://schemas.microsoft.com/office/drawing/2015/9/8/chartex" xmlns:cx2="http://schemas.microsoft.com/office/drawing/2015/10/21/chartex" xmlns:cx3="http://schemas.microsoft.com/office/drawing/2016/5/9/chartex" xmlns:cx4="http://schemas.microsoft.com/office/drawing/2016/5/10/chartex" xmlns:cx5="http://schemas.microsoft.com/office/drawing/2016/5/11/chartex" xmlns:cx6="http://schemas.microsoft.com/office/drawing/2016/5/12/chartex" xmlns:cx7="http://schemas.microsoft.com/office/drawing/2016/5/13/chartex" xmlns:cx8="http://schemas.microsoft.com/office/drawing/2016/5/14/chartex" xmlns:mc="http://schemas.openxmlformats.org/markup-compatibility/2006" xmlns:aink="http://schemas.microsoft.com/office/drawing/2016/ink" xmlns:am3d="http://schemas.microsoft.com/office/drawing/2017/model3d" xmlns:o="urn:schemas-microsoft-com:office:office" xmlns:r="http://schemas.openxmlformats.org/officeDocument/2006/relationships" xmlns:m="http://schemas.openxmlformats.org/officeDocument/2006/math" xmlns:v="urn:schemas-microsoft-com:vml" xmlns:wp14="http://schemas.microsoft.com/office/word/2010/wordprocessingDrawing" xmlns:wp="http://schemas.openxmlformats.org/drawingml/2006/wordprocessingDrawing" xmlns:w10="urn:schemas-microsoft-com:office:word" xmlns:w="http://schemas.openxmlformats.org/wordprocessingml/2006/main" xmlns:w14="http://schemas.microsoft.com/office/word/2010/wordml" xmlns:w15="http://schemas.microsoft.com/office/word/2012/wordml" xmlns:w16cex="http://schemas.microsoft.com/office/word/2018/wordml/cex" xmlns:w16cid="http://schemas.microsoft.com/office/word/2016/wordml/cid" xmlns:w16="http://schemas.microsoft.com/office/word/2018/wordml" xmlns:w16se="http://schemas.microsoft.com/office/word/2015/wordml/symex" xmlns:wpg="http://schemas.microsoft.com/office/word/2010/wordprocessingGroup" xmlns:wpi="http://schemas.microsoft.com/office/word/2010/wordprocessingInk" xmlns:wne="http://schemas.microsoft.com/office/word/2006/wordml" xmlns:wps="http://schemas.microsoft.com/office/word/2010/wordprocessingShape" mc:Ignorable="w14 w15 w16se w16cid w16 w16cex wp14">
   <w:footnote w:type="separator" w:id="-1">
     <w:p>
       <w:pPr>
@@ -1111,7 +1540,7 @@
 </file>
 
 <file path=word/header1.xml><?xml version="1.0" encoding="utf-8"?>
-<w:hdr xmlns:wpc="http://schemas.microsoft.com/office/word/2010/wordprocessingCanvas" xmlns:cx="http://schemas.microsoft.com/office/drawing/2014/chartex" xmlns:cx1="http://schemas.microsoft.com/office/drawing/2015/9/8/chartex" xmlns:cx2="http://schemas.microsoft.com/office/drawing/2015/10/21/chartex" xmlns:cx3="http://schemas.microsoft.com/office/drawing/2016/5/9/chartex" xmlns:cx4="http://schemas.microsoft.com/office/drawing/2016/5/10/chartex" xmlns:cx5="http://schemas.microsoft.com/office/drawing/2016/5/11/chartex" xmlns:cx6="http://schemas.microsoft.com/office/drawing/2016/5/12/chartex" xmlns:cx7="http://schemas.microsoft.com/office/drawing/2016/5/13/chartex" xmlns:cx8="http://schemas.microsoft.com/office/drawing/2016/5/14/chartex" xmlns:mc="http://schemas.openxmlformats.org/markup-compatibility/2006" xmlns:aink="http://schemas.microsoft.com/office/drawing/2016/ink" xmlns:am3d="http://schemas.microsoft.com/office/drawing/2017/model3d" xmlns:o="urn:schemas-microsoft-com:office:office" xmlns:r="http://schemas.openxmlformats.org/officeDocument/2006/relationships" xmlns:m="http://schemas.openxmlformats.org/officeDocument/2006/math" xmlns:v="urn:schemas-microsoft-com:vml" xmlns:wp14="http://schemas.microsoft.com/office/word/2010/wordprocessingDrawing" xmlns:wp="http://schemas.openxmlformats.org/drawingml/2006/wordprocessingDrawing" xmlns:w10="urn:schemas-microsoft-com:office:word" xmlns:w="http://schemas.openxmlformats.org/wordprocessingml/2006/main" xmlns:w14="http://schemas.microsoft.com/office/word/2010/wordml" xmlns:w15="http://schemas.microsoft.com/office/word/2012/wordml" xmlns:w16cid="http://schemas.microsoft.com/office/word/2016/wordml/cid" xmlns:w16se="http://schemas.microsoft.com/office/word/2015/wordml/symex" xmlns:wpg="http://schemas.microsoft.com/office/word/2010/wordprocessingGroup" xmlns:wpi="http://schemas.microsoft.com/office/word/2010/wordprocessingInk" xmlns:wne="http://schemas.microsoft.com/office/word/2006/wordml" xmlns:wps="http://schemas.microsoft.com/office/word/2010/wordprocessingShape" mc:Ignorable="w14 w15 w16se w16cid wp14">
+<w:hdr xmlns:wpc="http://schemas.microsoft.com/office/word/2010/wordprocessingCanvas" xmlns:cx="http://schemas.microsoft.com/office/drawing/2014/chartex" xmlns:cx1="http://schemas.microsoft.com/office/drawing/2015/9/8/chartex" xmlns:cx2="http://schemas.microsoft.com/office/drawing/2015/10/21/chartex" xmlns:cx3="http://schemas.microsoft.com/office/drawing/2016/5/9/chartex" xmlns:cx4="http://schemas.microsoft.com/office/drawing/2016/5/10/chartex" xmlns:cx5="http://schemas.microsoft.com/office/drawing/2016/5/11/chartex" xmlns:cx6="http://schemas.microsoft.com/office/drawing/2016/5/12/chartex" xmlns:cx7="http://schemas.microsoft.com/office/drawing/2016/5/13/chartex" xmlns:cx8="http://schemas.microsoft.com/office/drawing/2016/5/14/chartex" xmlns:mc="http://schemas.openxmlformats.org/markup-compatibility/2006" xmlns:aink="http://schemas.microsoft.com/office/drawing/2016/ink" xmlns:am3d="http://schemas.microsoft.com/office/drawing/2017/model3d" xmlns:o="urn:schemas-microsoft-com:office:office" xmlns:r="http://schemas.openxmlformats.org/officeDocument/2006/relationships" xmlns:m="http://schemas.openxmlformats.org/officeDocument/2006/math" xmlns:v="urn:schemas-microsoft-com:vml" xmlns:wp14="http://schemas.microsoft.com/office/word/2010/wordprocessingDrawing" xmlns:wp="http://schemas.openxmlformats.org/drawingml/2006/wordprocessingDrawing" xmlns:w10="urn:schemas-microsoft-com:office:word" xmlns:w="http://schemas.openxmlformats.org/wordprocessingml/2006/main" xmlns:w14="http://schemas.microsoft.com/office/word/2010/wordml" xmlns:w15="http://schemas.microsoft.com/office/word/2012/wordml" xmlns:w16cex="http://schemas.microsoft.com/office/word/2018/wordml/cex" xmlns:w16cid="http://schemas.microsoft.com/office/word/2016/wordml/cid" xmlns:w16="http://schemas.microsoft.com/office/word/2018/wordml" xmlns:w16se="http://schemas.microsoft.com/office/word/2015/wordml/symex" xmlns:wpg="http://schemas.microsoft.com/office/word/2010/wordprocessingGroup" xmlns:wpi="http://schemas.microsoft.com/office/word/2010/wordprocessingInk" xmlns:wne="http://schemas.microsoft.com/office/word/2006/wordml" xmlns:wps="http://schemas.microsoft.com/office/word/2010/wordprocessingShape" mc:Ignorable="w14 w15 w16se w16cid w16 w16cex wp14">
   <w:p>
     <w:r>
       <w:t>&lt;%= Model.ReportTitle %&gt;</w:t>
@@ -1126,7 +1555,7 @@
 </file>
 
 <file path=word/styles.xml><?xml version="1.0" encoding="utf-8"?>
-<w:styles xmlns:mc="http://schemas.openxmlformats.org/markup-compatibility/2006" xmlns:r="http://schemas.openxmlformats.org/officeDocument/2006/relationships" xmlns:w="http://schemas.openxmlformats.org/wordprocessingml/2006/main" xmlns:w14="http://schemas.microsoft.com/office/word/2010/wordml" xmlns:w15="http://schemas.microsoft.com/office/word/2012/wordml" xmlns:w16cid="http://schemas.microsoft.com/office/word/2016/wordml/cid" xmlns:w16se="http://schemas.microsoft.com/office/word/2015/wordml/symex" mc:Ignorable="w14 w15 w16se w16cid">
+<w:styles xmlns:mc="http://schemas.openxmlformats.org/markup-compatibility/2006" xmlns:r="http://schemas.openxmlformats.org/officeDocument/2006/relationships" xmlns:w="http://schemas.openxmlformats.org/wordprocessingml/2006/main" xmlns:w14="http://schemas.microsoft.com/office/word/2010/wordml" xmlns:w15="http://schemas.microsoft.com/office/word/2012/wordml" xmlns:w16cex="http://schemas.microsoft.com/office/word/2018/wordml/cex" xmlns:w16cid="http://schemas.microsoft.com/office/word/2016/wordml/cid" xmlns:w16="http://schemas.microsoft.com/office/word/2018/wordml" xmlns:w16se="http://schemas.microsoft.com/office/word/2015/wordml/symex" mc:Ignorable="w14 w15 w16se w16cid w16 w16cex">
   <w:docDefaults>
     <w:rPrDefault>
       <w:rPr>
@@ -1994,6 +2423,978 @@
       </w:rPr>
     </w:tblStylePr>
   </w:style>
+  <w:style w:type="table" w:styleId="GridTable1Light">
+    <w:name w:val="Grid Table 1 Light"/>
+    <w:basedOn w:val="TableNormal"/>
+    <w:uiPriority w:val="46"/>
+    <w:rsid w:val="0003551D"/>
+    <w:pPr>
+      <w:spacing w:after="0" w:line="240" w:lineRule="auto"/>
+    </w:pPr>
+    <w:tblPr>
+      <w:tblStyleRowBandSize w:val="1"/>
+      <w:tblStyleColBandSize w:val="1"/>
+      <w:tblBorders>
+        <w:top w:val="single" w:sz="4" w:space="0" w:color="999999" w:themeColor="text1" w:themeTint="66"/>
+        <w:left w:val="single" w:sz="4" w:space="0" w:color="999999" w:themeColor="text1" w:themeTint="66"/>
+        <w:bottom w:val="single" w:sz="4" w:space="0" w:color="999999" w:themeColor="text1" w:themeTint="66"/>
+        <w:right w:val="single" w:sz="4" w:space="0" w:color="999999" w:themeColor="text1" w:themeTint="66"/>
+        <w:insideH w:val="single" w:sz="4" w:space="0" w:color="999999" w:themeColor="text1" w:themeTint="66"/>
+        <w:insideV w:val="single" w:sz="4" w:space="0" w:color="999999" w:themeColor="text1" w:themeTint="66"/>
+      </w:tblBorders>
+    </w:tblPr>
+    <w:tblStylePr w:type="firstRow">
+      <w:rPr>
+        <w:b/>
+        <w:bCs/>
+      </w:rPr>
+      <w:tblPr/>
+      <w:tcPr>
+        <w:tcBorders>
+          <w:bottom w:val="single" w:sz="12" w:space="0" w:color="666666" w:themeColor="text1" w:themeTint="99"/>
+        </w:tcBorders>
+      </w:tcPr>
+    </w:tblStylePr>
+    <w:tblStylePr w:type="lastRow">
+      <w:rPr>
+        <w:b/>
+        <w:bCs/>
+      </w:rPr>
+      <w:tblPr/>
+      <w:tcPr>
+        <w:tcBorders>
+          <w:top w:val="double" w:sz="2" w:space="0" w:color="666666" w:themeColor="text1" w:themeTint="99"/>
+        </w:tcBorders>
+      </w:tcPr>
+    </w:tblStylePr>
+    <w:tblStylePr w:type="firstCol">
+      <w:rPr>
+        <w:b/>
+        <w:bCs/>
+      </w:rPr>
+    </w:tblStylePr>
+    <w:tblStylePr w:type="lastCol">
+      <w:rPr>
+        <w:b/>
+        <w:bCs/>
+      </w:rPr>
+    </w:tblStylePr>
+  </w:style>
+  <w:style w:type="table" w:styleId="GridTable5Dark-Accent6">
+    <w:name w:val="Grid Table 5 Dark Accent 6"/>
+    <w:basedOn w:val="TableNormal"/>
+    <w:uiPriority w:val="50"/>
+    <w:rsid w:val="0003551D"/>
+    <w:pPr>
+      <w:spacing w:after="0" w:line="240" w:lineRule="auto"/>
+    </w:pPr>
+    <w:tblPr>
+      <w:tblStyleRowBandSize w:val="1"/>
+      <w:tblStyleColBandSize w:val="1"/>
+      <w:tblBorders>
+        <w:top w:val="single" w:sz="4" w:space="0" w:color="FFFFFF" w:themeColor="background1"/>
+        <w:left w:val="single" w:sz="4" w:space="0" w:color="FFFFFF" w:themeColor="background1"/>
+        <w:bottom w:val="single" w:sz="4" w:space="0" w:color="FFFFFF" w:themeColor="background1"/>
+        <w:right w:val="single" w:sz="4" w:space="0" w:color="FFFFFF" w:themeColor="background1"/>
+        <w:insideH w:val="single" w:sz="4" w:space="0" w:color="FFFFFF" w:themeColor="background1"/>
+        <w:insideV w:val="single" w:sz="4" w:space="0" w:color="FFFFFF" w:themeColor="background1"/>
+      </w:tblBorders>
+    </w:tblPr>
+    <w:tcPr>
+      <w:shd w:val="clear" w:color="auto" w:fill="E2EFD9" w:themeFill="accent6" w:themeFillTint="33"/>
+    </w:tcPr>
+    <w:tblStylePr w:type="firstRow">
+      <w:rPr>
+        <w:b/>
+        <w:bCs/>
+        <w:color w:val="FFFFFF" w:themeColor="background1"/>
+      </w:rPr>
+      <w:tblPr/>
+      <w:tcPr>
+        <w:tcBorders>
+          <w:top w:val="single" w:sz="4" w:space="0" w:color="FFFFFF" w:themeColor="background1"/>
+          <w:left w:val="single" w:sz="4" w:space="0" w:color="FFFFFF" w:themeColor="background1"/>
+          <w:right w:val="single" w:sz="4" w:space="0" w:color="FFFFFF" w:themeColor="background1"/>
+          <w:insideH w:val="nil"/>
+          <w:insideV w:val="nil"/>
+        </w:tcBorders>
+        <w:shd w:val="clear" w:color="auto" w:fill="70AD47" w:themeFill="accent6"/>
+      </w:tcPr>
+    </w:tblStylePr>
+    <w:tblStylePr w:type="lastRow">
+      <w:rPr>
+        <w:b/>
+        <w:bCs/>
+        <w:color w:val="FFFFFF" w:themeColor="background1"/>
+      </w:rPr>
+      <w:tblPr/>
+      <w:tcPr>
+        <w:tcBorders>
+          <w:left w:val="single" w:sz="4" w:space="0" w:color="FFFFFF" w:themeColor="background1"/>
+          <w:bottom w:val="single" w:sz="4" w:space="0" w:color="FFFFFF" w:themeColor="background1"/>
+          <w:right w:val="single" w:sz="4" w:space="0" w:color="FFFFFF" w:themeColor="background1"/>
+          <w:insideH w:val="nil"/>
+          <w:insideV w:val="nil"/>
+        </w:tcBorders>
+        <w:shd w:val="clear" w:color="auto" w:fill="70AD47" w:themeFill="accent6"/>
+      </w:tcPr>
+    </w:tblStylePr>
+    <w:tblStylePr w:type="firstCol">
+      <w:rPr>
+        <w:b/>
+        <w:bCs/>
+        <w:color w:val="FFFFFF" w:themeColor="background1"/>
+      </w:rPr>
+      <w:tblPr/>
+      <w:tcPr>
+        <w:tcBorders>
+          <w:top w:val="single" w:sz="4" w:space="0" w:color="FFFFFF" w:themeColor="background1"/>
+          <w:left w:val="single" w:sz="4" w:space="0" w:color="FFFFFF" w:themeColor="background1"/>
+          <w:bottom w:val="single" w:sz="4" w:space="0" w:color="FFFFFF" w:themeColor="background1"/>
+          <w:insideV w:val="nil"/>
+        </w:tcBorders>
+        <w:shd w:val="clear" w:color="auto" w:fill="70AD47" w:themeFill="accent6"/>
+      </w:tcPr>
+    </w:tblStylePr>
+    <w:tblStylePr w:type="lastCol">
+      <w:rPr>
+        <w:b/>
+        <w:bCs/>
+        <w:color w:val="FFFFFF" w:themeColor="background1"/>
+      </w:rPr>
+      <w:tblPr/>
+      <w:tcPr>
+        <w:tcBorders>
+          <w:top w:val="single" w:sz="4" w:space="0" w:color="FFFFFF" w:themeColor="background1"/>
+          <w:bottom w:val="single" w:sz="4" w:space="0" w:color="FFFFFF" w:themeColor="background1"/>
+          <w:right w:val="single" w:sz="4" w:space="0" w:color="FFFFFF" w:themeColor="background1"/>
+          <w:insideV w:val="nil"/>
+        </w:tcBorders>
+        <w:shd w:val="clear" w:color="auto" w:fill="70AD47" w:themeFill="accent6"/>
+      </w:tcPr>
+    </w:tblStylePr>
+    <w:tblStylePr w:type="band1Vert">
+      <w:tblPr/>
+      <w:tcPr>
+        <w:shd w:val="clear" w:color="auto" w:fill="C5E0B3" w:themeFill="accent6" w:themeFillTint="66"/>
+      </w:tcPr>
+    </w:tblStylePr>
+    <w:tblStylePr w:type="band1Horz">
+      <w:tblPr/>
+      <w:tcPr>
+        <w:shd w:val="clear" w:color="auto" w:fill="C5E0B3" w:themeFill="accent6" w:themeFillTint="66"/>
+      </w:tcPr>
+    </w:tblStylePr>
+  </w:style>
+  <w:style w:type="table" w:styleId="GridTable5Dark-Accent5">
+    <w:name w:val="Grid Table 5 Dark Accent 5"/>
+    <w:basedOn w:val="TableNormal"/>
+    <w:uiPriority w:val="50"/>
+    <w:rsid w:val="0003551D"/>
+    <w:pPr>
+      <w:spacing w:after="0" w:line="240" w:lineRule="auto"/>
+    </w:pPr>
+    <w:tblPr>
+      <w:tblStyleRowBandSize w:val="1"/>
+      <w:tblStyleColBandSize w:val="1"/>
+      <w:tblBorders>
+        <w:top w:val="single" w:sz="4" w:space="0" w:color="FFFFFF" w:themeColor="background1"/>
+        <w:left w:val="single" w:sz="4" w:space="0" w:color="FFFFFF" w:themeColor="background1"/>
+        <w:bottom w:val="single" w:sz="4" w:space="0" w:color="FFFFFF" w:themeColor="background1"/>
+        <w:right w:val="single" w:sz="4" w:space="0" w:color="FFFFFF" w:themeColor="background1"/>
+        <w:insideH w:val="single" w:sz="4" w:space="0" w:color="FFFFFF" w:themeColor="background1"/>
+        <w:insideV w:val="single" w:sz="4" w:space="0" w:color="FFFFFF" w:themeColor="background1"/>
+      </w:tblBorders>
+    </w:tblPr>
+    <w:tcPr>
+      <w:shd w:val="clear" w:color="auto" w:fill="DEEAF6" w:themeFill="accent5" w:themeFillTint="33"/>
+    </w:tcPr>
+    <w:tblStylePr w:type="firstRow">
+      <w:rPr>
+        <w:b/>
+        <w:bCs/>
+        <w:color w:val="FFFFFF" w:themeColor="background1"/>
+      </w:rPr>
+      <w:tblPr/>
+      <w:tcPr>
+        <w:tcBorders>
+          <w:top w:val="single" w:sz="4" w:space="0" w:color="FFFFFF" w:themeColor="background1"/>
+          <w:left w:val="single" w:sz="4" w:space="0" w:color="FFFFFF" w:themeColor="background1"/>
+          <w:right w:val="single" w:sz="4" w:space="0" w:color="FFFFFF" w:themeColor="background1"/>
+          <w:insideH w:val="nil"/>
+          <w:insideV w:val="nil"/>
+        </w:tcBorders>
+        <w:shd w:val="clear" w:color="auto" w:fill="5B9BD5" w:themeFill="accent5"/>
+      </w:tcPr>
+    </w:tblStylePr>
+    <w:tblStylePr w:type="lastRow">
+      <w:rPr>
+        <w:b/>
+        <w:bCs/>
+        <w:color w:val="FFFFFF" w:themeColor="background1"/>
+      </w:rPr>
+      <w:tblPr/>
+      <w:tcPr>
+        <w:tcBorders>
+          <w:left w:val="single" w:sz="4" w:space="0" w:color="FFFFFF" w:themeColor="background1"/>
+          <w:bottom w:val="single" w:sz="4" w:space="0" w:color="FFFFFF" w:themeColor="background1"/>
+          <w:right w:val="single" w:sz="4" w:space="0" w:color="FFFFFF" w:themeColor="background1"/>
+          <w:insideH w:val="nil"/>
+          <w:insideV w:val="nil"/>
+        </w:tcBorders>
+        <w:shd w:val="clear" w:color="auto" w:fill="5B9BD5" w:themeFill="accent5"/>
+      </w:tcPr>
+    </w:tblStylePr>
+    <w:tblStylePr w:type="firstCol">
+      <w:rPr>
+        <w:b/>
+        <w:bCs/>
+        <w:color w:val="FFFFFF" w:themeColor="background1"/>
+      </w:rPr>
+      <w:tblPr/>
+      <w:tcPr>
+        <w:tcBorders>
+          <w:top w:val="single" w:sz="4" w:space="0" w:color="FFFFFF" w:themeColor="background1"/>
+          <w:left w:val="single" w:sz="4" w:space="0" w:color="FFFFFF" w:themeColor="background1"/>
+          <w:bottom w:val="single" w:sz="4" w:space="0" w:color="FFFFFF" w:themeColor="background1"/>
+          <w:insideV w:val="nil"/>
+        </w:tcBorders>
+        <w:shd w:val="clear" w:color="auto" w:fill="5B9BD5" w:themeFill="accent5"/>
+      </w:tcPr>
+    </w:tblStylePr>
+    <w:tblStylePr w:type="lastCol">
+      <w:rPr>
+        <w:b/>
+        <w:bCs/>
+        <w:color w:val="FFFFFF" w:themeColor="background1"/>
+      </w:rPr>
+      <w:tblPr/>
+      <w:tcPr>
+        <w:tcBorders>
+          <w:top w:val="single" w:sz="4" w:space="0" w:color="FFFFFF" w:themeColor="background1"/>
+          <w:bottom w:val="single" w:sz="4" w:space="0" w:color="FFFFFF" w:themeColor="background1"/>
+          <w:right w:val="single" w:sz="4" w:space="0" w:color="FFFFFF" w:themeColor="background1"/>
+          <w:insideV w:val="nil"/>
+        </w:tcBorders>
+        <w:shd w:val="clear" w:color="auto" w:fill="5B9BD5" w:themeFill="accent5"/>
+      </w:tcPr>
+    </w:tblStylePr>
+    <w:tblStylePr w:type="band1Vert">
+      <w:tblPr/>
+      <w:tcPr>
+        <w:shd w:val="clear" w:color="auto" w:fill="BDD6EE" w:themeFill="accent5" w:themeFillTint="66"/>
+      </w:tcPr>
+    </w:tblStylePr>
+    <w:tblStylePr w:type="band1Horz">
+      <w:tblPr/>
+      <w:tcPr>
+        <w:shd w:val="clear" w:color="auto" w:fill="BDD6EE" w:themeFill="accent5" w:themeFillTint="66"/>
+      </w:tcPr>
+    </w:tblStylePr>
+  </w:style>
+  <w:style w:type="table" w:styleId="GridTable4-Accent6">
+    <w:name w:val="Grid Table 4 Accent 6"/>
+    <w:basedOn w:val="TableNormal"/>
+    <w:uiPriority w:val="49"/>
+    <w:rsid w:val="0003551D"/>
+    <w:pPr>
+      <w:spacing w:after="0" w:line="240" w:lineRule="auto"/>
+    </w:pPr>
+    <w:tblPr>
+      <w:tblStyleRowBandSize w:val="1"/>
+      <w:tblStyleColBandSize w:val="1"/>
+      <w:tblBorders>
+        <w:top w:val="single" w:sz="4" w:space="0" w:color="A8D08D" w:themeColor="accent6" w:themeTint="99"/>
+        <w:left w:val="single" w:sz="4" w:space="0" w:color="A8D08D" w:themeColor="accent6" w:themeTint="99"/>
+        <w:bottom w:val="single" w:sz="4" w:space="0" w:color="A8D08D" w:themeColor="accent6" w:themeTint="99"/>
+        <w:right w:val="single" w:sz="4" w:space="0" w:color="A8D08D" w:themeColor="accent6" w:themeTint="99"/>
+        <w:insideH w:val="single" w:sz="4" w:space="0" w:color="A8D08D" w:themeColor="accent6" w:themeTint="99"/>
+        <w:insideV w:val="single" w:sz="4" w:space="0" w:color="A8D08D" w:themeColor="accent6" w:themeTint="99"/>
+      </w:tblBorders>
+    </w:tblPr>
+    <w:tblStylePr w:type="firstRow">
+      <w:rPr>
+        <w:b/>
+        <w:bCs/>
+        <w:color w:val="FFFFFF" w:themeColor="background1"/>
+      </w:rPr>
+      <w:tblPr/>
+      <w:tcPr>
+        <w:tcBorders>
+          <w:top w:val="single" w:sz="4" w:space="0" w:color="70AD47" w:themeColor="accent6"/>
+          <w:left w:val="single" w:sz="4" w:space="0" w:color="70AD47" w:themeColor="accent6"/>
+          <w:bottom w:val="single" w:sz="4" w:space="0" w:color="70AD47" w:themeColor="accent6"/>
+          <w:right w:val="single" w:sz="4" w:space="0" w:color="70AD47" w:themeColor="accent6"/>
+          <w:insideH w:val="nil"/>
+          <w:insideV w:val="nil"/>
+        </w:tcBorders>
+        <w:shd w:val="clear" w:color="auto" w:fill="70AD47" w:themeFill="accent6"/>
+      </w:tcPr>
+    </w:tblStylePr>
+    <w:tblStylePr w:type="lastRow">
+      <w:rPr>
+        <w:b/>
+        <w:bCs/>
+      </w:rPr>
+      <w:tblPr/>
+      <w:tcPr>
+        <w:tcBorders>
+          <w:top w:val="double" w:sz="4" w:space="0" w:color="70AD47" w:themeColor="accent6"/>
+        </w:tcBorders>
+      </w:tcPr>
+    </w:tblStylePr>
+    <w:tblStylePr w:type="firstCol">
+      <w:rPr>
+        <w:b/>
+        <w:bCs/>
+      </w:rPr>
+    </w:tblStylePr>
+    <w:tblStylePr w:type="lastCol">
+      <w:rPr>
+        <w:b/>
+        <w:bCs/>
+      </w:rPr>
+    </w:tblStylePr>
+    <w:tblStylePr w:type="band1Vert">
+      <w:tblPr/>
+      <w:tcPr>
+        <w:shd w:val="clear" w:color="auto" w:fill="E2EFD9" w:themeFill="accent6" w:themeFillTint="33"/>
+      </w:tcPr>
+    </w:tblStylePr>
+    <w:tblStylePr w:type="band1Horz">
+      <w:tblPr/>
+      <w:tcPr>
+        <w:shd w:val="clear" w:color="auto" w:fill="E2EFD9" w:themeFill="accent6" w:themeFillTint="33"/>
+      </w:tcPr>
+    </w:tblStylePr>
+  </w:style>
+  <w:style w:type="table" w:styleId="ListTable4">
+    <w:name w:val="List Table 4"/>
+    <w:basedOn w:val="TableNormal"/>
+    <w:uiPriority w:val="49"/>
+    <w:rsid w:val="0003551D"/>
+    <w:pPr>
+      <w:spacing w:after="0" w:line="240" w:lineRule="auto"/>
+    </w:pPr>
+    <w:tblPr>
+      <w:tblStyleRowBandSize w:val="1"/>
+      <w:tblStyleColBandSize w:val="1"/>
+      <w:tblBorders>
+        <w:top w:val="single" w:sz="4" w:space="0" w:color="666666" w:themeColor="text1" w:themeTint="99"/>
+        <w:left w:val="single" w:sz="4" w:space="0" w:color="666666" w:themeColor="text1" w:themeTint="99"/>
+        <w:bottom w:val="single" w:sz="4" w:space="0" w:color="666666" w:themeColor="text1" w:themeTint="99"/>
+        <w:right w:val="single" w:sz="4" w:space="0" w:color="666666" w:themeColor="text1" w:themeTint="99"/>
+        <w:insideH w:val="single" w:sz="4" w:space="0" w:color="666666" w:themeColor="text1" w:themeTint="99"/>
+      </w:tblBorders>
+    </w:tblPr>
+    <w:tblStylePr w:type="firstRow">
+      <w:rPr>
+        <w:b/>
+        <w:bCs/>
+        <w:color w:val="FFFFFF" w:themeColor="background1"/>
+      </w:rPr>
+      <w:tblPr/>
+      <w:tcPr>
+        <w:tcBorders>
+          <w:top w:val="single" w:sz="4" w:space="0" w:color="000000" w:themeColor="text1"/>
+          <w:left w:val="single" w:sz="4" w:space="0" w:color="000000" w:themeColor="text1"/>
+          <w:bottom w:val="single" w:sz="4" w:space="0" w:color="000000" w:themeColor="text1"/>
+          <w:right w:val="single" w:sz="4" w:space="0" w:color="000000" w:themeColor="text1"/>
+          <w:insideH w:val="nil"/>
+        </w:tcBorders>
+        <w:shd w:val="clear" w:color="auto" w:fill="000000" w:themeFill="text1"/>
+      </w:tcPr>
+    </w:tblStylePr>
+    <w:tblStylePr w:type="lastRow">
+      <w:rPr>
+        <w:b/>
+        <w:bCs/>
+      </w:rPr>
+      <w:tblPr/>
+      <w:tcPr>
+        <w:tcBorders>
+          <w:top w:val="double" w:sz="4" w:space="0" w:color="666666" w:themeColor="text1" w:themeTint="99"/>
+        </w:tcBorders>
+      </w:tcPr>
+    </w:tblStylePr>
+    <w:tblStylePr w:type="firstCol">
+      <w:rPr>
+        <w:b/>
+        <w:bCs/>
+      </w:rPr>
+    </w:tblStylePr>
+    <w:tblStylePr w:type="lastCol">
+      <w:rPr>
+        <w:b/>
+        <w:bCs/>
+      </w:rPr>
+    </w:tblStylePr>
+    <w:tblStylePr w:type="band1Vert">
+      <w:tblPr/>
+      <w:tcPr>
+        <w:shd w:val="clear" w:color="auto" w:fill="CCCCCC" w:themeFill="text1" w:themeFillTint="33"/>
+      </w:tcPr>
+    </w:tblStylePr>
+    <w:tblStylePr w:type="band1Horz">
+      <w:tblPr/>
+      <w:tcPr>
+        <w:shd w:val="clear" w:color="auto" w:fill="CCCCCC" w:themeFill="text1" w:themeFillTint="33"/>
+      </w:tcPr>
+    </w:tblStylePr>
+  </w:style>
+  <w:style w:type="table" w:styleId="ListTable4-Accent1">
+    <w:name w:val="List Table 4 Accent 1"/>
+    <w:basedOn w:val="TableNormal"/>
+    <w:uiPriority w:val="49"/>
+    <w:rsid w:val="0003551D"/>
+    <w:pPr>
+      <w:spacing w:after="0" w:line="240" w:lineRule="auto"/>
+    </w:pPr>
+    <w:tblPr>
+      <w:tblStyleRowBandSize w:val="1"/>
+      <w:tblStyleColBandSize w:val="1"/>
+      <w:tblBorders>
+        <w:top w:val="single" w:sz="4" w:space="0" w:color="8EAADB" w:themeColor="accent1" w:themeTint="99"/>
+        <w:left w:val="single" w:sz="4" w:space="0" w:color="8EAADB" w:themeColor="accent1" w:themeTint="99"/>
+        <w:bottom w:val="single" w:sz="4" w:space="0" w:color="8EAADB" w:themeColor="accent1" w:themeTint="99"/>
+        <w:right w:val="single" w:sz="4" w:space="0" w:color="8EAADB" w:themeColor="accent1" w:themeTint="99"/>
+        <w:insideH w:val="single" w:sz="4" w:space="0" w:color="8EAADB" w:themeColor="accent1" w:themeTint="99"/>
+      </w:tblBorders>
+    </w:tblPr>
+    <w:tblStylePr w:type="firstRow">
+      <w:rPr>
+        <w:b/>
+        <w:bCs/>
+        <w:color w:val="FFFFFF" w:themeColor="background1"/>
+      </w:rPr>
+      <w:tblPr/>
+      <w:tcPr>
+        <w:tcBorders>
+          <w:top w:val="single" w:sz="4" w:space="0" w:color="4472C4" w:themeColor="accent1"/>
+          <w:left w:val="single" w:sz="4" w:space="0" w:color="4472C4" w:themeColor="accent1"/>
+          <w:bottom w:val="single" w:sz="4" w:space="0" w:color="4472C4" w:themeColor="accent1"/>
+          <w:right w:val="single" w:sz="4" w:space="0" w:color="4472C4" w:themeColor="accent1"/>
+          <w:insideH w:val="nil"/>
+        </w:tcBorders>
+        <w:shd w:val="clear" w:color="auto" w:fill="4472C4" w:themeFill="accent1"/>
+      </w:tcPr>
+    </w:tblStylePr>
+    <w:tblStylePr w:type="lastRow">
+      <w:rPr>
+        <w:b/>
+        <w:bCs/>
+      </w:rPr>
+      <w:tblPr/>
+      <w:tcPr>
+        <w:tcBorders>
+          <w:top w:val="double" w:sz="4" w:space="0" w:color="8EAADB" w:themeColor="accent1" w:themeTint="99"/>
+        </w:tcBorders>
+      </w:tcPr>
+    </w:tblStylePr>
+    <w:tblStylePr w:type="firstCol">
+      <w:rPr>
+        <w:b/>
+        <w:bCs/>
+      </w:rPr>
+    </w:tblStylePr>
+    <w:tblStylePr w:type="lastCol">
+      <w:rPr>
+        <w:b/>
+        <w:bCs/>
+      </w:rPr>
+    </w:tblStylePr>
+    <w:tblStylePr w:type="band1Vert">
+      <w:tblPr/>
+      <w:tcPr>
+        <w:shd w:val="clear" w:color="auto" w:fill="D9E2F3" w:themeFill="accent1" w:themeFillTint="33"/>
+      </w:tcPr>
+    </w:tblStylePr>
+    <w:tblStylePr w:type="band1Horz">
+      <w:tblPr/>
+      <w:tcPr>
+        <w:shd w:val="clear" w:color="auto" w:fill="D9E2F3" w:themeFill="accent1" w:themeFillTint="33"/>
+      </w:tcPr>
+    </w:tblStylePr>
+  </w:style>
+  <w:style w:type="table" w:styleId="ListTable4-Accent5">
+    <w:name w:val="List Table 4 Accent 5"/>
+    <w:basedOn w:val="TableNormal"/>
+    <w:uiPriority w:val="49"/>
+    <w:rsid w:val="00C9270E"/>
+    <w:pPr>
+      <w:spacing w:after="0" w:line="240" w:lineRule="auto"/>
+    </w:pPr>
+    <w:tblPr>
+      <w:tblStyleRowBandSize w:val="1"/>
+      <w:tblStyleColBandSize w:val="1"/>
+      <w:tblBorders>
+        <w:top w:val="single" w:sz="4" w:space="0" w:color="9CC2E5" w:themeColor="accent5" w:themeTint="99"/>
+        <w:left w:val="single" w:sz="4" w:space="0" w:color="9CC2E5" w:themeColor="accent5" w:themeTint="99"/>
+        <w:bottom w:val="single" w:sz="4" w:space="0" w:color="9CC2E5" w:themeColor="accent5" w:themeTint="99"/>
+        <w:right w:val="single" w:sz="4" w:space="0" w:color="9CC2E5" w:themeColor="accent5" w:themeTint="99"/>
+        <w:insideH w:val="single" w:sz="4" w:space="0" w:color="9CC2E5" w:themeColor="accent5" w:themeTint="99"/>
+      </w:tblBorders>
+    </w:tblPr>
+    <w:tblStylePr w:type="firstRow">
+      <w:rPr>
+        <w:b/>
+        <w:bCs/>
+        <w:color w:val="FFFFFF" w:themeColor="background1"/>
+      </w:rPr>
+      <w:tblPr/>
+      <w:tcPr>
+        <w:tcBorders>
+          <w:top w:val="single" w:sz="4" w:space="0" w:color="5B9BD5" w:themeColor="accent5"/>
+          <w:left w:val="single" w:sz="4" w:space="0" w:color="5B9BD5" w:themeColor="accent5"/>
+          <w:bottom w:val="single" w:sz="4" w:space="0" w:color="5B9BD5" w:themeColor="accent5"/>
+          <w:right w:val="single" w:sz="4" w:space="0" w:color="5B9BD5" w:themeColor="accent5"/>
+          <w:insideH w:val="nil"/>
+        </w:tcBorders>
+        <w:shd w:val="clear" w:color="auto" w:fill="5B9BD5" w:themeFill="accent5"/>
+      </w:tcPr>
+    </w:tblStylePr>
+    <w:tblStylePr w:type="lastRow">
+      <w:rPr>
+        <w:b/>
+        <w:bCs/>
+      </w:rPr>
+      <w:tblPr/>
+      <w:tcPr>
+        <w:tcBorders>
+          <w:top w:val="double" w:sz="4" w:space="0" w:color="9CC2E5" w:themeColor="accent5" w:themeTint="99"/>
+        </w:tcBorders>
+      </w:tcPr>
+    </w:tblStylePr>
+    <w:tblStylePr w:type="firstCol">
+      <w:rPr>
+        <w:b/>
+        <w:bCs/>
+      </w:rPr>
+    </w:tblStylePr>
+    <w:tblStylePr w:type="lastCol">
+      <w:rPr>
+        <w:b/>
+        <w:bCs/>
+      </w:rPr>
+    </w:tblStylePr>
+    <w:tblStylePr w:type="band1Vert">
+      <w:tblPr/>
+      <w:tcPr>
+        <w:shd w:val="clear" w:color="auto" w:fill="DEEAF6" w:themeFill="accent5" w:themeFillTint="33"/>
+      </w:tcPr>
+    </w:tblStylePr>
+    <w:tblStylePr w:type="band1Horz">
+      <w:tblPr/>
+      <w:tcPr>
+        <w:shd w:val="clear" w:color="auto" w:fill="DEEAF6" w:themeFill="accent5" w:themeFillTint="33"/>
+      </w:tcPr>
+    </w:tblStylePr>
+  </w:style>
+  <w:style w:type="table" w:styleId="GridTable5Dark">
+    <w:name w:val="Grid Table 5 Dark"/>
+    <w:basedOn w:val="TableNormal"/>
+    <w:uiPriority w:val="50"/>
+    <w:rsid w:val="00EC5869"/>
+    <w:pPr>
+      <w:spacing w:after="0" w:line="240" w:lineRule="auto"/>
+    </w:pPr>
+    <w:tblPr>
+      <w:tblStyleRowBandSize w:val="1"/>
+      <w:tblStyleColBandSize w:val="1"/>
+      <w:tblBorders>
+        <w:top w:val="single" w:sz="4" w:space="0" w:color="FFFFFF" w:themeColor="background1"/>
+        <w:left w:val="single" w:sz="4" w:space="0" w:color="FFFFFF" w:themeColor="background1"/>
+        <w:bottom w:val="single" w:sz="4" w:space="0" w:color="FFFFFF" w:themeColor="background1"/>
+        <w:right w:val="single" w:sz="4" w:space="0" w:color="FFFFFF" w:themeColor="background1"/>
+        <w:insideH w:val="single" w:sz="4" w:space="0" w:color="FFFFFF" w:themeColor="background1"/>
+        <w:insideV w:val="single" w:sz="4" w:space="0" w:color="FFFFFF" w:themeColor="background1"/>
+      </w:tblBorders>
+    </w:tblPr>
+    <w:tcPr>
+      <w:shd w:val="clear" w:color="auto" w:fill="CCCCCC" w:themeFill="text1" w:themeFillTint="33"/>
+    </w:tcPr>
+    <w:tblStylePr w:type="firstRow">
+      <w:rPr>
+        <w:b/>
+        <w:bCs/>
+        <w:color w:val="FFFFFF" w:themeColor="background1"/>
+      </w:rPr>
+      <w:tblPr/>
+      <w:tcPr>
+        <w:tcBorders>
+          <w:top w:val="single" w:sz="4" w:space="0" w:color="FFFFFF" w:themeColor="background1"/>
+          <w:left w:val="single" w:sz="4" w:space="0" w:color="FFFFFF" w:themeColor="background1"/>
+          <w:right w:val="single" w:sz="4" w:space="0" w:color="FFFFFF" w:themeColor="background1"/>
+          <w:insideH w:val="nil"/>
+          <w:insideV w:val="nil"/>
+        </w:tcBorders>
+        <w:shd w:val="clear" w:color="auto" w:fill="000000" w:themeFill="text1"/>
+      </w:tcPr>
+    </w:tblStylePr>
+    <w:tblStylePr w:type="lastRow">
+      <w:rPr>
+        <w:b/>
+        <w:bCs/>
+        <w:color w:val="FFFFFF" w:themeColor="background1"/>
+      </w:rPr>
+      <w:tblPr/>
+      <w:tcPr>
+        <w:tcBorders>
+          <w:left w:val="single" w:sz="4" w:space="0" w:color="FFFFFF" w:themeColor="background1"/>
+          <w:bottom w:val="single" w:sz="4" w:space="0" w:color="FFFFFF" w:themeColor="background1"/>
+          <w:right w:val="single" w:sz="4" w:space="0" w:color="FFFFFF" w:themeColor="background1"/>
+          <w:insideH w:val="nil"/>
+          <w:insideV w:val="nil"/>
+        </w:tcBorders>
+        <w:shd w:val="clear" w:color="auto" w:fill="000000" w:themeFill="text1"/>
+      </w:tcPr>
+    </w:tblStylePr>
+    <w:tblStylePr w:type="firstCol">
+      <w:rPr>
+        <w:b/>
+        <w:bCs/>
+        <w:color w:val="FFFFFF" w:themeColor="background1"/>
+      </w:rPr>
+      <w:tblPr/>
+      <w:tcPr>
+        <w:tcBorders>
+          <w:top w:val="single" w:sz="4" w:space="0" w:color="FFFFFF" w:themeColor="background1"/>
+          <w:left w:val="single" w:sz="4" w:space="0" w:color="FFFFFF" w:themeColor="background1"/>
+          <w:bottom w:val="single" w:sz="4" w:space="0" w:color="FFFFFF" w:themeColor="background1"/>
+          <w:insideV w:val="nil"/>
+        </w:tcBorders>
+        <w:shd w:val="clear" w:color="auto" w:fill="000000" w:themeFill="text1"/>
+      </w:tcPr>
+    </w:tblStylePr>
+    <w:tblStylePr w:type="lastCol">
+      <w:rPr>
+        <w:b/>
+        <w:bCs/>
+        <w:color w:val="FFFFFF" w:themeColor="background1"/>
+      </w:rPr>
+      <w:tblPr/>
+      <w:tcPr>
+        <w:tcBorders>
+          <w:top w:val="single" w:sz="4" w:space="0" w:color="FFFFFF" w:themeColor="background1"/>
+          <w:bottom w:val="single" w:sz="4" w:space="0" w:color="FFFFFF" w:themeColor="background1"/>
+          <w:right w:val="single" w:sz="4" w:space="0" w:color="FFFFFF" w:themeColor="background1"/>
+          <w:insideV w:val="nil"/>
+        </w:tcBorders>
+        <w:shd w:val="clear" w:color="auto" w:fill="000000" w:themeFill="text1"/>
+      </w:tcPr>
+    </w:tblStylePr>
+    <w:tblStylePr w:type="band1Vert">
+      <w:tblPr/>
+      <w:tcPr>
+        <w:shd w:val="clear" w:color="auto" w:fill="999999" w:themeFill="text1" w:themeFillTint="66"/>
+      </w:tcPr>
+    </w:tblStylePr>
+    <w:tblStylePr w:type="band1Horz">
+      <w:tblPr/>
+      <w:tcPr>
+        <w:shd w:val="clear" w:color="auto" w:fill="999999" w:themeFill="text1" w:themeFillTint="66"/>
+      </w:tcPr>
+    </w:tblStylePr>
+  </w:style>
+  <w:style w:type="table" w:styleId="GridTable5Dark-Accent1">
+    <w:name w:val="Grid Table 5 Dark Accent 1"/>
+    <w:basedOn w:val="TableNormal"/>
+    <w:uiPriority w:val="50"/>
+    <w:rsid w:val="00EC5869"/>
+    <w:pPr>
+      <w:spacing w:after="0" w:line="240" w:lineRule="auto"/>
+    </w:pPr>
+    <w:tblPr>
+      <w:tblStyleRowBandSize w:val="1"/>
+      <w:tblStyleColBandSize w:val="1"/>
+      <w:tblBorders>
+        <w:top w:val="single" w:sz="4" w:space="0" w:color="FFFFFF" w:themeColor="background1"/>
+        <w:left w:val="single" w:sz="4" w:space="0" w:color="FFFFFF" w:themeColor="background1"/>
+        <w:bottom w:val="single" w:sz="4" w:space="0" w:color="FFFFFF" w:themeColor="background1"/>
+        <w:right w:val="single" w:sz="4" w:space="0" w:color="FFFFFF" w:themeColor="background1"/>
+        <w:insideH w:val="single" w:sz="4" w:space="0" w:color="FFFFFF" w:themeColor="background1"/>
+        <w:insideV w:val="single" w:sz="4" w:space="0" w:color="FFFFFF" w:themeColor="background1"/>
+      </w:tblBorders>
+    </w:tblPr>
+    <w:tcPr>
+      <w:shd w:val="clear" w:color="auto" w:fill="D9E2F3" w:themeFill="accent1" w:themeFillTint="33"/>
+    </w:tcPr>
+    <w:tblStylePr w:type="firstRow">
+      <w:rPr>
+        <w:b/>
+        <w:bCs/>
+        <w:color w:val="FFFFFF" w:themeColor="background1"/>
+      </w:rPr>
+      <w:tblPr/>
+      <w:tcPr>
+        <w:tcBorders>
+          <w:top w:val="single" w:sz="4" w:space="0" w:color="FFFFFF" w:themeColor="background1"/>
+          <w:left w:val="single" w:sz="4" w:space="0" w:color="FFFFFF" w:themeColor="background1"/>
+          <w:right w:val="single" w:sz="4" w:space="0" w:color="FFFFFF" w:themeColor="background1"/>
+          <w:insideH w:val="nil"/>
+          <w:insideV w:val="nil"/>
+        </w:tcBorders>
+        <w:shd w:val="clear" w:color="auto" w:fill="4472C4" w:themeFill="accent1"/>
+      </w:tcPr>
+    </w:tblStylePr>
+    <w:tblStylePr w:type="lastRow">
+      <w:rPr>
+        <w:b/>
+        <w:bCs/>
+        <w:color w:val="FFFFFF" w:themeColor="background1"/>
+      </w:rPr>
+      <w:tblPr/>
+      <w:tcPr>
+        <w:tcBorders>
+          <w:left w:val="single" w:sz="4" w:space="0" w:color="FFFFFF" w:themeColor="background1"/>
+          <w:bottom w:val="single" w:sz="4" w:space="0" w:color="FFFFFF" w:themeColor="background1"/>
+          <w:right w:val="single" w:sz="4" w:space="0" w:color="FFFFFF" w:themeColor="background1"/>
+          <w:insideH w:val="nil"/>
+          <w:insideV w:val="nil"/>
+        </w:tcBorders>
+        <w:shd w:val="clear" w:color="auto" w:fill="4472C4" w:themeFill="accent1"/>
+      </w:tcPr>
+    </w:tblStylePr>
+    <w:tblStylePr w:type="firstCol">
+      <w:rPr>
+        <w:b/>
+        <w:bCs/>
+        <w:color w:val="FFFFFF" w:themeColor="background1"/>
+      </w:rPr>
+      <w:tblPr/>
+      <w:tcPr>
+        <w:tcBorders>
+          <w:top w:val="single" w:sz="4" w:space="0" w:color="FFFFFF" w:themeColor="background1"/>
+          <w:left w:val="single" w:sz="4" w:space="0" w:color="FFFFFF" w:themeColor="background1"/>
+          <w:bottom w:val="single" w:sz="4" w:space="0" w:color="FFFFFF" w:themeColor="background1"/>
+          <w:insideV w:val="nil"/>
+        </w:tcBorders>
+        <w:shd w:val="clear" w:color="auto" w:fill="4472C4" w:themeFill="accent1"/>
+      </w:tcPr>
+    </w:tblStylePr>
+    <w:tblStylePr w:type="lastCol">
+      <w:rPr>
+        <w:b/>
+        <w:bCs/>
+        <w:color w:val="FFFFFF" w:themeColor="background1"/>
+      </w:rPr>
+      <w:tblPr/>
+      <w:tcPr>
+        <w:tcBorders>
+          <w:top w:val="single" w:sz="4" w:space="0" w:color="FFFFFF" w:themeColor="background1"/>
+          <w:bottom w:val="single" w:sz="4" w:space="0" w:color="FFFFFF" w:themeColor="background1"/>
+          <w:right w:val="single" w:sz="4" w:space="0" w:color="FFFFFF" w:themeColor="background1"/>
+          <w:insideV w:val="nil"/>
+        </w:tcBorders>
+        <w:shd w:val="clear" w:color="auto" w:fill="4472C4" w:themeFill="accent1"/>
+      </w:tcPr>
+    </w:tblStylePr>
+    <w:tblStylePr w:type="band1Vert">
+      <w:tblPr/>
+      <w:tcPr>
+        <w:shd w:val="clear" w:color="auto" w:fill="B4C6E7" w:themeFill="accent1" w:themeFillTint="66"/>
+      </w:tcPr>
+    </w:tblStylePr>
+    <w:tblStylePr w:type="band1Horz">
+      <w:tblPr/>
+      <w:tcPr>
+        <w:shd w:val="clear" w:color="auto" w:fill="B4C6E7" w:themeFill="accent1" w:themeFillTint="66"/>
+      </w:tcPr>
+    </w:tblStylePr>
+  </w:style>
+  <w:style w:type="table" w:styleId="GridTable7Colorful-Accent1">
+    <w:name w:val="Grid Table 7 Colorful Accent 1"/>
+    <w:basedOn w:val="TableNormal"/>
+    <w:uiPriority w:val="52"/>
+    <w:rsid w:val="00D21BFF"/>
+    <w:pPr>
+      <w:spacing w:after="0" w:line="240" w:lineRule="auto"/>
+    </w:pPr>
+    <w:rPr>
+      <w:color w:val="2F5496" w:themeColor="accent1" w:themeShade="BF"/>
+    </w:rPr>
+    <w:tblPr>
+      <w:tblStyleRowBandSize w:val="1"/>
+      <w:tblStyleColBandSize w:val="1"/>
+      <w:tblBorders>
+        <w:top w:val="single" w:sz="4" w:space="0" w:color="8EAADB" w:themeColor="accent1" w:themeTint="99"/>
+        <w:left w:val="single" w:sz="4" w:space="0" w:color="8EAADB" w:themeColor="accent1" w:themeTint="99"/>
+        <w:bottom w:val="single" w:sz="4" w:space="0" w:color="8EAADB" w:themeColor="accent1" w:themeTint="99"/>
+        <w:right w:val="single" w:sz="4" w:space="0" w:color="8EAADB" w:themeColor="accent1" w:themeTint="99"/>
+        <w:insideH w:val="single" w:sz="4" w:space="0" w:color="8EAADB" w:themeColor="accent1" w:themeTint="99"/>
+        <w:insideV w:val="single" w:sz="4" w:space="0" w:color="8EAADB" w:themeColor="accent1" w:themeTint="99"/>
+      </w:tblBorders>
+    </w:tblPr>
+    <w:tblStylePr w:type="firstRow">
+      <w:rPr>
+        <w:b/>
+        <w:bCs/>
+      </w:rPr>
+      <w:tblPr/>
+      <w:tcPr>
+        <w:tcBorders>
+          <w:top w:val="nil"/>
+          <w:left w:val="nil"/>
+          <w:right w:val="nil"/>
+          <w:insideH w:val="nil"/>
+          <w:insideV w:val="nil"/>
+        </w:tcBorders>
+        <w:shd w:val="clear" w:color="auto" w:fill="FFFFFF" w:themeFill="background1"/>
+      </w:tcPr>
+    </w:tblStylePr>
+    <w:tblStylePr w:type="lastRow">
+      <w:rPr>
+        <w:b/>
+        <w:bCs/>
+      </w:rPr>
+      <w:tblPr/>
+      <w:tcPr>
+        <w:tcBorders>
+          <w:left w:val="nil"/>
+          <w:bottom w:val="nil"/>
+          <w:right w:val="nil"/>
+          <w:insideH w:val="nil"/>
+          <w:insideV w:val="nil"/>
+        </w:tcBorders>
+        <w:shd w:val="clear" w:color="auto" w:fill="FFFFFF" w:themeFill="background1"/>
+      </w:tcPr>
+    </w:tblStylePr>
+    <w:tblStylePr w:type="firstCol">
+      <w:pPr>
+        <w:jc w:val="right"/>
+      </w:pPr>
+      <w:rPr>
+        <w:i/>
+        <w:iCs/>
+      </w:rPr>
+      <w:tblPr/>
+      <w:tcPr>
+        <w:tcBorders>
+          <w:top w:val="nil"/>
+          <w:left w:val="nil"/>
+          <w:bottom w:val="nil"/>
+          <w:insideH w:val="nil"/>
+          <w:insideV w:val="nil"/>
+        </w:tcBorders>
+        <w:shd w:val="clear" w:color="auto" w:fill="FFFFFF" w:themeFill="background1"/>
+      </w:tcPr>
+    </w:tblStylePr>
+    <w:tblStylePr w:type="lastCol">
+      <w:rPr>
+        <w:i/>
+        <w:iCs/>
+      </w:rPr>
+      <w:tblPr/>
+      <w:tcPr>
+        <w:tcBorders>
+          <w:top w:val="nil"/>
+          <w:bottom w:val="nil"/>
+          <w:right w:val="nil"/>
+          <w:insideH w:val="nil"/>
+          <w:insideV w:val="nil"/>
+        </w:tcBorders>
+        <w:shd w:val="clear" w:color="auto" w:fill="FFFFFF" w:themeFill="background1"/>
+      </w:tcPr>
+    </w:tblStylePr>
+    <w:tblStylePr w:type="band1Vert">
+      <w:tblPr/>
+      <w:tcPr>
+        <w:shd w:val="clear" w:color="auto" w:fill="D9E2F3" w:themeFill="accent1" w:themeFillTint="33"/>
+      </w:tcPr>
+    </w:tblStylePr>
+    <w:tblStylePr w:type="band1Horz">
+      <w:tblPr/>
+      <w:tcPr>
+        <w:shd w:val="clear" w:color="auto" w:fill="D9E2F3" w:themeFill="accent1" w:themeFillTint="33"/>
+      </w:tcPr>
+    </w:tblStylePr>
+    <w:tblStylePr w:type="neCell">
+      <w:tblPr/>
+      <w:tcPr>
+        <w:tcBorders>
+          <w:bottom w:val="single" w:sz="4" w:space="0" w:color="8EAADB" w:themeColor="accent1" w:themeTint="99"/>
+        </w:tcBorders>
+      </w:tcPr>
+    </w:tblStylePr>
+    <w:tblStylePr w:type="nwCell">
+      <w:tblPr/>
+      <w:tcPr>
+        <w:tcBorders>
+          <w:bottom w:val="single" w:sz="4" w:space="0" w:color="8EAADB" w:themeColor="accent1" w:themeTint="99"/>
+        </w:tcBorders>
+      </w:tcPr>
+    </w:tblStylePr>
+    <w:tblStylePr w:type="seCell">
+      <w:tblPr/>
+      <w:tcPr>
+        <w:tcBorders>
+          <w:top w:val="single" w:sz="4" w:space="0" w:color="8EAADB" w:themeColor="accent1" w:themeTint="99"/>
+        </w:tcBorders>
+      </w:tcPr>
+    </w:tblStylePr>
+    <w:tblStylePr w:type="swCell">
+      <w:tblPr/>
+      <w:tcPr>
+        <w:tcBorders>
+          <w:top w:val="single" w:sz="4" w:space="0" w:color="8EAADB" w:themeColor="accent1" w:themeTint="99"/>
+        </w:tcBorders>
+      </w:tcPr>
+    </w:tblStylePr>
+  </w:style>
+  <w:style w:type="table" w:styleId="ListTable2-Accent1">
+    <w:name w:val="List Table 2 Accent 1"/>
+    <w:basedOn w:val="TableNormal"/>
+    <w:uiPriority w:val="47"/>
+    <w:rsid w:val="00D21BFF"/>
+    <w:pPr>
+      <w:spacing w:after="0" w:line="240" w:lineRule="auto"/>
+    </w:pPr>
+    <w:tblPr>
+      <w:tblStyleRowBandSize w:val="1"/>
+      <w:tblStyleColBandSize w:val="1"/>
+      <w:tblBorders>
+        <w:top w:val="single" w:sz="4" w:space="0" w:color="8EAADB" w:themeColor="accent1" w:themeTint="99"/>
+        <w:bottom w:val="single" w:sz="4" w:space="0" w:color="8EAADB" w:themeColor="accent1" w:themeTint="99"/>
+        <w:insideH w:val="single" w:sz="4" w:space="0" w:color="8EAADB" w:themeColor="accent1" w:themeTint="99"/>
+      </w:tblBorders>
+    </w:tblPr>
+    <w:tblStylePr w:type="firstRow">
+      <w:rPr>
+        <w:b/>
+        <w:bCs/>
+      </w:rPr>
+    </w:tblStylePr>
+    <w:tblStylePr w:type="lastRow">
+      <w:rPr>
+        <w:b/>
+        <w:bCs/>
+      </w:rPr>
+    </w:tblStylePr>
+    <w:tblStylePr w:type="firstCol">
+      <w:rPr>
+        <w:b/>
+        <w:bCs/>
+      </w:rPr>
+    </w:tblStylePr>
+    <w:tblStylePr w:type="lastCol">
+      <w:rPr>
+        <w:b/>
+        <w:bCs/>
+      </w:rPr>
+    </w:tblStylePr>
+    <w:tblStylePr w:type="band1Vert">
+      <w:tblPr/>
+      <w:tcPr>
+        <w:shd w:val="clear" w:color="auto" w:fill="D9E2F3" w:themeFill="accent1" w:themeFillTint="33"/>
+      </w:tcPr>
+    </w:tblStylePr>
+    <w:tblStylePr w:type="band1Horz">
+      <w:tblPr/>
+      <w:tcPr>
+        <w:shd w:val="clear" w:color="auto" w:fill="D9E2F3" w:themeFill="accent1" w:themeFillTint="33"/>
+      </w:tcPr>
+    </w:tblStylePr>
+  </w:style>
 </w:styles>
 </file>
 

</xml_diff>

<commit_message>
PF-2292 Idaho: Extend report center model to support Reported PMs and Engr & Tech Asst data * adding spaces to field labels (remove CamelCasing)
</commit_message>
<xml_diff>
--- a/Source/ProjectFirma.Web/Content/Training/ProjectFirma-Reports-Example-Report.docx
+++ b/Source/ProjectFirma.Web/Content/Training/ProjectFirma-Reports-Example-Report.docx
@@ -4,8 +4,13 @@
   <w:body>
     <w:p>
       <w:r>
-        <w:t>&lt;% var projects = Model.ReportModel</w:t>
-      </w:r>
+        <w:t xml:space="preserve">&lt;% var projects = </w:t>
+      </w:r>
+      <w:proofErr w:type="spellStart"/>
+      <w:r>
+        <w:t>Model.ReportModel</w:t>
+      </w:r>
+      <w:proofErr w:type="spellEnd"/>
       <w:r>
         <w:t>;</w:t>
       </w:r>
@@ -21,12 +26,28 @@
         <w:t>District Report</w:t>
       </w:r>
       <w:r>
-        <w:t>: &lt;%= Model.ReportTitle %&gt;</w:t>
+        <w:t xml:space="preserve">: &lt;%= </w:t>
+      </w:r>
+      <w:proofErr w:type="spellStart"/>
+      <w:r>
+        <w:t>Model.ReportTitle</w:t>
+      </w:r>
+      <w:proofErr w:type="spellEnd"/>
+      <w:r>
+        <w:t xml:space="preserve"> %&gt;</w:t>
       </w:r>
     </w:p>
     <w:p>
       <w:r>
-        <w:t>&lt;% foreach(var project in projects) { %&gt;</w:t>
+        <w:t xml:space="preserve">&lt;% </w:t>
+      </w:r>
+      <w:proofErr w:type="gramStart"/>
+      <w:r>
+        <w:t>foreach(</w:t>
+      </w:r>
+      <w:proofErr w:type="gramEnd"/>
+      <w:r>
+        <w:t>var project in projects) { %&gt;</w:t>
       </w:r>
     </w:p>
     <w:p>
@@ -42,22 +63,84 @@
           <w:sz w:val="48"/>
           <w:szCs w:val="48"/>
         </w:rPr>
-        <w:t>&lt;%= project.ProjectName %&gt;</w:t>
+        <w:t xml:space="preserve">&lt;%= </w:t>
+      </w:r>
+      <w:proofErr w:type="spellStart"/>
+      <w:proofErr w:type="gramStart"/>
+      <w:r>
+        <w:rPr>
+          <w:sz w:val="48"/>
+          <w:szCs w:val="48"/>
+        </w:rPr>
+        <w:t>project.ProjectName</w:t>
+      </w:r>
+      <w:proofErr w:type="spellEnd"/>
+      <w:proofErr w:type="gramEnd"/>
+      <w:r>
+        <w:rPr>
+          <w:sz w:val="48"/>
+          <w:szCs w:val="48"/>
+        </w:rPr>
+        <w:t xml:space="preserve"> %&gt;</w:t>
       </w:r>
     </w:p>
     <w:p>
       <w:r>
-        <w:t>&lt;% var keyPhoto = project.GetProjectKeyPhoto(); %&gt;</w:t>
+        <w:t xml:space="preserve">&lt;% var </w:t>
+      </w:r>
+      <w:proofErr w:type="spellStart"/>
+      <w:r>
+        <w:t>keyPhoto</w:t>
+      </w:r>
+      <w:proofErr w:type="spellEnd"/>
+      <w:r>
+        <w:t xml:space="preserve"> = </w:t>
+      </w:r>
+      <w:proofErr w:type="spellStart"/>
+      <w:proofErr w:type="gramStart"/>
+      <w:r>
+        <w:t>project.GetProjectKeyPhoto</w:t>
+      </w:r>
+      <w:proofErr w:type="spellEnd"/>
+      <w:proofErr w:type="gramEnd"/>
+      <w:r>
+        <w:t>(); %&gt;</w:t>
       </w:r>
     </w:p>
     <w:p>
       <w:r>
-        <w:t>&lt;% if(keyPhoto != null) { %&gt;</w:t>
+        <w:t xml:space="preserve">&lt;% </w:t>
+      </w:r>
+      <w:proofErr w:type="gramStart"/>
+      <w:r>
+        <w:t>if(</w:t>
+      </w:r>
+      <w:proofErr w:type="spellStart"/>
+      <w:proofErr w:type="gramEnd"/>
+      <w:r>
+        <w:t>keyPhoto</w:t>
+      </w:r>
+      <w:proofErr w:type="spellEnd"/>
+      <w:r>
+        <w:t xml:space="preserve"> != null) { %&gt;</w:t>
       </w:r>
     </w:p>
     <w:p>
       <w:r>
-        <w:t>&lt;% Image(keyPhoto.Image); %&gt;</w:t>
+        <w:t xml:space="preserve">&lt;% </w:t>
+      </w:r>
+      <w:proofErr w:type="gramStart"/>
+      <w:r>
+        <w:t>Image(</w:t>
+      </w:r>
+      <w:proofErr w:type="spellStart"/>
+      <w:proofErr w:type="gramEnd"/>
+      <w:r>
+        <w:t>keyPhoto.Image</w:t>
+      </w:r>
+      <w:proofErr w:type="spellEnd"/>
+      <w:r>
+        <w:t>); %&gt;</w:t>
       </w:r>
     </w:p>
     <w:p>
@@ -85,7 +168,17 @@
         </w:pBdr>
       </w:pPr>
       <w:r>
-        <w:t>&lt;%= project.ProjectDescription %&gt;</w:t>
+        <w:t xml:space="preserve">&lt;%= </w:t>
+      </w:r>
+      <w:proofErr w:type="spellStart"/>
+      <w:proofErr w:type="gramStart"/>
+      <w:r>
+        <w:t>project.ProjectDescription</w:t>
+      </w:r>
+      <w:proofErr w:type="spellEnd"/>
+      <w:proofErr w:type="gramEnd"/>
+      <w:r>
+        <w:t xml:space="preserve"> %&gt;</w:t>
       </w:r>
     </w:p>
     <w:p>
@@ -103,7 +196,17 @@
     </w:p>
     <w:p>
       <w:r>
-        <w:t>&lt;% var organizations = project.GetProjectOrganizations()</w:t>
+        <w:t xml:space="preserve">&lt;% var organizations = </w:t>
+      </w:r>
+      <w:proofErr w:type="spellStart"/>
+      <w:proofErr w:type="gramStart"/>
+      <w:r>
+        <w:t>project.GetProjectOrganizations</w:t>
+      </w:r>
+      <w:proofErr w:type="spellEnd"/>
+      <w:proofErr w:type="gramEnd"/>
+      <w:r>
+        <w:t>()</w:t>
       </w:r>
       <w:r>
         <w:t>;</w:t>
@@ -114,7 +217,15 @@
     </w:p>
     <w:p>
       <w:r>
-        <w:t>&lt;% foreach(var organization in organizations) {! %&gt;</w:t>
+        <w:t xml:space="preserve">&lt;% </w:t>
+      </w:r>
+      <w:proofErr w:type="gramStart"/>
+      <w:r>
+        <w:t>foreach(</w:t>
+      </w:r>
+      <w:proofErr w:type="gramEnd"/>
+      <w:r>
+        <w:t>var organization in organizations) {! %&gt;</w:t>
       </w:r>
     </w:p>
     <w:p>
@@ -202,7 +313,17 @@
           </w:tcPr>
           <w:p>
             <w:r>
-              <w:t>&lt;%= organization.OrganizationRelationshipType %&gt;</w:t>
+              <w:t xml:space="preserve">&lt;%= </w:t>
+            </w:r>
+            <w:proofErr w:type="spellStart"/>
+            <w:proofErr w:type="gramStart"/>
+            <w:r>
+              <w:t>organization.OrganizationRelationshipType</w:t>
+            </w:r>
+            <w:proofErr w:type="spellEnd"/>
+            <w:proofErr w:type="gramEnd"/>
+            <w:r>
+              <w:t xml:space="preserve"> %&gt;</w:t>
             </w:r>
           </w:p>
         </w:tc>
@@ -215,7 +336,17 @@
               <w:cnfStyle w:val="000000100000" w:firstRow="0" w:lastRow="0" w:firstColumn="0" w:lastColumn="0" w:oddVBand="0" w:evenVBand="0" w:oddHBand="1" w:evenHBand="0" w:firstRowFirstColumn="0" w:firstRowLastColumn="0" w:lastRowFirstColumn="0" w:lastRowLastColumn="0"/>
             </w:pPr>
             <w:r>
-              <w:t>&lt;%= organization.OrganizationName %&gt;</w:t>
+              <w:t xml:space="preserve">&lt;%= </w:t>
+            </w:r>
+            <w:proofErr w:type="spellStart"/>
+            <w:proofErr w:type="gramStart"/>
+            <w:r>
+              <w:t>organization.OrganizationName</w:t>
+            </w:r>
+            <w:proofErr w:type="spellEnd"/>
+            <w:proofErr w:type="gramEnd"/>
+            <w:r>
+              <w:t xml:space="preserve"> %&gt;</w:t>
             </w:r>
           </w:p>
         </w:tc>
@@ -228,7 +359,17 @@
               <w:cnfStyle w:val="000000100000" w:firstRow="0" w:lastRow="0" w:firstColumn="0" w:lastColumn="0" w:oddVBand="0" w:evenVBand="0" w:oddHBand="1" w:evenHBand="0" w:firstRowFirstColumn="0" w:firstRowLastColumn="0" w:lastRowFirstColumn="0" w:lastRowLastColumn="0"/>
             </w:pPr>
             <w:r>
-              <w:t>&lt;%= organization.OrganizationShortName %&gt;</w:t>
+              <w:t xml:space="preserve">&lt;%= </w:t>
+            </w:r>
+            <w:proofErr w:type="spellStart"/>
+            <w:proofErr w:type="gramStart"/>
+            <w:r>
+              <w:t>organization.OrganizationShortName</w:t>
+            </w:r>
+            <w:proofErr w:type="spellEnd"/>
+            <w:proofErr w:type="gramEnd"/>
+            <w:r>
+              <w:t xml:space="preserve"> %&gt;</w:t>
             </w:r>
           </w:p>
         </w:tc>
@@ -241,10 +382,28 @@
               <w:cnfStyle w:val="000000100000" w:firstRow="0" w:lastRow="0" w:firstColumn="0" w:lastColumn="0" w:oddVBand="0" w:evenVBand="0" w:oddHBand="1" w:evenHBand="0" w:firstRowFirstColumn="0" w:firstRowLastColumn="0" w:lastRowFirstColumn="0" w:lastRowLastColumn="0"/>
             </w:pPr>
             <w:r>
-              <w:t>&lt;%= organization.OrganizationTypeName %&gt;</w:t>
-            </w:r>
-            <w:r>
-              <w:t>&lt;% AppendRow(); %&gt;</w:t>
+              <w:t xml:space="preserve">&lt;%= </w:t>
+            </w:r>
+            <w:proofErr w:type="spellStart"/>
+            <w:proofErr w:type="gramStart"/>
+            <w:r>
+              <w:t>organization.OrganizationTypeName</w:t>
+            </w:r>
+            <w:proofErr w:type="spellEnd"/>
+            <w:proofErr w:type="gramEnd"/>
+            <w:r>
+              <w:t xml:space="preserve"> %&gt;</w:t>
+            </w:r>
+            <w:r>
+              <w:t xml:space="preserve">&lt;% </w:t>
+            </w:r>
+            <w:proofErr w:type="spellStart"/>
+            <w:r>
+              <w:t>AppendRow</w:t>
+            </w:r>
+            <w:proofErr w:type="spellEnd"/>
+            <w:r>
+              <w:t>(); %&gt;</w:t>
             </w:r>
           </w:p>
         </w:tc>
@@ -315,8 +474,16 @@
           </w:tcPr>
           <w:p>
             <w:r>
-              <w:t>ProjectUrl</w:t>
-            </w:r>
+              <w:t>Project</w:t>
+            </w:r>
+            <w:r>
+              <w:t xml:space="preserve"> </w:t>
+            </w:r>
+            <w:proofErr w:type="spellStart"/>
+            <w:r>
+              <w:t>Url</w:t>
+            </w:r>
+            <w:proofErr w:type="spellEnd"/>
           </w:p>
         </w:tc>
         <w:tc>
@@ -328,7 +495,17 @@
               <w:cnfStyle w:val="000000100000" w:firstRow="0" w:lastRow="0" w:firstColumn="0" w:lastColumn="0" w:oddVBand="0" w:evenVBand="0" w:oddHBand="1" w:evenHBand="0" w:firstRowFirstColumn="0" w:firstRowLastColumn="0" w:lastRowFirstColumn="0" w:lastRowLastColumn="0"/>
             </w:pPr>
             <w:r>
-              <w:t>&lt;%= project.ProjectUrl %&gt;</w:t>
+              <w:t xml:space="preserve">&lt;%= </w:t>
+            </w:r>
+            <w:proofErr w:type="spellStart"/>
+            <w:proofErr w:type="gramStart"/>
+            <w:r>
+              <w:t>project.ProjectUrl</w:t>
+            </w:r>
+            <w:proofErr w:type="spellEnd"/>
+            <w:proofErr w:type="gramEnd"/>
+            <w:r>
+              <w:t xml:space="preserve"> %&gt;</w:t>
             </w:r>
           </w:p>
         </w:tc>
@@ -341,7 +518,13 @@
           </w:tcPr>
           <w:p>
             <w:r>
-              <w:t>ProjectStage</w:t>
+              <w:t>Project</w:t>
+            </w:r>
+            <w:r>
+              <w:t xml:space="preserve"> </w:t>
+            </w:r>
+            <w:r>
+              <w:t>Stage</w:t>
             </w:r>
           </w:p>
         </w:tc>
@@ -354,11 +537,18 @@
               <w:cnfStyle w:val="000000000000" w:firstRow="0" w:lastRow="0" w:firstColumn="0" w:lastColumn="0" w:oddVBand="0" w:evenVBand="0" w:oddHBand="0" w:evenHBand="0" w:firstRowFirstColumn="0" w:firstRowLastColumn="0" w:lastRowFirstColumn="0" w:lastRowLastColumn="0"/>
             </w:pPr>
             <w:r>
-              <w:t>&lt;%= project.</w:t>
+              <w:t xml:space="preserve">&lt;%= </w:t>
+            </w:r>
+            <w:proofErr w:type="spellStart"/>
+            <w:proofErr w:type="gramStart"/>
+            <w:r>
+              <w:t>project.</w:t>
             </w:r>
             <w:r>
               <w:t>ProjectStage</w:t>
             </w:r>
+            <w:proofErr w:type="spellEnd"/>
+            <w:proofErr w:type="gramEnd"/>
             <w:r>
               <w:t xml:space="preserve"> %&gt;</w:t>
             </w:r>
@@ -376,7 +566,33 @@
           </w:tcPr>
           <w:p>
             <w:r>
-              <w:t>NumberOfReportedPerformanceMeasures</w:t>
+              <w:t>Number</w:t>
+            </w:r>
+            <w:r>
+              <w:t xml:space="preserve"> </w:t>
+            </w:r>
+            <w:proofErr w:type="gramStart"/>
+            <w:r>
+              <w:t>Of</w:t>
+            </w:r>
+            <w:proofErr w:type="gramEnd"/>
+            <w:r>
+              <w:t xml:space="preserve"> </w:t>
+            </w:r>
+            <w:r>
+              <w:t>Reported</w:t>
+            </w:r>
+            <w:r>
+              <w:t xml:space="preserve"> </w:t>
+            </w:r>
+            <w:r>
+              <w:t>Performance</w:t>
+            </w:r>
+            <w:r>
+              <w:t xml:space="preserve"> </w:t>
+            </w:r>
+            <w:r>
+              <w:t>Measures</w:t>
             </w:r>
           </w:p>
         </w:tc>
@@ -389,11 +605,18 @@
               <w:cnfStyle w:val="000000100000" w:firstRow="0" w:lastRow="0" w:firstColumn="0" w:lastColumn="0" w:oddVBand="0" w:evenVBand="0" w:oddHBand="1" w:evenHBand="0" w:firstRowFirstColumn="0" w:firstRowLastColumn="0" w:lastRowFirstColumn="0" w:lastRowLastColumn="0"/>
             </w:pPr>
             <w:r>
-              <w:t>&lt;%= project.</w:t>
+              <w:t xml:space="preserve">&lt;%= </w:t>
+            </w:r>
+            <w:proofErr w:type="spellStart"/>
+            <w:proofErr w:type="gramStart"/>
+            <w:r>
+              <w:t>project.</w:t>
             </w:r>
             <w:r>
               <w:t>NumberOfReportedPerformanceMeasures</w:t>
             </w:r>
+            <w:proofErr w:type="spellEnd"/>
+            <w:proofErr w:type="gramEnd"/>
             <w:r>
               <w:t xml:space="preserve"> %&gt;</w:t>
             </w:r>
@@ -408,7 +631,25 @@
           </w:tcPr>
           <w:p>
             <w:r>
-              <w:t>PlanningDesignStartYear</w:t>
+              <w:t>Planning</w:t>
+            </w:r>
+            <w:r>
+              <w:t xml:space="preserve"> </w:t>
+            </w:r>
+            <w:r>
+              <w:t>Design</w:t>
+            </w:r>
+            <w:r>
+              <w:t xml:space="preserve"> </w:t>
+            </w:r>
+            <w:r>
+              <w:t>Start</w:t>
+            </w:r>
+            <w:r>
+              <w:t xml:space="preserve"> </w:t>
+            </w:r>
+            <w:r>
+              <w:t>Year</w:t>
             </w:r>
           </w:p>
         </w:tc>
@@ -421,7 +662,17 @@
               <w:cnfStyle w:val="000000000000" w:firstRow="0" w:lastRow="0" w:firstColumn="0" w:lastColumn="0" w:oddVBand="0" w:evenVBand="0" w:oddHBand="0" w:evenHBand="0" w:firstRowFirstColumn="0" w:firstRowLastColumn="0" w:lastRowFirstColumn="0" w:lastRowLastColumn="0"/>
             </w:pPr>
             <w:r>
-              <w:t>&lt;%= project.PlanningDesignStartYear %&gt;</w:t>
+              <w:t xml:space="preserve">&lt;%= </w:t>
+            </w:r>
+            <w:proofErr w:type="spellStart"/>
+            <w:proofErr w:type="gramStart"/>
+            <w:r>
+              <w:t>project.PlanningDesignStartYear</w:t>
+            </w:r>
+            <w:proofErr w:type="spellEnd"/>
+            <w:proofErr w:type="gramEnd"/>
+            <w:r>
+              <w:t xml:space="preserve"> %&gt;</w:t>
             </w:r>
           </w:p>
         </w:tc>
@@ -437,7 +688,19 @@
           </w:tcPr>
           <w:p>
             <w:r>
-              <w:t>ImplementationStartYear</w:t>
+              <w:t>Implementation</w:t>
+            </w:r>
+            <w:r>
+              <w:t xml:space="preserve"> </w:t>
+            </w:r>
+            <w:r>
+              <w:t>Start</w:t>
+            </w:r>
+            <w:r>
+              <w:t xml:space="preserve"> </w:t>
+            </w:r>
+            <w:r>
+              <w:t>Year</w:t>
             </w:r>
           </w:p>
         </w:tc>
@@ -450,7 +713,17 @@
               <w:cnfStyle w:val="000000100000" w:firstRow="0" w:lastRow="0" w:firstColumn="0" w:lastColumn="0" w:oddVBand="0" w:evenVBand="0" w:oddHBand="1" w:evenHBand="0" w:firstRowFirstColumn="0" w:firstRowLastColumn="0" w:lastRowFirstColumn="0" w:lastRowLastColumn="0"/>
             </w:pPr>
             <w:r>
-              <w:t>&lt;%= project.ImplementationStartYear %&gt;</w:t>
+              <w:t xml:space="preserve">&lt;%= </w:t>
+            </w:r>
+            <w:proofErr w:type="spellStart"/>
+            <w:proofErr w:type="gramStart"/>
+            <w:r>
+              <w:t>project.ImplementationStartYear</w:t>
+            </w:r>
+            <w:proofErr w:type="spellEnd"/>
+            <w:proofErr w:type="gramEnd"/>
+            <w:r>
+              <w:t xml:space="preserve"> %&gt;</w:t>
             </w:r>
           </w:p>
         </w:tc>
@@ -463,7 +736,13 @@
           </w:tcPr>
           <w:p>
             <w:r>
-              <w:t>CompletionYear</w:t>
+              <w:t>Completion</w:t>
+            </w:r>
+            <w:r>
+              <w:t xml:space="preserve"> </w:t>
+            </w:r>
+            <w:r>
+              <w:t>Year</w:t>
             </w:r>
           </w:p>
         </w:tc>
@@ -476,7 +755,17 @@
               <w:cnfStyle w:val="000000000000" w:firstRow="0" w:lastRow="0" w:firstColumn="0" w:lastColumn="0" w:oddVBand="0" w:evenVBand="0" w:oddHBand="0" w:evenHBand="0" w:firstRowFirstColumn="0" w:firstRowLastColumn="0" w:lastRowFirstColumn="0" w:lastRowLastColumn="0"/>
             </w:pPr>
             <w:r>
-              <w:t>&lt;%= project.CompletionYear %&gt;</w:t>
+              <w:t xml:space="preserve">&lt;%= </w:t>
+            </w:r>
+            <w:proofErr w:type="spellStart"/>
+            <w:proofErr w:type="gramStart"/>
+            <w:r>
+              <w:t>project.CompletionYear</w:t>
+            </w:r>
+            <w:proofErr w:type="spellEnd"/>
+            <w:proofErr w:type="gramEnd"/>
+            <w:r>
+              <w:t xml:space="preserve"> %&gt;</w:t>
             </w:r>
           </w:p>
         </w:tc>
@@ -492,7 +781,19 @@
           </w:tcPr>
           <w:p>
             <w:r>
-              <w:t>PrimaryTaxonomyLeaf</w:t>
+              <w:t>Primary</w:t>
+            </w:r>
+            <w:r>
+              <w:t xml:space="preserve"> </w:t>
+            </w:r>
+            <w:r>
+              <w:t>Taxonomy</w:t>
+            </w:r>
+            <w:r>
+              <w:t xml:space="preserve"> </w:t>
+            </w:r>
+            <w:r>
+              <w:t>Leaf</w:t>
             </w:r>
           </w:p>
         </w:tc>
@@ -505,7 +806,17 @@
               <w:cnfStyle w:val="000000100000" w:firstRow="0" w:lastRow="0" w:firstColumn="0" w:lastColumn="0" w:oddVBand="0" w:evenVBand="0" w:oddHBand="1" w:evenHBand="0" w:firstRowFirstColumn="0" w:firstRowLastColumn="0" w:lastRowFirstColumn="0" w:lastRowLastColumn="0"/>
             </w:pPr>
             <w:r>
-              <w:t>&lt;%= project.PrimaryTaxonomyLeaf %&gt;</w:t>
+              <w:t xml:space="preserve">&lt;%= </w:t>
+            </w:r>
+            <w:proofErr w:type="spellStart"/>
+            <w:proofErr w:type="gramStart"/>
+            <w:r>
+              <w:t>project.PrimaryTaxonomyLeaf</w:t>
+            </w:r>
+            <w:proofErr w:type="spellEnd"/>
+            <w:proofErr w:type="gramEnd"/>
+            <w:r>
+              <w:t xml:space="preserve"> %&gt;</w:t>
             </w:r>
           </w:p>
         </w:tc>
@@ -519,7 +830,27 @@
           <w:p>
             <w:r>
               <w:lastRenderedPageBreak/>
-              <w:t>NumberOfReportedExpenditures</w:t>
+              <w:t>Number</w:t>
+            </w:r>
+            <w:r>
+              <w:t xml:space="preserve"> </w:t>
+            </w:r>
+            <w:proofErr w:type="gramStart"/>
+            <w:r>
+              <w:t>Of</w:t>
+            </w:r>
+            <w:proofErr w:type="gramEnd"/>
+            <w:r>
+              <w:t xml:space="preserve"> </w:t>
+            </w:r>
+            <w:r>
+              <w:t>Reported</w:t>
+            </w:r>
+            <w:r>
+              <w:t xml:space="preserve"> </w:t>
+            </w:r>
+            <w:r>
+              <w:t>Expenditures</w:t>
             </w:r>
           </w:p>
         </w:tc>
@@ -532,7 +863,17 @@
               <w:cnfStyle w:val="000000000000" w:firstRow="0" w:lastRow="0" w:firstColumn="0" w:lastColumn="0" w:oddVBand="0" w:evenVBand="0" w:oddHBand="0" w:evenHBand="0" w:firstRowFirstColumn="0" w:firstRowLastColumn="0" w:lastRowFirstColumn="0" w:lastRowLastColumn="0"/>
             </w:pPr>
             <w:r>
-              <w:t>&lt;%= project.NumberOfReportedExpenditures %&gt;</w:t>
+              <w:t xml:space="preserve">&lt;%= </w:t>
+            </w:r>
+            <w:proofErr w:type="spellStart"/>
+            <w:proofErr w:type="gramStart"/>
+            <w:r>
+              <w:t>project.NumberOfReportedExpenditures</w:t>
+            </w:r>
+            <w:proofErr w:type="spellEnd"/>
+            <w:proofErr w:type="gramEnd"/>
+            <w:r>
+              <w:t xml:space="preserve"> %&gt;</w:t>
             </w:r>
           </w:p>
         </w:tc>
@@ -548,7 +889,13 @@
           </w:tcPr>
           <w:p>
             <w:r>
-              <w:t>FundingType</w:t>
+              <w:t>Funding</w:t>
+            </w:r>
+            <w:r>
+              <w:t xml:space="preserve"> </w:t>
+            </w:r>
+            <w:r>
+              <w:t>Type</w:t>
             </w:r>
           </w:p>
         </w:tc>
@@ -561,7 +908,17 @@
               <w:cnfStyle w:val="000000100000" w:firstRow="0" w:lastRow="0" w:firstColumn="0" w:lastColumn="0" w:oddVBand="0" w:evenVBand="0" w:oddHBand="1" w:evenHBand="0" w:firstRowFirstColumn="0" w:firstRowLastColumn="0" w:lastRowFirstColumn="0" w:lastRowLastColumn="0"/>
             </w:pPr>
             <w:r>
-              <w:t>&lt;%= project.FundingType %&gt;</w:t>
+              <w:t xml:space="preserve">&lt;%= </w:t>
+            </w:r>
+            <w:proofErr w:type="spellStart"/>
+            <w:proofErr w:type="gramStart"/>
+            <w:r>
+              <w:t>project.FundingType</w:t>
+            </w:r>
+            <w:proofErr w:type="spellEnd"/>
+            <w:proofErr w:type="gramEnd"/>
+            <w:r>
+              <w:t xml:space="preserve"> %&gt;</w:t>
             </w:r>
           </w:p>
         </w:tc>
@@ -574,7 +931,19 @@
           </w:tcPr>
           <w:p>
             <w:r>
-              <w:t>EstimatedTotalCost</w:t>
+              <w:t>Estimated</w:t>
+            </w:r>
+            <w:r>
+              <w:t xml:space="preserve"> </w:t>
+            </w:r>
+            <w:r>
+              <w:t>Total</w:t>
+            </w:r>
+            <w:r>
+              <w:t xml:space="preserve"> </w:t>
+            </w:r>
+            <w:r>
+              <w:t>Cost</w:t>
             </w:r>
           </w:p>
         </w:tc>
@@ -587,7 +956,17 @@
               <w:cnfStyle w:val="000000000000" w:firstRow="0" w:lastRow="0" w:firstColumn="0" w:lastColumn="0" w:oddVBand="0" w:evenVBand="0" w:oddHBand="0" w:evenHBand="0" w:firstRowFirstColumn="0" w:firstRowLastColumn="0" w:lastRowFirstColumn="0" w:lastRowLastColumn="0"/>
             </w:pPr>
             <w:r>
-              <w:t>&lt;%= project.EstimatedTotalCost %&gt;</w:t>
+              <w:t xml:space="preserve">&lt;%= </w:t>
+            </w:r>
+            <w:proofErr w:type="spellStart"/>
+            <w:proofErr w:type="gramStart"/>
+            <w:r>
+              <w:t>project.EstimatedTotalCost</w:t>
+            </w:r>
+            <w:proofErr w:type="spellEnd"/>
+            <w:proofErr w:type="gramEnd"/>
+            <w:r>
+              <w:t xml:space="preserve"> %&gt;</w:t>
             </w:r>
           </w:p>
         </w:tc>
@@ -603,7 +982,13 @@
           </w:tcPr>
           <w:p>
             <w:r>
-              <w:t>SecuredFunding</w:t>
+              <w:t>Secured</w:t>
+            </w:r>
+            <w:r>
+              <w:t xml:space="preserve"> </w:t>
+            </w:r>
+            <w:r>
+              <w:t>Funding</w:t>
             </w:r>
           </w:p>
         </w:tc>
@@ -616,7 +1001,17 @@
               <w:cnfStyle w:val="000000100000" w:firstRow="0" w:lastRow="0" w:firstColumn="0" w:lastColumn="0" w:oddVBand="0" w:evenVBand="0" w:oddHBand="1" w:evenHBand="0" w:firstRowFirstColumn="0" w:firstRowLastColumn="0" w:lastRowFirstColumn="0" w:lastRowLastColumn="0"/>
             </w:pPr>
             <w:r>
-              <w:t>&lt;%= project.SecuredFunding %&gt;</w:t>
+              <w:t xml:space="preserve">&lt;%= </w:t>
+            </w:r>
+            <w:proofErr w:type="spellStart"/>
+            <w:proofErr w:type="gramStart"/>
+            <w:r>
+              <w:t>project.SecuredFunding</w:t>
+            </w:r>
+            <w:proofErr w:type="spellEnd"/>
+            <w:proofErr w:type="gramEnd"/>
+            <w:r>
+              <w:t xml:space="preserve"> %&gt;</w:t>
             </w:r>
           </w:p>
         </w:tc>
@@ -629,7 +1024,13 @@
           </w:tcPr>
           <w:p>
             <w:r>
-              <w:t>TargetedFunding</w:t>
+              <w:t>Targeted</w:t>
+            </w:r>
+            <w:r>
+              <w:t xml:space="preserve"> </w:t>
+            </w:r>
+            <w:r>
+              <w:t>Funding</w:t>
             </w:r>
           </w:p>
         </w:tc>
@@ -642,7 +1043,17 @@
               <w:cnfStyle w:val="000000000000" w:firstRow="0" w:lastRow="0" w:firstColumn="0" w:lastColumn="0" w:oddVBand="0" w:evenVBand="0" w:oddHBand="0" w:evenHBand="0" w:firstRowFirstColumn="0" w:firstRowLastColumn="0" w:lastRowFirstColumn="0" w:lastRowLastColumn="0"/>
             </w:pPr>
             <w:r>
-              <w:t>&lt;%= project.TargetedFunding %&gt;</w:t>
+              <w:t xml:space="preserve">&lt;%= </w:t>
+            </w:r>
+            <w:proofErr w:type="spellStart"/>
+            <w:proofErr w:type="gramStart"/>
+            <w:r>
+              <w:t>project.TargetedFunding</w:t>
+            </w:r>
+            <w:proofErr w:type="spellEnd"/>
+            <w:proofErr w:type="gramEnd"/>
+            <w:r>
+              <w:t xml:space="preserve"> %&gt;</w:t>
             </w:r>
           </w:p>
         </w:tc>
@@ -658,7 +1069,25 @@
           </w:tcPr>
           <w:p>
             <w:r>
-              <w:t>NoFundingSourceIdentified</w:t>
+              <w:t>No</w:t>
+            </w:r>
+            <w:r>
+              <w:t xml:space="preserve"> </w:t>
+            </w:r>
+            <w:r>
+              <w:t>Funding</w:t>
+            </w:r>
+            <w:r>
+              <w:t xml:space="preserve"> </w:t>
+            </w:r>
+            <w:r>
+              <w:t>Source</w:t>
+            </w:r>
+            <w:r>
+              <w:t xml:space="preserve"> </w:t>
+            </w:r>
+            <w:r>
+              <w:t>Identified</w:t>
             </w:r>
           </w:p>
         </w:tc>
@@ -671,7 +1100,17 @@
               <w:cnfStyle w:val="000000100000" w:firstRow="0" w:lastRow="0" w:firstColumn="0" w:lastColumn="0" w:oddVBand="0" w:evenVBand="0" w:oddHBand="1" w:evenHBand="0" w:firstRowFirstColumn="0" w:firstRowLastColumn="0" w:lastRowFirstColumn="0" w:lastRowLastColumn="0"/>
             </w:pPr>
             <w:r>
-              <w:t>&lt;%= project.NoFundingSourceIdentified %&gt;</w:t>
+              <w:t xml:space="preserve">&lt;%= </w:t>
+            </w:r>
+            <w:proofErr w:type="spellStart"/>
+            <w:proofErr w:type="gramStart"/>
+            <w:r>
+              <w:t>project.NoFundingSourceIdentified</w:t>
+            </w:r>
+            <w:proofErr w:type="spellEnd"/>
+            <w:proofErr w:type="gramEnd"/>
+            <w:r>
+              <w:t xml:space="preserve"> %&gt;</w:t>
             </w:r>
           </w:p>
         </w:tc>
@@ -684,7 +1123,13 @@
           </w:tcPr>
           <w:p>
             <w:r>
-              <w:t>ProjectID</w:t>
+              <w:t>Project</w:t>
+            </w:r>
+            <w:r>
+              <w:t xml:space="preserve"> </w:t>
+            </w:r>
+            <w:r>
+              <w:t>ID</w:t>
             </w:r>
           </w:p>
         </w:tc>
@@ -697,7 +1142,17 @@
               <w:cnfStyle w:val="000000000000" w:firstRow="0" w:lastRow="0" w:firstColumn="0" w:lastColumn="0" w:oddVBand="0" w:evenVBand="0" w:oddHBand="0" w:evenHBand="0" w:firstRowFirstColumn="0" w:firstRowLastColumn="0" w:lastRowFirstColumn="0" w:lastRowLastColumn="0"/>
             </w:pPr>
             <w:r>
-              <w:t>&lt;%= project.ProjectID %&gt;</w:t>
+              <w:t xml:space="preserve">&lt;%= </w:t>
+            </w:r>
+            <w:proofErr w:type="spellStart"/>
+            <w:proofErr w:type="gramStart"/>
+            <w:r>
+              <w:t>project.ProjectID</w:t>
+            </w:r>
+            <w:proofErr w:type="spellEnd"/>
+            <w:proofErr w:type="gramEnd"/>
+            <w:r>
+              <w:t xml:space="preserve"> %&gt;</w:t>
             </w:r>
           </w:p>
         </w:tc>
@@ -713,7 +1168,19 @@
           </w:tcPr>
           <w:p>
             <w:r>
-              <w:t>ProjectLastUpdated</w:t>
+              <w:t>Project</w:t>
+            </w:r>
+            <w:r>
+              <w:t xml:space="preserve"> </w:t>
+            </w:r>
+            <w:r>
+              <w:t>Last</w:t>
+            </w:r>
+            <w:r>
+              <w:t xml:space="preserve"> </w:t>
+            </w:r>
+            <w:r>
+              <w:t>Updated</w:t>
             </w:r>
           </w:p>
         </w:tc>
@@ -726,7 +1193,17 @@
               <w:cnfStyle w:val="000000100000" w:firstRow="0" w:lastRow="0" w:firstColumn="0" w:lastColumn="0" w:oddVBand="0" w:evenVBand="0" w:oddHBand="1" w:evenHBand="0" w:firstRowFirstColumn="0" w:firstRowLastColumn="0" w:lastRowFirstColumn="0" w:lastRowLastColumn="0"/>
             </w:pPr>
             <w:r>
-              <w:t>&lt;%= project.ProjectLastUpdated %&gt;</w:t>
+              <w:t xml:space="preserve">&lt;%= </w:t>
+            </w:r>
+            <w:proofErr w:type="spellStart"/>
+            <w:proofErr w:type="gramStart"/>
+            <w:r>
+              <w:t>project.ProjectLastUpdated</w:t>
+            </w:r>
+            <w:proofErr w:type="spellEnd"/>
+            <w:proofErr w:type="gramEnd"/>
+            <w:r>
+              <w:t xml:space="preserve"> %&gt;</w:t>
             </w:r>
           </w:p>
         </w:tc>
@@ -742,7 +1219,16 @@
               <w:t>Current</w:t>
             </w:r>
             <w:r>
-              <w:t>ProjectStatus</w:t>
+              <w:t xml:space="preserve"> </w:t>
+            </w:r>
+            <w:r>
+              <w:t>Project</w:t>
+            </w:r>
+            <w:r>
+              <w:t xml:space="preserve"> </w:t>
+            </w:r>
+            <w:r>
+              <w:t>Status</w:t>
             </w:r>
           </w:p>
         </w:tc>
@@ -755,13 +1241,23 @@
               <w:cnfStyle w:val="000000000000" w:firstRow="0" w:lastRow="0" w:firstColumn="0" w:lastColumn="0" w:oddVBand="0" w:evenVBand="0" w:oddHBand="0" w:evenHBand="0" w:firstRowFirstColumn="0" w:firstRowLastColumn="0" w:lastRowFirstColumn="0" w:lastRowLastColumn="0"/>
             </w:pPr>
             <w:r>
-              <w:t>&lt;%= project.</w:t>
+              <w:t xml:space="preserve">&lt;%= </w:t>
+            </w:r>
+            <w:proofErr w:type="spellStart"/>
+            <w:proofErr w:type="gramStart"/>
+            <w:r>
+              <w:t>project.</w:t>
             </w:r>
             <w:r>
               <w:t>Current</w:t>
             </w:r>
             <w:r>
-              <w:t>ProjectStatus %&gt;</w:t>
+              <w:t>ProjectStatus</w:t>
+            </w:r>
+            <w:proofErr w:type="spellEnd"/>
+            <w:proofErr w:type="gramEnd"/>
+            <w:r>
+              <w:t xml:space="preserve"> %&gt;</w:t>
             </w:r>
           </w:p>
         </w:tc>
@@ -780,7 +1276,22 @@
               <w:t>Current</w:t>
             </w:r>
             <w:r>
-              <w:t>ProjectStatusColor</w:t>
+              <w:t xml:space="preserve"> </w:t>
+            </w:r>
+            <w:r>
+              <w:t>Project</w:t>
+            </w:r>
+            <w:r>
+              <w:t xml:space="preserve"> </w:t>
+            </w:r>
+            <w:r>
+              <w:t>Status</w:t>
+            </w:r>
+            <w:r>
+              <w:t xml:space="preserve"> </w:t>
+            </w:r>
+            <w:r>
+              <w:t>Color</w:t>
             </w:r>
           </w:p>
         </w:tc>
@@ -793,22 +1304,48 @@
               <w:cnfStyle w:val="000000100000" w:firstRow="0" w:lastRow="0" w:firstColumn="0" w:lastColumn="0" w:oddVBand="0" w:evenVBand="0" w:oddHBand="1" w:evenHBand="0" w:firstRowFirstColumn="0" w:firstRowLastColumn="0" w:lastRowFirstColumn="0" w:lastRowLastColumn="0"/>
             </w:pPr>
             <w:r>
-              <w:t>&lt;%= project.</w:t>
+              <w:t xml:space="preserve">&lt;%= </w:t>
+            </w:r>
+            <w:proofErr w:type="spellStart"/>
+            <w:proofErr w:type="gramStart"/>
+            <w:r>
+              <w:t>project.</w:t>
             </w:r>
             <w:r>
               <w:t>Current</w:t>
             </w:r>
             <w:r>
-              <w:t>ProjectStatusColor %&gt;</w:t>
-            </w:r>
-            <w:r>
-              <w:t xml:space="preserve"> &lt;% SetCellColor(project.</w:t>
+              <w:t>ProjectStatusColor</w:t>
+            </w:r>
+            <w:proofErr w:type="spellEnd"/>
+            <w:proofErr w:type="gramEnd"/>
+            <w:r>
+              <w:t xml:space="preserve"> %&gt;</w:t>
+            </w:r>
+            <w:r>
+              <w:t xml:space="preserve"> &lt;% </w:t>
+            </w:r>
+            <w:proofErr w:type="spellStart"/>
+            <w:r>
+              <w:t>SetCellColor</w:t>
+            </w:r>
+            <w:proofErr w:type="spellEnd"/>
+            <w:r>
+              <w:t>(</w:t>
+            </w:r>
+            <w:proofErr w:type="spellStart"/>
+            <w:r>
+              <w:t>project.</w:t>
             </w:r>
             <w:r>
               <w:t>Current</w:t>
             </w:r>
             <w:r>
-              <w:t>ProjectStatusColor); %&gt;</w:t>
+              <w:t>ProjectStatusColor</w:t>
+            </w:r>
+            <w:proofErr w:type="spellEnd"/>
+            <w:r>
+              <w:t>); %&gt;</w:t>
             </w:r>
           </w:p>
         </w:tc>
@@ -821,7 +1358,25 @@
           </w:tcPr>
           <w:p>
             <w:r>
-              <w:t>FinalStatusUpdateStatus</w:t>
+              <w:t>Final</w:t>
+            </w:r>
+            <w:r>
+              <w:t xml:space="preserve"> </w:t>
+            </w:r>
+            <w:r>
+              <w:t>Status</w:t>
+            </w:r>
+            <w:r>
+              <w:t xml:space="preserve"> </w:t>
+            </w:r>
+            <w:r>
+              <w:t>Update</w:t>
+            </w:r>
+            <w:r>
+              <w:t xml:space="preserve"> </w:t>
+            </w:r>
+            <w:r>
+              <w:t>Status</w:t>
             </w:r>
           </w:p>
         </w:tc>
@@ -834,7 +1389,17 @@
               <w:cnfStyle w:val="000000000000" w:firstRow="0" w:lastRow="0" w:firstColumn="0" w:lastColumn="0" w:oddVBand="0" w:evenVBand="0" w:oddHBand="0" w:evenHBand="0" w:firstRowFirstColumn="0" w:firstRowLastColumn="0" w:lastRowFirstColumn="0" w:lastRowLastColumn="0"/>
             </w:pPr>
             <w:r>
-              <w:t>&lt;%= project.FinalStatusUpdateStatus %&gt;</w:t>
+              <w:t xml:space="preserve">&lt;%= </w:t>
+            </w:r>
+            <w:proofErr w:type="spellStart"/>
+            <w:proofErr w:type="gramStart"/>
+            <w:r>
+              <w:t>project.FinalStatusUpdateStatus</w:t>
+            </w:r>
+            <w:proofErr w:type="spellEnd"/>
+            <w:proofErr w:type="gramEnd"/>
+            <w:r>
+              <w:t xml:space="preserve"> %&gt;</w:t>
             </w:r>
           </w:p>
         </w:tc>
@@ -867,11 +1432,18 @@
       <w:r>
         <w:t xml:space="preserve">&lt;% var </w:t>
       </w:r>
+      <w:proofErr w:type="spellStart"/>
       <w:r>
         <w:t>reportedPerformanceMeasures</w:t>
       </w:r>
-      <w:r>
-        <w:t xml:space="preserve"> = project.</w:t>
+      <w:proofErr w:type="spellEnd"/>
+      <w:r>
+        <w:t xml:space="preserve"> = </w:t>
+      </w:r>
+      <w:proofErr w:type="spellStart"/>
+      <w:proofErr w:type="gramStart"/>
+      <w:r>
+        <w:t>project.</w:t>
       </w:r>
       <w:r>
         <w:t>GetProject</w:t>
@@ -879,6 +1451,8 @@
       <w:r>
         <w:t>ReportedPerformanceMeasures</w:t>
       </w:r>
+      <w:proofErr w:type="spellEnd"/>
+      <w:proofErr w:type="gramEnd"/>
       <w:r>
         <w:t>()</w:t>
       </w:r>
@@ -888,13 +1462,23 @@
     </w:p>
     <w:p>
       <w:r>
-        <w:t>&lt;% if(</w:t>
-      </w:r>
+        <w:t xml:space="preserve">&lt;% </w:t>
+      </w:r>
+      <w:proofErr w:type="gramStart"/>
+      <w:r>
+        <w:t>if(</w:t>
+      </w:r>
+      <w:proofErr w:type="spellStart"/>
+      <w:proofErr w:type="gramEnd"/>
       <w:r>
         <w:t>reportedPerformanceMeasures</w:t>
       </w:r>
       <w:r>
-        <w:t>.Any()) { %&gt;</w:t>
+        <w:t>.Any</w:t>
+      </w:r>
+      <w:proofErr w:type="spellEnd"/>
+      <w:r>
+        <w:t>()) { %&gt;</w:t>
       </w:r>
     </w:p>
     <w:p>
@@ -907,7 +1491,15 @@
     </w:p>
     <w:p>
       <w:r>
-        <w:t xml:space="preserve">&lt;% foreach(var </w:t>
+        <w:t xml:space="preserve">&lt;% </w:t>
+      </w:r>
+      <w:proofErr w:type="gramStart"/>
+      <w:r>
+        <w:t>foreach(</w:t>
+      </w:r>
+      <w:proofErr w:type="gramEnd"/>
+      <w:r>
+        <w:t xml:space="preserve">var </w:t>
       </w:r>
       <w:r>
         <w:t>rpm</w:t>
@@ -915,9 +1507,11 @@
       <w:r>
         <w:t xml:space="preserve"> in </w:t>
       </w:r>
+      <w:proofErr w:type="spellStart"/>
       <w:r>
         <w:t>reportedPerformanceMeasures</w:t>
       </w:r>
+      <w:proofErr w:type="spellEnd"/>
       <w:r>
         <w:t>)  {</w:t>
       </w:r>
@@ -1032,9 +1626,11 @@
             <w:r>
               <w:t xml:space="preserve">. </w:t>
             </w:r>
+            <w:proofErr w:type="spellStart"/>
             <w:r>
               <w:t>PerformanceMeasureName</w:t>
             </w:r>
+            <w:proofErr w:type="spellEnd"/>
             <w:r>
               <w:t xml:space="preserve"> %&gt; </w:t>
             </w:r>
@@ -1057,9 +1653,11 @@
             <w:r>
               <w:t xml:space="preserve">. </w:t>
             </w:r>
+            <w:proofErr w:type="spellStart"/>
             <w:r>
               <w:t>PerformanceMeasureSubcategoryName</w:t>
             </w:r>
+            <w:proofErr w:type="spellEnd"/>
             <w:r>
               <w:t xml:space="preserve"> %&gt;</w:t>
             </w:r>
@@ -1082,9 +1680,11 @@
             <w:r>
               <w:t xml:space="preserve">. </w:t>
             </w:r>
+            <w:proofErr w:type="spellStart"/>
             <w:r>
               <w:t>PerformanceMeasureSubcategoryOptionName</w:t>
             </w:r>
+            <w:proofErr w:type="spellEnd"/>
             <w:r>
               <w:t xml:space="preserve"> %&gt;</w:t>
             </w:r>
@@ -1106,11 +1706,18 @@
             <w:r>
               <w:t xml:space="preserve">&lt;%= </w:t>
             </w:r>
+            <w:proofErr w:type="spellStart"/>
+            <w:proofErr w:type="gramStart"/>
             <w:r>
               <w:t>rpm</w:t>
             </w:r>
             <w:r>
-              <w:t>.Year %&gt;</w:t>
+              <w:t>.Year</w:t>
+            </w:r>
+            <w:proofErr w:type="spellEnd"/>
+            <w:proofErr w:type="gramEnd"/>
+            <w:r>
+              <w:t xml:space="preserve"> %&gt;</w:t>
             </w:r>
           </w:p>
         </w:tc>
@@ -1126,11 +1733,18 @@
             <w:r>
               <w:t xml:space="preserve">&lt;%= </w:t>
             </w:r>
+            <w:proofErr w:type="spellStart"/>
+            <w:proofErr w:type="gramStart"/>
             <w:r>
               <w:t>rpm</w:t>
             </w:r>
             <w:r>
-              <w:t>.Value %&gt;</w:t>
+              <w:t>.Value</w:t>
+            </w:r>
+            <w:proofErr w:type="spellEnd"/>
+            <w:proofErr w:type="gramEnd"/>
+            <w:r>
+              <w:t xml:space="preserve"> %&gt;</w:t>
             </w:r>
             <w:r>
               <w:t xml:space="preserve"> </w:t>
@@ -1142,6 +1756,7 @@
               </w:rPr>
               <w:t xml:space="preserve">(&lt;%= </w:t>
             </w:r>
+            <w:proofErr w:type="spellStart"/>
             <w:r>
               <w:rPr>
                 <w:sz w:val="16"/>
@@ -1154,7 +1769,15 @@
                 <w:sz w:val="16"/>
                 <w:szCs w:val="16"/>
               </w:rPr>
-              <w:t>.UnitType %&gt;)</w:t>
+              <w:t>.UnitType</w:t>
+            </w:r>
+            <w:proofErr w:type="spellEnd"/>
+            <w:r>
+              <w:rPr>
+                <w:sz w:val="16"/>
+                <w:szCs w:val="16"/>
+              </w:rPr>
+              <w:t xml:space="preserve"> %&gt;)</w:t>
             </w:r>
             <w:r>
               <w:rPr>
@@ -1164,7 +1787,15 @@
               <w:t xml:space="preserve"> </w:t>
             </w:r>
             <w:r>
-              <w:t>&lt;% AppendRow(); %&gt;</w:t>
+              <w:t xml:space="preserve">&lt;% </w:t>
+            </w:r>
+            <w:proofErr w:type="spellStart"/>
+            <w:r>
+              <w:t>AppendRow</w:t>
+            </w:r>
+            <w:proofErr w:type="spellEnd"/>
+            <w:r>
+              <w:t>(); %&gt;</w:t>
             </w:r>
           </w:p>
         </w:tc>
@@ -1193,14 +1824,26 @@
         <w:lastRenderedPageBreak/>
         <w:t xml:space="preserve">&lt;% var </w:t>
       </w:r>
+      <w:proofErr w:type="spellStart"/>
       <w:r>
         <w:t>expectedPerformanceMeasures</w:t>
       </w:r>
-      <w:r>
-        <w:t xml:space="preserve"> = project.</w:t>
-      </w:r>
-      <w:r>
-        <w:t>GetProjectExpectedPerformanceMeasures()</w:t>
+      <w:proofErr w:type="spellEnd"/>
+      <w:r>
+        <w:t xml:space="preserve"> = </w:t>
+      </w:r>
+      <w:proofErr w:type="spellStart"/>
+      <w:proofErr w:type="gramStart"/>
+      <w:r>
+        <w:t>project.</w:t>
+      </w:r>
+      <w:r>
+        <w:t>GetProjectExpectedPerformanceMeasures</w:t>
+      </w:r>
+      <w:proofErr w:type="spellEnd"/>
+      <w:proofErr w:type="gramEnd"/>
+      <w:r>
+        <w:t>()</w:t>
       </w:r>
       <w:r>
         <w:t>; %&gt;</w:t>
@@ -1208,13 +1851,23 @@
     </w:p>
     <w:p>
       <w:r>
-        <w:t>&lt;% if(</w:t>
-      </w:r>
+        <w:t xml:space="preserve">&lt;% </w:t>
+      </w:r>
+      <w:proofErr w:type="gramStart"/>
+      <w:r>
+        <w:t>if(</w:t>
+      </w:r>
+      <w:proofErr w:type="spellStart"/>
+      <w:proofErr w:type="gramEnd"/>
       <w:r>
         <w:t>expectedPerformanceMeasures</w:t>
       </w:r>
       <w:r>
-        <w:t>.Any()) { %&gt;</w:t>
+        <w:t>.Any</w:t>
+      </w:r>
+      <w:proofErr w:type="spellEnd"/>
+      <w:r>
+        <w:t>()) { %&gt;</w:t>
       </w:r>
     </w:p>
     <w:p>
@@ -1230,17 +1883,29 @@
     </w:p>
     <w:p>
       <w:r>
-        <w:t xml:space="preserve">&lt;% foreach(var </w:t>
-      </w:r>
+        <w:t xml:space="preserve">&lt;% </w:t>
+      </w:r>
+      <w:proofErr w:type="gramStart"/>
+      <w:r>
+        <w:t>foreach(</w:t>
+      </w:r>
+      <w:proofErr w:type="gramEnd"/>
+      <w:r>
+        <w:t xml:space="preserve">var </w:t>
+      </w:r>
+      <w:proofErr w:type="spellStart"/>
       <w:r>
         <w:t>epm</w:t>
       </w:r>
+      <w:proofErr w:type="spellEnd"/>
       <w:r>
         <w:t xml:space="preserve"> in </w:t>
       </w:r>
+      <w:proofErr w:type="spellStart"/>
       <w:r>
         <w:t>expectedPerformanceMeasures</w:t>
       </w:r>
+      <w:proofErr w:type="spellEnd"/>
       <w:r>
         <w:t>)  {! %&gt;</w:t>
       </w:r>
@@ -1327,15 +1992,19 @@
             <w:r>
               <w:t xml:space="preserve">&lt;%= </w:t>
             </w:r>
+            <w:proofErr w:type="spellStart"/>
             <w:r>
               <w:t>epm</w:t>
             </w:r>
+            <w:proofErr w:type="spellEnd"/>
             <w:r>
               <w:t xml:space="preserve">. </w:t>
             </w:r>
+            <w:proofErr w:type="spellStart"/>
             <w:r>
               <w:t>PerformanceMeasureName</w:t>
             </w:r>
+            <w:proofErr w:type="spellEnd"/>
             <w:r>
               <w:t xml:space="preserve"> %&gt; </w:t>
             </w:r>
@@ -1352,15 +2021,19 @@
             <w:r>
               <w:t xml:space="preserve">&lt;%= </w:t>
             </w:r>
+            <w:proofErr w:type="spellStart"/>
             <w:r>
               <w:t>epm</w:t>
             </w:r>
+            <w:proofErr w:type="spellEnd"/>
             <w:r>
               <w:t xml:space="preserve">. </w:t>
             </w:r>
+            <w:proofErr w:type="spellStart"/>
             <w:r>
               <w:t>PerformanceMeasureSubcategoryName</w:t>
             </w:r>
+            <w:proofErr w:type="spellEnd"/>
             <w:r>
               <w:t xml:space="preserve"> %&gt;</w:t>
             </w:r>
@@ -1377,15 +2050,19 @@
             <w:r>
               <w:t xml:space="preserve">&lt;%= </w:t>
             </w:r>
+            <w:proofErr w:type="spellStart"/>
             <w:r>
               <w:t>epm</w:t>
             </w:r>
+            <w:proofErr w:type="spellEnd"/>
             <w:r>
               <w:t xml:space="preserve">. </w:t>
             </w:r>
+            <w:proofErr w:type="spellStart"/>
             <w:r>
               <w:t>PerformanceMeasureSubcategoryOptionName</w:t>
             </w:r>
+            <w:proofErr w:type="spellEnd"/>
             <w:r>
               <w:t xml:space="preserve"> %&gt;</w:t>
             </w:r>
@@ -1407,11 +2084,18 @@
             <w:r>
               <w:t xml:space="preserve">&lt;%= </w:t>
             </w:r>
+            <w:proofErr w:type="spellStart"/>
+            <w:proofErr w:type="gramStart"/>
             <w:r>
               <w:t>epm</w:t>
             </w:r>
             <w:r>
-              <w:t xml:space="preserve">.Value %&gt; </w:t>
+              <w:t>.Value</w:t>
+            </w:r>
+            <w:proofErr w:type="spellEnd"/>
+            <w:proofErr w:type="gramEnd"/>
+            <w:r>
+              <w:t xml:space="preserve"> %&gt; </w:t>
             </w:r>
             <w:r>
               <w:rPr>
@@ -1420,6 +2104,7 @@
               </w:rPr>
               <w:t xml:space="preserve">(&lt;%= </w:t>
             </w:r>
+            <w:proofErr w:type="spellStart"/>
             <w:r>
               <w:rPr>
                 <w:sz w:val="16"/>
@@ -1432,7 +2117,15 @@
                 <w:sz w:val="16"/>
                 <w:szCs w:val="16"/>
               </w:rPr>
-              <w:t>.UnitType %&gt;)</w:t>
+              <w:t>.UnitType</w:t>
+            </w:r>
+            <w:proofErr w:type="spellEnd"/>
+            <w:r>
+              <w:rPr>
+                <w:sz w:val="16"/>
+                <w:szCs w:val="16"/>
+              </w:rPr>
+              <w:t xml:space="preserve"> %&gt;)</w:t>
             </w:r>
             <w:r>
               <w:rPr>
@@ -1442,7 +2135,15 @@
               <w:t xml:space="preserve"> </w:t>
             </w:r>
             <w:r>
-              <w:t>&lt;% AppendRow(); %&gt;</w:t>
+              <w:t xml:space="preserve">&lt;% </w:t>
+            </w:r>
+            <w:proofErr w:type="spellStart"/>
+            <w:r>
+              <w:t>AppendRow</w:t>
+            </w:r>
+            <w:proofErr w:type="spellEnd"/>
+            <w:r>
+              <w:t>(); %&gt;</w:t>
             </w:r>
           </w:p>
         </w:tc>
@@ -1508,7 +2209,15 @@
       <w:pStyle w:val="Footer"/>
     </w:pPr>
     <w:r>
-      <w:t>Generated: &lt;%= DateTime.Now %&gt;</w:t>
+      <w:t xml:space="preserve">Generated: &lt;%= </w:t>
+    </w:r>
+    <w:proofErr w:type="spellStart"/>
+    <w:r>
+      <w:t>DateTime.Now</w:t>
+    </w:r>
+    <w:proofErr w:type="spellEnd"/>
+    <w:r>
+      <w:t xml:space="preserve"> %&gt;</w:t>
     </w:r>
   </w:p>
 </w:ftr>
@@ -1543,7 +2252,15 @@
 <w:hdr xmlns:wpc="http://schemas.microsoft.com/office/word/2010/wordprocessingCanvas" xmlns:cx="http://schemas.microsoft.com/office/drawing/2014/chartex" xmlns:cx1="http://schemas.microsoft.com/office/drawing/2015/9/8/chartex" xmlns:cx2="http://schemas.microsoft.com/office/drawing/2015/10/21/chartex" xmlns:cx3="http://schemas.microsoft.com/office/drawing/2016/5/9/chartex" xmlns:cx4="http://schemas.microsoft.com/office/drawing/2016/5/10/chartex" xmlns:cx5="http://schemas.microsoft.com/office/drawing/2016/5/11/chartex" xmlns:cx6="http://schemas.microsoft.com/office/drawing/2016/5/12/chartex" xmlns:cx7="http://schemas.microsoft.com/office/drawing/2016/5/13/chartex" xmlns:cx8="http://schemas.microsoft.com/office/drawing/2016/5/14/chartex" xmlns:mc="http://schemas.openxmlformats.org/markup-compatibility/2006" xmlns:aink="http://schemas.microsoft.com/office/drawing/2016/ink" xmlns:am3d="http://schemas.microsoft.com/office/drawing/2017/model3d" xmlns:o="urn:schemas-microsoft-com:office:office" xmlns:r="http://schemas.openxmlformats.org/officeDocument/2006/relationships" xmlns:m="http://schemas.openxmlformats.org/officeDocument/2006/math" xmlns:v="urn:schemas-microsoft-com:vml" xmlns:wp14="http://schemas.microsoft.com/office/word/2010/wordprocessingDrawing" xmlns:wp="http://schemas.openxmlformats.org/drawingml/2006/wordprocessingDrawing" xmlns:w10="urn:schemas-microsoft-com:office:word" xmlns:w="http://schemas.openxmlformats.org/wordprocessingml/2006/main" xmlns:w14="http://schemas.microsoft.com/office/word/2010/wordml" xmlns:w15="http://schemas.microsoft.com/office/word/2012/wordml" xmlns:w16cex="http://schemas.microsoft.com/office/word/2018/wordml/cex" xmlns:w16cid="http://schemas.microsoft.com/office/word/2016/wordml/cid" xmlns:w16="http://schemas.microsoft.com/office/word/2018/wordml" xmlns:w16se="http://schemas.microsoft.com/office/word/2015/wordml/symex" xmlns:wpg="http://schemas.microsoft.com/office/word/2010/wordprocessingGroup" xmlns:wpi="http://schemas.microsoft.com/office/word/2010/wordprocessingInk" xmlns:wne="http://schemas.microsoft.com/office/word/2006/wordml" xmlns:wps="http://schemas.microsoft.com/office/word/2010/wordprocessingShape" mc:Ignorable="w14 w15 w16se w16cid w16 w16cex wp14">
   <w:p>
     <w:r>
-      <w:t>&lt;%= Model.ReportTitle %&gt;</w:t>
+      <w:t xml:space="preserve">&lt;%= </w:t>
+    </w:r>
+    <w:proofErr w:type="spellStart"/>
+    <w:r>
+      <w:t>Model.ReportTitle</w:t>
+    </w:r>
+    <w:proofErr w:type="spellEnd"/>
+    <w:r>
+      <w:t xml:space="preserve"> %&gt;</w:t>
     </w:r>
   </w:p>
   <w:p>

</xml_diff>

<commit_message>
PF-2292 Idaho: Extend report center model to support Reported PMs and Engr & Tech Asst data * swap placement of expected vs actual pms on example document
</commit_message>
<xml_diff>
--- a/Source/ProjectFirma.Web/Content/Training/ProjectFirma-Reports-Example-Report.docx
+++ b/Source/ProjectFirma.Web/Content/Training/ProjectFirma-Reports-Example-Report.docx
@@ -1428,13 +1428,14 @@
       </w:tr>
     </w:tbl>
     <w:p/>
+    <w:p/>
     <w:p>
       <w:r>
         <w:t xml:space="preserve">&lt;% var </w:t>
       </w:r>
       <w:proofErr w:type="spellStart"/>
       <w:r>
-        <w:t>reportedPerformanceMeasures</w:t>
+        <w:t>expectedPerformanceMeasures</w:t>
       </w:r>
       <w:proofErr w:type="spellEnd"/>
       <w:r>
@@ -1446,10 +1447,7 @@
         <w:t>project.</w:t>
       </w:r>
       <w:r>
-        <w:t>GetProject</w:t>
-      </w:r>
-      <w:r>
-        <w:t>ReportedPerformanceMeasures</w:t>
+        <w:t>GetProjectExpectedPerformanceMeasures</w:t>
       </w:r>
       <w:proofErr w:type="spellEnd"/>
       <w:proofErr w:type="gramEnd"/>
@@ -1471,7 +1469,7 @@
       <w:proofErr w:type="spellStart"/>
       <w:proofErr w:type="gramEnd"/>
       <w:r>
-        <w:t>reportedPerformanceMeasures</w:t>
+        <w:t>expectedPerformanceMeasures</w:t>
       </w:r>
       <w:r>
         <w:t>.Any</w:t>
@@ -1486,7 +1484,10 @@
         <w:pStyle w:val="Heading2"/>
       </w:pPr>
       <w:r>
-        <w:t>Reported Performance Measure Values</w:t>
+        <w:t>Expected</w:t>
+      </w:r>
+      <w:r>
+        <w:t xml:space="preserve"> Performance Measure Values</w:t>
       </w:r>
     </w:p>
     <w:p>
@@ -1501,25 +1502,351 @@
       <w:r>
         <w:t xml:space="preserve">var </w:t>
       </w:r>
-      <w:r>
-        <w:t>rpm</w:t>
-      </w:r>
+      <w:proofErr w:type="spellStart"/>
+      <w:r>
+        <w:t>epm</w:t>
+      </w:r>
+      <w:proofErr w:type="spellEnd"/>
       <w:r>
         <w:t xml:space="preserve"> in </w:t>
       </w:r>
       <w:proofErr w:type="spellStart"/>
       <w:r>
+        <w:t>expectedPerformanceMeasures</w:t>
+      </w:r>
+      <w:proofErr w:type="spellEnd"/>
+      <w:r>
+        <w:t>)  {! %&gt;</w:t>
+      </w:r>
+    </w:p>
+    <w:tbl>
+      <w:tblPr>
+        <w:tblStyle w:val="ListTable4-Accent1"/>
+        <w:tblW w:w="7880" w:type="dxa"/>
+        <w:tblLook w:val="04A0" w:firstRow="1" w:lastRow="0" w:firstColumn="1" w:lastColumn="0" w:noHBand="0" w:noVBand="1"/>
+      </w:tblPr>
+      <w:tblGrid>
+        <w:gridCol w:w="2064"/>
+        <w:gridCol w:w="2840"/>
+        <w:gridCol w:w="3291"/>
+        <w:gridCol w:w="1155"/>
+      </w:tblGrid>
+      <w:tr>
+        <w:trPr>
+          <w:cnfStyle w:val="100000000000" w:firstRow="1" w:lastRow="0" w:firstColumn="0" w:lastColumn="0" w:oddVBand="0" w:evenVBand="0" w:oddHBand="0" w:evenHBand="0" w:firstRowFirstColumn="0" w:firstRowLastColumn="0" w:lastRowFirstColumn="0" w:lastRowLastColumn="0"/>
+          <w:trHeight w:val="649"/>
+        </w:trPr>
+        <w:tc>
+          <w:tcPr>
+            <w:cnfStyle w:val="001000000000" w:firstRow="0" w:lastRow="0" w:firstColumn="1" w:lastColumn="0" w:oddVBand="0" w:evenVBand="0" w:oddHBand="0" w:evenHBand="0" w:firstRowFirstColumn="0" w:firstRowLastColumn="0" w:lastRowFirstColumn="0" w:lastRowLastColumn="0"/>
+            <w:tcW w:w="0" w:type="auto"/>
+          </w:tcPr>
+          <w:p>
+            <w:r>
+              <w:t>Performance Measure</w:t>
+            </w:r>
+          </w:p>
+        </w:tc>
+        <w:tc>
+          <w:tcPr>
+            <w:tcW w:w="0" w:type="auto"/>
+          </w:tcPr>
+          <w:p>
+            <w:pPr>
+              <w:cnfStyle w:val="100000000000" w:firstRow="1" w:lastRow="0" w:firstColumn="0" w:lastColumn="0" w:oddVBand="0" w:evenVBand="0" w:oddHBand="0" w:evenHBand="0" w:firstRowFirstColumn="0" w:firstRowLastColumn="0" w:lastRowFirstColumn="0" w:lastRowLastColumn="0"/>
+            </w:pPr>
+            <w:r>
+              <w:t>Subcategory</w:t>
+            </w:r>
+          </w:p>
+        </w:tc>
+        <w:tc>
+          <w:tcPr>
+            <w:tcW w:w="0" w:type="auto"/>
+          </w:tcPr>
+          <w:p>
+            <w:pPr>
+              <w:cnfStyle w:val="100000000000" w:firstRow="1" w:lastRow="0" w:firstColumn="0" w:lastColumn="0" w:oddVBand="0" w:evenVBand="0" w:oddHBand="0" w:evenHBand="0" w:firstRowFirstColumn="0" w:firstRowLastColumn="0" w:lastRowFirstColumn="0" w:lastRowLastColumn="0"/>
+            </w:pPr>
+            <w:r>
+              <w:t>Subcategory Option</w:t>
+            </w:r>
+          </w:p>
+        </w:tc>
+        <w:tc>
+          <w:tcPr>
+            <w:tcW w:w="973" w:type="dxa"/>
+          </w:tcPr>
+          <w:p>
+            <w:pPr>
+              <w:cnfStyle w:val="100000000000" w:firstRow="1" w:lastRow="0" w:firstColumn="0" w:lastColumn="0" w:oddVBand="0" w:evenVBand="0" w:oddHBand="0" w:evenHBand="0" w:firstRowFirstColumn="0" w:firstRowLastColumn="0" w:lastRowFirstColumn="0" w:lastRowLastColumn="0"/>
+            </w:pPr>
+            <w:r>
+              <w:t>Expected Value</w:t>
+            </w:r>
+          </w:p>
+        </w:tc>
+      </w:tr>
+      <w:tr>
+        <w:trPr>
+          <w:cnfStyle w:val="000000100000" w:firstRow="0" w:lastRow="0" w:firstColumn="0" w:lastColumn="0" w:oddVBand="0" w:evenVBand="0" w:oddHBand="1" w:evenHBand="0" w:firstRowFirstColumn="0" w:firstRowLastColumn="0" w:lastRowFirstColumn="0" w:lastRowLastColumn="0"/>
+          <w:trHeight w:val="310"/>
+        </w:trPr>
+        <w:tc>
+          <w:tcPr>
+            <w:cnfStyle w:val="001000000000" w:firstRow="0" w:lastRow="0" w:firstColumn="1" w:lastColumn="0" w:oddVBand="0" w:evenVBand="0" w:oddHBand="0" w:evenHBand="0" w:firstRowFirstColumn="0" w:firstRowLastColumn="0" w:lastRowFirstColumn="0" w:lastRowLastColumn="0"/>
+            <w:tcW w:w="0" w:type="auto"/>
+          </w:tcPr>
+          <w:p>
+            <w:r>
+              <w:t xml:space="preserve">&lt;%= </w:t>
+            </w:r>
+            <w:proofErr w:type="spellStart"/>
+            <w:r>
+              <w:t>epm</w:t>
+            </w:r>
+            <w:proofErr w:type="spellEnd"/>
+            <w:r>
+              <w:t xml:space="preserve">. </w:t>
+            </w:r>
+            <w:proofErr w:type="spellStart"/>
+            <w:r>
+              <w:t>PerformanceMeasureName</w:t>
+            </w:r>
+            <w:proofErr w:type="spellEnd"/>
+            <w:r>
+              <w:t xml:space="preserve"> %&gt; </w:t>
+            </w:r>
+          </w:p>
+        </w:tc>
+        <w:tc>
+          <w:tcPr>
+            <w:tcW w:w="0" w:type="auto"/>
+          </w:tcPr>
+          <w:p>
+            <w:pPr>
+              <w:cnfStyle w:val="000000100000" w:firstRow="0" w:lastRow="0" w:firstColumn="0" w:lastColumn="0" w:oddVBand="0" w:evenVBand="0" w:oddHBand="1" w:evenHBand="0" w:firstRowFirstColumn="0" w:firstRowLastColumn="0" w:lastRowFirstColumn="0" w:lastRowLastColumn="0"/>
+            </w:pPr>
+            <w:r>
+              <w:t xml:space="preserve">&lt;%= </w:t>
+            </w:r>
+            <w:proofErr w:type="spellStart"/>
+            <w:r>
+              <w:t>epm</w:t>
+            </w:r>
+            <w:proofErr w:type="spellEnd"/>
+            <w:r>
+              <w:t xml:space="preserve">. </w:t>
+            </w:r>
+            <w:proofErr w:type="spellStart"/>
+            <w:r>
+              <w:t>PerformanceMeasureSubcategoryName</w:t>
+            </w:r>
+            <w:proofErr w:type="spellEnd"/>
+            <w:r>
+              <w:t xml:space="preserve"> %&gt;</w:t>
+            </w:r>
+          </w:p>
+        </w:tc>
+        <w:tc>
+          <w:tcPr>
+            <w:tcW w:w="0" w:type="auto"/>
+          </w:tcPr>
+          <w:p>
+            <w:pPr>
+              <w:cnfStyle w:val="000000100000" w:firstRow="0" w:lastRow="0" w:firstColumn="0" w:lastColumn="0" w:oddVBand="0" w:evenVBand="0" w:oddHBand="1" w:evenHBand="0" w:firstRowFirstColumn="0" w:firstRowLastColumn="0" w:lastRowFirstColumn="0" w:lastRowLastColumn="0"/>
+            </w:pPr>
+            <w:r>
+              <w:t xml:space="preserve">&lt;%= </w:t>
+            </w:r>
+            <w:proofErr w:type="spellStart"/>
+            <w:r>
+              <w:t>epm</w:t>
+            </w:r>
+            <w:proofErr w:type="spellEnd"/>
+            <w:r>
+              <w:t xml:space="preserve">. </w:t>
+            </w:r>
+            <w:proofErr w:type="spellStart"/>
+            <w:r>
+              <w:t>PerformanceMeasureSubcategoryOptionName</w:t>
+            </w:r>
+            <w:proofErr w:type="spellEnd"/>
+            <w:r>
+              <w:t xml:space="preserve"> %&gt;</w:t>
+            </w:r>
+          </w:p>
+          <w:p>
+            <w:pPr>
+              <w:cnfStyle w:val="000000100000" w:firstRow="0" w:lastRow="0" w:firstColumn="0" w:lastColumn="0" w:oddVBand="0" w:evenVBand="0" w:oddHBand="1" w:evenHBand="0" w:firstRowFirstColumn="0" w:firstRowLastColumn="0" w:lastRowFirstColumn="0" w:lastRowLastColumn="0"/>
+            </w:pPr>
+          </w:p>
+        </w:tc>
+        <w:tc>
+          <w:tcPr>
+            <w:tcW w:w="973" w:type="dxa"/>
+          </w:tcPr>
+          <w:p>
+            <w:pPr>
+              <w:cnfStyle w:val="000000100000" w:firstRow="0" w:lastRow="0" w:firstColumn="0" w:lastColumn="0" w:oddVBand="0" w:evenVBand="0" w:oddHBand="1" w:evenHBand="0" w:firstRowFirstColumn="0" w:firstRowLastColumn="0" w:lastRowFirstColumn="0" w:lastRowLastColumn="0"/>
+            </w:pPr>
+            <w:r>
+              <w:t xml:space="preserve">&lt;%= </w:t>
+            </w:r>
+            <w:proofErr w:type="spellStart"/>
+            <w:proofErr w:type="gramStart"/>
+            <w:r>
+              <w:t>epm</w:t>
+            </w:r>
+            <w:r>
+              <w:t>.Value</w:t>
+            </w:r>
+            <w:proofErr w:type="spellEnd"/>
+            <w:proofErr w:type="gramEnd"/>
+            <w:r>
+              <w:t xml:space="preserve"> %&gt; </w:t>
+            </w:r>
+            <w:r>
+              <w:rPr>
+                <w:sz w:val="16"/>
+                <w:szCs w:val="16"/>
+              </w:rPr>
+              <w:t xml:space="preserve">(&lt;%= </w:t>
+            </w:r>
+            <w:proofErr w:type="spellStart"/>
+            <w:r>
+              <w:rPr>
+                <w:sz w:val="16"/>
+                <w:szCs w:val="16"/>
+              </w:rPr>
+              <w:t>epm</w:t>
+            </w:r>
+            <w:r>
+              <w:rPr>
+                <w:sz w:val="16"/>
+                <w:szCs w:val="16"/>
+              </w:rPr>
+              <w:t>.UnitType</w:t>
+            </w:r>
+            <w:proofErr w:type="spellEnd"/>
+            <w:r>
+              <w:rPr>
+                <w:sz w:val="16"/>
+                <w:szCs w:val="16"/>
+              </w:rPr>
+              <w:t xml:space="preserve"> %&gt;)</w:t>
+            </w:r>
+            <w:r>
+              <w:rPr>
+                <w:sz w:val="16"/>
+                <w:szCs w:val="16"/>
+              </w:rPr>
+              <w:t xml:space="preserve"> </w:t>
+            </w:r>
+            <w:r>
+              <w:t xml:space="preserve">&lt;% </w:t>
+            </w:r>
+            <w:proofErr w:type="spellStart"/>
+            <w:r>
+              <w:t>AppendRow</w:t>
+            </w:r>
+            <w:proofErr w:type="spellEnd"/>
+            <w:r>
+              <w:t>(); %&gt;</w:t>
+            </w:r>
+          </w:p>
+        </w:tc>
+      </w:tr>
+    </w:tbl>
+    <w:p/>
+    <w:p>
+      <w:r>
+        <w:t>&lt;% } %&gt;</w:t>
+      </w:r>
+    </w:p>
+    <w:p>
+      <w:r>
+        <w:t>&lt;% } %&gt;</w:t>
+      </w:r>
+    </w:p>
+    <w:p/>
+    <w:p/>
+    <w:p/>
+    <w:p/>
+    <w:p/>
+    <w:p/>
+    <w:p>
+      <w:r>
+        <w:lastRenderedPageBreak/>
+        <w:t xml:space="preserve">&lt;% var </w:t>
+      </w:r>
+      <w:proofErr w:type="spellStart"/>
+      <w:r>
         <w:t>reportedPerformanceMeasures</w:t>
       </w:r>
       <w:proofErr w:type="spellEnd"/>
       <w:r>
-        <w:t>)  {</w:t>
-      </w:r>
-      <w:r>
-        <w:t>!</w:t>
-      </w:r>
-      <w:r>
-        <w:t xml:space="preserve"> %&gt;</w:t>
+        <w:t xml:space="preserve"> = </w:t>
+      </w:r>
+      <w:proofErr w:type="spellStart"/>
+      <w:proofErr w:type="gramStart"/>
+      <w:r>
+        <w:t>project.GetProject</w:t>
+      </w:r>
+      <w:r>
+        <w:t>ReportedPerformanceMeasures</w:t>
+      </w:r>
+      <w:proofErr w:type="spellEnd"/>
+      <w:proofErr w:type="gramEnd"/>
+      <w:r>
+        <w:t>(); %&gt;</w:t>
+      </w:r>
+    </w:p>
+    <w:p>
+      <w:r>
+        <w:t xml:space="preserve">&lt;% </w:t>
+      </w:r>
+      <w:proofErr w:type="gramStart"/>
+      <w:r>
+        <w:t>if(</w:t>
+      </w:r>
+      <w:proofErr w:type="spellStart"/>
+      <w:proofErr w:type="gramEnd"/>
+      <w:r>
+        <w:t>reportedPerformanceMeasures.Any</w:t>
+      </w:r>
+      <w:proofErr w:type="spellEnd"/>
+      <w:r>
+        <w:t>()) { %&gt;</w:t>
+      </w:r>
+    </w:p>
+    <w:p>
+      <w:pPr>
+        <w:pStyle w:val="Heading2"/>
+      </w:pPr>
+      <w:r>
+        <w:t>Reported Performance Measure Values</w:t>
+      </w:r>
+    </w:p>
+    <w:p>
+      <w:r>
+        <w:t xml:space="preserve">&lt;% </w:t>
+      </w:r>
+      <w:proofErr w:type="gramStart"/>
+      <w:r>
+        <w:t>foreach(</w:t>
+      </w:r>
+      <w:proofErr w:type="gramEnd"/>
+      <w:r>
+        <w:t xml:space="preserve">var rpm in </w:t>
+      </w:r>
+      <w:proofErr w:type="spellStart"/>
+      <w:r>
+        <w:t>reportedPerformanceMeasures</w:t>
+      </w:r>
+      <w:proofErr w:type="spellEnd"/>
+      <w:r>
+        <w:t>)  {! %&gt;</w:t>
       </w:r>
     </w:p>
     <w:tbl>
@@ -1618,13 +1945,7 @@
           </w:tcPr>
           <w:p>
             <w:r>
-              <w:t xml:space="preserve">&lt;%= </w:t>
-            </w:r>
-            <w:r>
-              <w:t>rpm</w:t>
-            </w:r>
-            <w:r>
-              <w:t xml:space="preserve">. </w:t>
+              <w:t xml:space="preserve">&lt;%= rpm. </w:t>
             </w:r>
             <w:proofErr w:type="spellStart"/>
             <w:r>
@@ -1645,13 +1966,7 @@
               <w:cnfStyle w:val="000000100000" w:firstRow="0" w:lastRow="0" w:firstColumn="0" w:lastColumn="0" w:oddVBand="0" w:evenVBand="0" w:oddHBand="1" w:evenHBand="0" w:firstRowFirstColumn="0" w:firstRowLastColumn="0" w:lastRowFirstColumn="0" w:lastRowLastColumn="0"/>
             </w:pPr>
             <w:r>
-              <w:t xml:space="preserve">&lt;%= </w:t>
-            </w:r>
-            <w:r>
-              <w:t>rpm</w:t>
-            </w:r>
-            <w:r>
-              <w:t xml:space="preserve">. </w:t>
+              <w:t xml:space="preserve">&lt;%= rpm. </w:t>
             </w:r>
             <w:proofErr w:type="spellStart"/>
             <w:r>
@@ -1672,13 +1987,7 @@
               <w:cnfStyle w:val="000000100000" w:firstRow="0" w:lastRow="0" w:firstColumn="0" w:lastColumn="0" w:oddVBand="0" w:evenVBand="0" w:oddHBand="1" w:evenHBand="0" w:firstRowFirstColumn="0" w:firstRowLastColumn="0" w:lastRowFirstColumn="0" w:lastRowLastColumn="0"/>
             </w:pPr>
             <w:r>
-              <w:t xml:space="preserve">&lt;%= </w:t>
-            </w:r>
-            <w:r>
-              <w:t>rpm</w:t>
-            </w:r>
-            <w:r>
-              <w:t xml:space="preserve">. </w:t>
+              <w:t xml:space="preserve">&lt;%= rpm. </w:t>
             </w:r>
             <w:proofErr w:type="spellStart"/>
             <w:r>
@@ -1709,10 +2018,7 @@
             <w:proofErr w:type="spellStart"/>
             <w:proofErr w:type="gramStart"/>
             <w:r>
-              <w:t>rpm</w:t>
-            </w:r>
-            <w:r>
-              <w:t>.Year</w:t>
+              <w:t>rpm.Year</w:t>
             </w:r>
             <w:proofErr w:type="spellEnd"/>
             <w:proofErr w:type="gramEnd"/>
@@ -1736,18 +2042,12 @@
             <w:proofErr w:type="spellStart"/>
             <w:proofErr w:type="gramStart"/>
             <w:r>
-              <w:t>rpm</w:t>
-            </w:r>
-            <w:r>
-              <w:t>.Value</w:t>
+              <w:t>rpm.Value</w:t>
             </w:r>
             <w:proofErr w:type="spellEnd"/>
             <w:proofErr w:type="gramEnd"/>
             <w:r>
-              <w:t xml:space="preserve"> %&gt;</w:t>
-            </w:r>
-            <w:r>
-              <w:t xml:space="preserve"> </w:t>
+              <w:t xml:space="preserve"> %&gt; </w:t>
             </w:r>
             <w:r>
               <w:rPr>
@@ -1813,353 +2113,6 @@
       </w:r>
     </w:p>
     <w:p/>
-    <w:p/>
-    <w:p/>
-    <w:p/>
-    <w:p/>
-    <w:p/>
-    <w:p/>
-    <w:p>
-      <w:r>
-        <w:lastRenderedPageBreak/>
-        <w:t xml:space="preserve">&lt;% var </w:t>
-      </w:r>
-      <w:proofErr w:type="spellStart"/>
-      <w:r>
-        <w:t>expectedPerformanceMeasures</w:t>
-      </w:r>
-      <w:proofErr w:type="spellEnd"/>
-      <w:r>
-        <w:t xml:space="preserve"> = </w:t>
-      </w:r>
-      <w:proofErr w:type="spellStart"/>
-      <w:proofErr w:type="gramStart"/>
-      <w:r>
-        <w:t>project.</w:t>
-      </w:r>
-      <w:r>
-        <w:t>GetProjectExpectedPerformanceMeasures</w:t>
-      </w:r>
-      <w:proofErr w:type="spellEnd"/>
-      <w:proofErr w:type="gramEnd"/>
-      <w:r>
-        <w:t>()</w:t>
-      </w:r>
-      <w:r>
-        <w:t>; %&gt;</w:t>
-      </w:r>
-    </w:p>
-    <w:p>
-      <w:r>
-        <w:t xml:space="preserve">&lt;% </w:t>
-      </w:r>
-      <w:proofErr w:type="gramStart"/>
-      <w:r>
-        <w:t>if(</w:t>
-      </w:r>
-      <w:proofErr w:type="spellStart"/>
-      <w:proofErr w:type="gramEnd"/>
-      <w:r>
-        <w:t>expectedPerformanceMeasures</w:t>
-      </w:r>
-      <w:r>
-        <w:t>.Any</w:t>
-      </w:r>
-      <w:proofErr w:type="spellEnd"/>
-      <w:r>
-        <w:t>()) { %&gt;</w:t>
-      </w:r>
-    </w:p>
-    <w:p>
-      <w:pPr>
-        <w:pStyle w:val="Heading2"/>
-      </w:pPr>
-      <w:r>
-        <w:t>Expected</w:t>
-      </w:r>
-      <w:r>
-        <w:t xml:space="preserve"> Performance Measure Values</w:t>
-      </w:r>
-    </w:p>
-    <w:p>
-      <w:r>
-        <w:t xml:space="preserve">&lt;% </w:t>
-      </w:r>
-      <w:proofErr w:type="gramStart"/>
-      <w:r>
-        <w:t>foreach(</w:t>
-      </w:r>
-      <w:proofErr w:type="gramEnd"/>
-      <w:r>
-        <w:t xml:space="preserve">var </w:t>
-      </w:r>
-      <w:proofErr w:type="spellStart"/>
-      <w:r>
-        <w:t>epm</w:t>
-      </w:r>
-      <w:proofErr w:type="spellEnd"/>
-      <w:r>
-        <w:t xml:space="preserve"> in </w:t>
-      </w:r>
-      <w:proofErr w:type="spellStart"/>
-      <w:r>
-        <w:t>expectedPerformanceMeasures</w:t>
-      </w:r>
-      <w:proofErr w:type="spellEnd"/>
-      <w:r>
-        <w:t>)  {! %&gt;</w:t>
-      </w:r>
-    </w:p>
-    <w:tbl>
-      <w:tblPr>
-        <w:tblStyle w:val="ListTable4-Accent1"/>
-        <w:tblW w:w="7880" w:type="dxa"/>
-        <w:tblLook w:val="04A0" w:firstRow="1" w:lastRow="0" w:firstColumn="1" w:lastColumn="0" w:noHBand="0" w:noVBand="1"/>
-      </w:tblPr>
-      <w:tblGrid>
-        <w:gridCol w:w="2064"/>
-        <w:gridCol w:w="2840"/>
-        <w:gridCol w:w="3291"/>
-        <w:gridCol w:w="1155"/>
-      </w:tblGrid>
-      <w:tr>
-        <w:trPr>
-          <w:cnfStyle w:val="100000000000" w:firstRow="1" w:lastRow="0" w:firstColumn="0" w:lastColumn="0" w:oddVBand="0" w:evenVBand="0" w:oddHBand="0" w:evenHBand="0" w:firstRowFirstColumn="0" w:firstRowLastColumn="0" w:lastRowFirstColumn="0" w:lastRowLastColumn="0"/>
-          <w:trHeight w:val="649"/>
-        </w:trPr>
-        <w:tc>
-          <w:tcPr>
-            <w:cnfStyle w:val="001000000000" w:firstRow="0" w:lastRow="0" w:firstColumn="1" w:lastColumn="0" w:oddVBand="0" w:evenVBand="0" w:oddHBand="0" w:evenHBand="0" w:firstRowFirstColumn="0" w:firstRowLastColumn="0" w:lastRowFirstColumn="0" w:lastRowLastColumn="0"/>
-            <w:tcW w:w="0" w:type="auto"/>
-          </w:tcPr>
-          <w:p>
-            <w:r>
-              <w:t>Performance Measure</w:t>
-            </w:r>
-          </w:p>
-        </w:tc>
-        <w:tc>
-          <w:tcPr>
-            <w:tcW w:w="0" w:type="auto"/>
-          </w:tcPr>
-          <w:p>
-            <w:pPr>
-              <w:cnfStyle w:val="100000000000" w:firstRow="1" w:lastRow="0" w:firstColumn="0" w:lastColumn="0" w:oddVBand="0" w:evenVBand="0" w:oddHBand="0" w:evenHBand="0" w:firstRowFirstColumn="0" w:firstRowLastColumn="0" w:lastRowFirstColumn="0" w:lastRowLastColumn="0"/>
-            </w:pPr>
-            <w:r>
-              <w:t>Subcategory</w:t>
-            </w:r>
-          </w:p>
-        </w:tc>
-        <w:tc>
-          <w:tcPr>
-            <w:tcW w:w="0" w:type="auto"/>
-          </w:tcPr>
-          <w:p>
-            <w:pPr>
-              <w:cnfStyle w:val="100000000000" w:firstRow="1" w:lastRow="0" w:firstColumn="0" w:lastColumn="0" w:oddVBand="0" w:evenVBand="0" w:oddHBand="0" w:evenHBand="0" w:firstRowFirstColumn="0" w:firstRowLastColumn="0" w:lastRowFirstColumn="0" w:lastRowLastColumn="0"/>
-            </w:pPr>
-            <w:r>
-              <w:t>Subcategory Option</w:t>
-            </w:r>
-          </w:p>
-        </w:tc>
-        <w:tc>
-          <w:tcPr>
-            <w:tcW w:w="973" w:type="dxa"/>
-          </w:tcPr>
-          <w:p>
-            <w:pPr>
-              <w:cnfStyle w:val="100000000000" w:firstRow="1" w:lastRow="0" w:firstColumn="0" w:lastColumn="0" w:oddVBand="0" w:evenVBand="0" w:oddHBand="0" w:evenHBand="0" w:firstRowFirstColumn="0" w:firstRowLastColumn="0" w:lastRowFirstColumn="0" w:lastRowLastColumn="0"/>
-            </w:pPr>
-            <w:r>
-              <w:t>Expected Value</w:t>
-            </w:r>
-          </w:p>
-        </w:tc>
-      </w:tr>
-      <w:tr>
-        <w:trPr>
-          <w:cnfStyle w:val="000000100000" w:firstRow="0" w:lastRow="0" w:firstColumn="0" w:lastColumn="0" w:oddVBand="0" w:evenVBand="0" w:oddHBand="1" w:evenHBand="0" w:firstRowFirstColumn="0" w:firstRowLastColumn="0" w:lastRowFirstColumn="0" w:lastRowLastColumn="0"/>
-          <w:trHeight w:val="310"/>
-        </w:trPr>
-        <w:tc>
-          <w:tcPr>
-            <w:cnfStyle w:val="001000000000" w:firstRow="0" w:lastRow="0" w:firstColumn="1" w:lastColumn="0" w:oddVBand="0" w:evenVBand="0" w:oddHBand="0" w:evenHBand="0" w:firstRowFirstColumn="0" w:firstRowLastColumn="0" w:lastRowFirstColumn="0" w:lastRowLastColumn="0"/>
-            <w:tcW w:w="0" w:type="auto"/>
-          </w:tcPr>
-          <w:p>
-            <w:r>
-              <w:t xml:space="preserve">&lt;%= </w:t>
-            </w:r>
-            <w:proofErr w:type="spellStart"/>
-            <w:r>
-              <w:t>epm</w:t>
-            </w:r>
-            <w:proofErr w:type="spellEnd"/>
-            <w:r>
-              <w:t xml:space="preserve">. </w:t>
-            </w:r>
-            <w:proofErr w:type="spellStart"/>
-            <w:r>
-              <w:t>PerformanceMeasureName</w:t>
-            </w:r>
-            <w:proofErr w:type="spellEnd"/>
-            <w:r>
-              <w:t xml:space="preserve"> %&gt; </w:t>
-            </w:r>
-          </w:p>
-        </w:tc>
-        <w:tc>
-          <w:tcPr>
-            <w:tcW w:w="0" w:type="auto"/>
-          </w:tcPr>
-          <w:p>
-            <w:pPr>
-              <w:cnfStyle w:val="000000100000" w:firstRow="0" w:lastRow="0" w:firstColumn="0" w:lastColumn="0" w:oddVBand="0" w:evenVBand="0" w:oddHBand="1" w:evenHBand="0" w:firstRowFirstColumn="0" w:firstRowLastColumn="0" w:lastRowFirstColumn="0" w:lastRowLastColumn="0"/>
-            </w:pPr>
-            <w:r>
-              <w:t xml:space="preserve">&lt;%= </w:t>
-            </w:r>
-            <w:proofErr w:type="spellStart"/>
-            <w:r>
-              <w:t>epm</w:t>
-            </w:r>
-            <w:proofErr w:type="spellEnd"/>
-            <w:r>
-              <w:t xml:space="preserve">. </w:t>
-            </w:r>
-            <w:proofErr w:type="spellStart"/>
-            <w:r>
-              <w:t>PerformanceMeasureSubcategoryName</w:t>
-            </w:r>
-            <w:proofErr w:type="spellEnd"/>
-            <w:r>
-              <w:t xml:space="preserve"> %&gt;</w:t>
-            </w:r>
-          </w:p>
-        </w:tc>
-        <w:tc>
-          <w:tcPr>
-            <w:tcW w:w="0" w:type="auto"/>
-          </w:tcPr>
-          <w:p>
-            <w:pPr>
-              <w:cnfStyle w:val="000000100000" w:firstRow="0" w:lastRow="0" w:firstColumn="0" w:lastColumn="0" w:oddVBand="0" w:evenVBand="0" w:oddHBand="1" w:evenHBand="0" w:firstRowFirstColumn="0" w:firstRowLastColumn="0" w:lastRowFirstColumn="0" w:lastRowLastColumn="0"/>
-            </w:pPr>
-            <w:r>
-              <w:t xml:space="preserve">&lt;%= </w:t>
-            </w:r>
-            <w:proofErr w:type="spellStart"/>
-            <w:r>
-              <w:t>epm</w:t>
-            </w:r>
-            <w:proofErr w:type="spellEnd"/>
-            <w:r>
-              <w:t xml:space="preserve">. </w:t>
-            </w:r>
-            <w:proofErr w:type="spellStart"/>
-            <w:r>
-              <w:t>PerformanceMeasureSubcategoryOptionName</w:t>
-            </w:r>
-            <w:proofErr w:type="spellEnd"/>
-            <w:r>
-              <w:t xml:space="preserve"> %&gt;</w:t>
-            </w:r>
-          </w:p>
-          <w:p>
-            <w:pPr>
-              <w:cnfStyle w:val="000000100000" w:firstRow="0" w:lastRow="0" w:firstColumn="0" w:lastColumn="0" w:oddVBand="0" w:evenVBand="0" w:oddHBand="1" w:evenHBand="0" w:firstRowFirstColumn="0" w:firstRowLastColumn="0" w:lastRowFirstColumn="0" w:lastRowLastColumn="0"/>
-            </w:pPr>
-          </w:p>
-        </w:tc>
-        <w:tc>
-          <w:tcPr>
-            <w:tcW w:w="973" w:type="dxa"/>
-          </w:tcPr>
-          <w:p>
-            <w:pPr>
-              <w:cnfStyle w:val="000000100000" w:firstRow="0" w:lastRow="0" w:firstColumn="0" w:lastColumn="0" w:oddVBand="0" w:evenVBand="0" w:oddHBand="1" w:evenHBand="0" w:firstRowFirstColumn="0" w:firstRowLastColumn="0" w:lastRowFirstColumn="0" w:lastRowLastColumn="0"/>
-            </w:pPr>
-            <w:r>
-              <w:t xml:space="preserve">&lt;%= </w:t>
-            </w:r>
-            <w:proofErr w:type="spellStart"/>
-            <w:proofErr w:type="gramStart"/>
-            <w:r>
-              <w:t>epm</w:t>
-            </w:r>
-            <w:r>
-              <w:t>.Value</w:t>
-            </w:r>
-            <w:proofErr w:type="spellEnd"/>
-            <w:proofErr w:type="gramEnd"/>
-            <w:r>
-              <w:t xml:space="preserve"> %&gt; </w:t>
-            </w:r>
-            <w:r>
-              <w:rPr>
-                <w:sz w:val="16"/>
-                <w:szCs w:val="16"/>
-              </w:rPr>
-              <w:t xml:space="preserve">(&lt;%= </w:t>
-            </w:r>
-            <w:proofErr w:type="spellStart"/>
-            <w:r>
-              <w:rPr>
-                <w:sz w:val="16"/>
-                <w:szCs w:val="16"/>
-              </w:rPr>
-              <w:t>epm</w:t>
-            </w:r>
-            <w:r>
-              <w:rPr>
-                <w:sz w:val="16"/>
-                <w:szCs w:val="16"/>
-              </w:rPr>
-              <w:t>.UnitType</w:t>
-            </w:r>
-            <w:proofErr w:type="spellEnd"/>
-            <w:r>
-              <w:rPr>
-                <w:sz w:val="16"/>
-                <w:szCs w:val="16"/>
-              </w:rPr>
-              <w:t xml:space="preserve"> %&gt;)</w:t>
-            </w:r>
-            <w:r>
-              <w:rPr>
-                <w:sz w:val="16"/>
-                <w:szCs w:val="16"/>
-              </w:rPr>
-              <w:t xml:space="preserve"> </w:t>
-            </w:r>
-            <w:r>
-              <w:t xml:space="preserve">&lt;% </w:t>
-            </w:r>
-            <w:proofErr w:type="spellStart"/>
-            <w:r>
-              <w:t>AppendRow</w:t>
-            </w:r>
-            <w:proofErr w:type="spellEnd"/>
-            <w:r>
-              <w:t>(); %&gt;</w:t>
-            </w:r>
-          </w:p>
-        </w:tc>
-      </w:tr>
-    </w:tbl>
-    <w:p/>
-    <w:p>
-      <w:r>
-        <w:t>&lt;% } %&gt;</w:t>
-      </w:r>
-    </w:p>
-    <w:p>
-      <w:r>
-        <w:t>&lt;% } %&gt;</w:t>
-      </w:r>
-    </w:p>
     <w:p>
       <w:r>
         <w:t>&lt;% } %&gt;</w:t>

</xml_diff>